<commit_message>
Tracking document on the progress - C64 RC car
Updated 3rd of October
</commit_message>
<xml_diff>
--- a/RetroChallenge 2021-10 Using a Commodore 64 to control a remote control car.docx
+++ b/RetroChallenge 2021-10 Using a Commodore 64 to control a remote control car.docx
@@ -8,11 +8,19 @@
           <w:lang w:val="en-US"/>
         </w:rPr>
       </w:pPr>
-      <w:r>
-        <w:rPr>
-          <w:lang w:val="en-US"/>
-        </w:rPr>
-        <w:t xml:space="preserve">RetroChallenge 2021/10 competition </w:t>
+      <w:proofErr w:type="spellStart"/>
+      <w:r>
+        <w:rPr>
+          <w:lang w:val="en-US"/>
+        </w:rPr>
+        <w:t>RetroChallenge</w:t>
+      </w:r>
+      <w:proofErr w:type="spellEnd"/>
+      <w:r>
+        <w:rPr>
+          <w:lang w:val="en-US"/>
+        </w:rPr>
+        <w:t xml:space="preserve"> 2021/10 competition </w:t>
       </w:r>
       <w:r>
         <w:rPr>
@@ -24,7 +32,21 @@
         <w:rPr>
           <w:lang w:val="en-US"/>
         </w:rPr>
-        <w:t>Using the Commodore 64 to control a remote control car</w:t>
+        <w:t xml:space="preserve">Using the Commodore 64 to control a </w:t>
+      </w:r>
+      <w:proofErr w:type="gramStart"/>
+      <w:r>
+        <w:rPr>
+          <w:lang w:val="en-US"/>
+        </w:rPr>
+        <w:t>remote control</w:t>
+      </w:r>
+      <w:proofErr w:type="gramEnd"/>
+      <w:r>
+        <w:rPr>
+          <w:lang w:val="en-US"/>
+        </w:rPr>
+        <w:t xml:space="preserve"> car</w:t>
       </w:r>
       <w:r>
         <w:rPr>
@@ -110,7 +132,23 @@
         <w:rPr>
           <w:lang w:val="en-US"/>
         </w:rPr>
-        <w:t xml:space="preserve">The Commodore 64 was released in 1982 and quickly became the best selling computer of all time. Many users treated the system as a games controller, but it was </w:t>
+        <w:t xml:space="preserve">The Commodore 64 was released in 1982 and quickly became the </w:t>
+      </w:r>
+      <w:proofErr w:type="spellStart"/>
+      <w:proofErr w:type="gramStart"/>
+      <w:r>
+        <w:rPr>
+          <w:lang w:val="en-US"/>
+        </w:rPr>
+        <w:t>best selling</w:t>
+      </w:r>
+      <w:proofErr w:type="spellEnd"/>
+      <w:proofErr w:type="gramEnd"/>
+      <w:r>
+        <w:rPr>
+          <w:lang w:val="en-US"/>
+        </w:rPr>
+        <w:t xml:space="preserve"> computer of all time. Many users treated the system as a games controller, but it was </w:t>
       </w:r>
       <w:r>
         <w:rPr>
@@ -206,7 +244,35 @@
         <w:rPr>
           <w:lang w:val="en-US"/>
         </w:rPr>
-        <w:t>The code on the Commodore 64 will initially be in BASIC, but will likely be re-written in either Forth (DurexForth) or assembler.</w:t>
+        <w:t xml:space="preserve">The code on the Commodore 64 will initially be in </w:t>
+      </w:r>
+      <w:proofErr w:type="gramStart"/>
+      <w:r>
+        <w:rPr>
+          <w:lang w:val="en-US"/>
+        </w:rPr>
+        <w:t>BASIC, but</w:t>
+      </w:r>
+      <w:proofErr w:type="gramEnd"/>
+      <w:r>
+        <w:rPr>
+          <w:lang w:val="en-US"/>
+        </w:rPr>
+        <w:t xml:space="preserve"> will likely be re-written in either Forth (</w:t>
+      </w:r>
+      <w:proofErr w:type="spellStart"/>
+      <w:r>
+        <w:rPr>
+          <w:lang w:val="en-US"/>
+        </w:rPr>
+        <w:t>DurexForth</w:t>
+      </w:r>
+      <w:proofErr w:type="spellEnd"/>
+      <w:r>
+        <w:rPr>
+          <w:lang w:val="en-US"/>
+        </w:rPr>
+        <w:t>) or assembler.</w:t>
       </w:r>
     </w:p>
     <w:p>
@@ -252,13 +318,41 @@
         <w:rPr>
           <w:lang w:val="en-US"/>
         </w:rPr>
-        <w:t xml:space="preserve">eptember 2021 : </w:t>
-      </w:r>
-      <w:r>
-        <w:rPr>
-          <w:lang w:val="en-US"/>
-        </w:rPr>
-        <w:t xml:space="preserve">First piece of progress, get C64 to send bytes representing the directions of the joystick by RS232 to a transceiver to a receiver to confirm 'commands' can be sent. Code on C64 written in DurexForth: </w:t>
+        <w:t xml:space="preserve">eptember </w:t>
+      </w:r>
+      <w:proofErr w:type="gramStart"/>
+      <w:r>
+        <w:rPr>
+          <w:lang w:val="en-US"/>
+        </w:rPr>
+        <w:t>2021 :</w:t>
+      </w:r>
+      <w:proofErr w:type="gramEnd"/>
+      <w:r>
+        <w:rPr>
+          <w:lang w:val="en-US"/>
+        </w:rPr>
+        <w:t xml:space="preserve"> </w:t>
+      </w:r>
+      <w:r>
+        <w:rPr>
+          <w:lang w:val="en-US"/>
+        </w:rPr>
+        <w:t xml:space="preserve">First piece of progress, get C64 to send bytes representing the directions of the joystick by RS232 to a transceiver to a receiver to confirm 'commands' can be sent. Code on C64 written in </w:t>
+      </w:r>
+      <w:proofErr w:type="spellStart"/>
+      <w:r>
+        <w:rPr>
+          <w:lang w:val="en-US"/>
+        </w:rPr>
+        <w:t>DurexForth</w:t>
+      </w:r>
+      <w:proofErr w:type="spellEnd"/>
+      <w:r>
+        <w:rPr>
+          <w:lang w:val="en-US"/>
+        </w:rPr>
+        <w:t xml:space="preserve">: </w:t>
       </w:r>
       <w:hyperlink r:id="rId7" w:history="1">
         <w:r>
@@ -467,7 +561,14 @@
         <w:rPr>
           <w:lang w:val="en-US"/>
         </w:rPr>
-        <w:t xml:space="preserve"> This initially worked</w:t>
+        <w:t xml:space="preserve"> This initially </w:t>
+      </w:r>
+      <w:proofErr w:type="gramStart"/>
+      <w:r>
+        <w:rPr>
+          <w:lang w:val="en-US"/>
+        </w:rPr>
+        <w:t>worked</w:t>
       </w:r>
       <w:r>
         <w:rPr>
@@ -475,6 +576,7 @@
         </w:rPr>
         <w:t>!:</w:t>
       </w:r>
+      <w:proofErr w:type="gramEnd"/>
     </w:p>
     <w:p>
       <w:pPr>
@@ -532,7 +634,25 @@
         <w:rPr>
           <w:lang w:val="en-US"/>
         </w:rPr>
-        <w:t>l298n dual h-bridge motor controller module</w:t>
+        <w:t>L</w:t>
+      </w:r>
+      <w:r>
+        <w:rPr>
+          <w:lang w:val="en-US"/>
+        </w:rPr>
+        <w:t>298</w:t>
+      </w:r>
+      <w:r>
+        <w:rPr>
+          <w:lang w:val="en-US"/>
+        </w:rPr>
+        <w:t>N</w:t>
+      </w:r>
+      <w:r>
+        <w:rPr>
+          <w:lang w:val="en-US"/>
+        </w:rPr>
+        <w:t xml:space="preserve"> dual h-bridge motor controller module</w:t>
       </w:r>
       <w:r>
         <w:rPr>
@@ -625,7 +745,21 @@
         <w:rPr>
           <w:lang w:val="en-US"/>
         </w:rPr>
-        <w:t xml:space="preserve">didn’t fix the lack of movement issue. I have ordered a few replacement DC motors as an option to fix the issue. An alternative </w:t>
+        <w:t xml:space="preserve">didn’t fix the lack of movement issue. I have ordered a few </w:t>
+      </w:r>
+      <w:proofErr w:type="gramStart"/>
+      <w:r>
+        <w:rPr>
+          <w:lang w:val="en-US"/>
+        </w:rPr>
+        <w:t>replacement</w:t>
+      </w:r>
+      <w:proofErr w:type="gramEnd"/>
+      <w:r>
+        <w:rPr>
+          <w:lang w:val="en-US"/>
+        </w:rPr>
+        <w:t xml:space="preserve"> DC motors as an option to fix the issue. An alternative </w:t>
       </w:r>
       <w:r>
         <w:rPr>
@@ -637,7 +771,21 @@
         <w:rPr>
           <w:lang w:val="en-US"/>
         </w:rPr>
-        <w:t xml:space="preserve"> to replace the steering mechanism with a servo motor. Here is how the current DC motor controls the steering:</w:t>
+        <w:t xml:space="preserve"> to replace the steering mechanism with a servo motor. Here </w:t>
+      </w:r>
+      <w:proofErr w:type="gramStart"/>
+      <w:r>
+        <w:rPr>
+          <w:lang w:val="en-US"/>
+        </w:rPr>
+        <w:t>is</w:t>
+      </w:r>
+      <w:proofErr w:type="gramEnd"/>
+      <w:r>
+        <w:rPr>
+          <w:lang w:val="en-US"/>
+        </w:rPr>
+        <w:t xml:space="preserve"> how the current DC motor controls the steering:</w:t>
       </w:r>
     </w:p>
     <w:p>
@@ -1040,7 +1188,21 @@
         <w:rPr>
           <w:lang w:val="en-US"/>
         </w:rPr>
-        <w:t xml:space="preserve">how I go. I’m using an IDE called CBM Prg Studio to enter the assembly that compiles the </w:t>
+        <w:t xml:space="preserve">how I go. I’m using an IDE called CBM </w:t>
+      </w:r>
+      <w:proofErr w:type="spellStart"/>
+      <w:r>
+        <w:rPr>
+          <w:lang w:val="en-US"/>
+        </w:rPr>
+        <w:t>Prg</w:t>
+      </w:r>
+      <w:proofErr w:type="spellEnd"/>
+      <w:r>
+        <w:rPr>
+          <w:lang w:val="en-US"/>
+        </w:rPr>
+        <w:t xml:space="preserve"> Studio to enter the assembly that compiles the </w:t>
       </w:r>
       <w:r>
         <w:rPr>
@@ -1160,6 +1322,626 @@
           <w:lang w:val="en-US"/>
         </w:rPr>
         <w:t>not the flashiest of menus, but it’s a start.</w:t>
+      </w:r>
+    </w:p>
+    <w:p>
+      <w:pPr>
+        <w:rPr>
+          <w:lang w:val="en-US"/>
+        </w:rPr>
+      </w:pPr>
+      <w:r>
+        <w:rPr>
+          <w:lang w:val="en-US"/>
+        </w:rPr>
+        <w:br w:type="page"/>
+      </w:r>
+    </w:p>
+    <w:p>
+      <w:pPr>
+        <w:rPr>
+          <w:lang w:val="en-US"/>
+        </w:rPr>
+      </w:pPr>
+      <w:r>
+        <w:rPr>
+          <w:lang w:val="en-US"/>
+        </w:rPr>
+        <w:lastRenderedPageBreak/>
+        <w:t>28</w:t>
+      </w:r>
+      <w:r>
+        <w:rPr>
+          <w:lang w:val="en-US"/>
+        </w:rPr>
+        <w:t xml:space="preserve"> September 2021 – car steering motor repair</w:t>
+      </w:r>
+    </w:p>
+    <w:p>
+      <w:pPr>
+        <w:rPr>
+          <w:lang w:val="en-US"/>
+        </w:rPr>
+      </w:pPr>
+      <w:r>
+        <w:rPr>
+          <w:lang w:val="en-US"/>
+        </w:rPr>
+        <w:t xml:space="preserve">The replacement motor I ordered arrived and </w:t>
+      </w:r>
+      <w:r>
+        <w:rPr>
+          <w:lang w:val="en-US"/>
+        </w:rPr>
+        <w:t>it fits perfectly and works!</w:t>
+      </w:r>
+      <w:r>
+        <w:rPr>
+          <w:lang w:val="en-US"/>
+        </w:rPr>
+        <w:t xml:space="preserve"> The Arduino </w:t>
+      </w:r>
+      <w:r>
+        <w:rPr>
+          <w:lang w:val="en-US"/>
+        </w:rPr>
+        <w:t xml:space="preserve">sketch I used to test the car </w:t>
+      </w:r>
+      <w:r>
+        <w:rPr>
+          <w:lang w:val="en-US"/>
+        </w:rPr>
+        <w:t xml:space="preserve">just spins the rear motor forward then backward, then confirms the front steering can be done. </w:t>
+      </w:r>
+      <w:hyperlink r:id="rId18" w:history="1">
+        <w:r>
+          <w:rPr>
+            <w:rStyle w:val="Hyperlink"/>
+            <w:lang w:val="en-US"/>
+          </w:rPr>
+          <w:t>https://youtu.be/1il9svvlH1M</w:t>
+        </w:r>
+      </w:hyperlink>
+      <w:r>
+        <w:rPr>
+          <w:lang w:val="en-US"/>
+        </w:rPr>
+        <w:t xml:space="preserve"> </w:t>
+      </w:r>
+    </w:p>
+    <w:p>
+      <w:pPr>
+        <w:rPr>
+          <w:lang w:val="en-US"/>
+        </w:rPr>
+      </w:pPr>
+      <w:r>
+        <w:rPr>
+          <w:noProof/>
+          <w:lang w:val="en-US"/>
+        </w:rPr>
+        <w:drawing>
+          <wp:inline distT="0" distB="0" distL="0" distR="0" wp14:anchorId="0B74FFD5" wp14:editId="52E19E2D">
+            <wp:extent cx="3378200" cy="2533650"/>
+            <wp:effectExtent l="0" t="0" r="0" b="0"/>
+            <wp:docPr id="11" name="Picture 11" descr="A close-up of a circuit board&#10;&#10;Description automatically generated with low confidence"/>
+            <wp:cNvGraphicFramePr>
+              <a:graphicFrameLocks xmlns:a="http://schemas.openxmlformats.org/drawingml/2006/main" noChangeAspect="1"/>
+            </wp:cNvGraphicFramePr>
+            <a:graphic xmlns:a="http://schemas.openxmlformats.org/drawingml/2006/main">
+              <a:graphicData uri="http://schemas.openxmlformats.org/drawingml/2006/picture">
+                <pic:pic xmlns:pic="http://schemas.openxmlformats.org/drawingml/2006/picture">
+                  <pic:nvPicPr>
+                    <pic:cNvPr id="11" name="Picture 11" descr="A close-up of a circuit board&#10;&#10;Description automatically generated with low confidence"/>
+                    <pic:cNvPicPr/>
+                  </pic:nvPicPr>
+                  <pic:blipFill>
+                    <a:blip r:embed="rId19" cstate="print">
+                      <a:extLst>
+                        <a:ext uri="{28A0092B-C50C-407E-A947-70E740481C1C}">
+                          <a14:useLocalDpi xmlns:a14="http://schemas.microsoft.com/office/drawing/2010/main" val="0"/>
+                        </a:ext>
+                      </a:extLst>
+                    </a:blip>
+                    <a:stretch>
+                      <a:fillRect/>
+                    </a:stretch>
+                  </pic:blipFill>
+                  <pic:spPr>
+                    <a:xfrm>
+                      <a:off x="0" y="0"/>
+                      <a:ext cx="3381566" cy="2536175"/>
+                    </a:xfrm>
+                    <a:prstGeom prst="rect">
+                      <a:avLst/>
+                    </a:prstGeom>
+                  </pic:spPr>
+                </pic:pic>
+              </a:graphicData>
+            </a:graphic>
+          </wp:inline>
+        </w:drawing>
+      </w:r>
+    </w:p>
+    <w:p>
+      <w:pPr>
+        <w:rPr>
+          <w:lang w:val="en-US"/>
+        </w:rPr>
+      </w:pPr>
+      <w:r>
+        <w:rPr>
+          <w:lang w:val="en-US"/>
+        </w:rPr>
+        <w:t>I still have a lot of coding to do on the Commodore 64</w:t>
+      </w:r>
+      <w:r>
+        <w:rPr>
+          <w:lang w:val="en-US"/>
+        </w:rPr>
+        <w:t>, which I am persisting with Assembly language.</w:t>
+      </w:r>
+    </w:p>
+    <w:p>
+      <w:pPr>
+        <w:rPr>
+          <w:lang w:val="en-US"/>
+        </w:rPr>
+      </w:pPr>
+      <w:r>
+        <w:rPr>
+          <w:lang w:val="en-US"/>
+        </w:rPr>
+        <w:t>29 September 2021 – More machine co</w:t>
+      </w:r>
+      <w:r>
+        <w:rPr>
+          <w:lang w:val="en-US"/>
+        </w:rPr>
+        <w:t>ding</w:t>
+      </w:r>
+    </w:p>
+    <w:p>
+      <w:pPr>
+        <w:rPr>
+          <w:lang w:val="en-US"/>
+        </w:rPr>
+      </w:pPr>
+      <w:r>
+        <w:rPr>
+          <w:lang w:val="en-US"/>
+        </w:rPr>
+        <w:t xml:space="preserve">Now that I have a reasonable menu displayed, I need </w:t>
+      </w:r>
+      <w:r>
+        <w:rPr>
+          <w:lang w:val="en-US"/>
+        </w:rPr>
+        <w:t>read the keyboard and act if one of the Function Keys is pressed.</w:t>
+      </w:r>
+    </w:p>
+    <w:p>
+      <w:pPr>
+        <w:rPr>
+          <w:lang w:val="en-US"/>
+        </w:rPr>
+      </w:pPr>
+      <w:r>
+        <w:rPr>
+          <w:lang w:val="en-US"/>
+        </w:rPr>
+        <w:t>1</w:t>
+      </w:r>
+      <w:r>
+        <w:rPr>
+          <w:lang w:val="en-US"/>
+        </w:rPr>
+        <w:t xml:space="preserve"> October 2021</w:t>
+      </w:r>
+    </w:p>
+    <w:p>
+      <w:pPr>
+        <w:rPr>
+          <w:lang w:val="en-US"/>
+        </w:rPr>
+      </w:pPr>
+      <w:r>
+        <w:rPr>
+          <w:lang w:val="en-US"/>
+        </w:rPr>
+        <w:t>As the car has limited space, I decided to see if I could use an Arduino Nano in the car instead of the UNO</w:t>
+      </w:r>
+      <w:r>
+        <w:rPr>
+          <w:lang w:val="en-US"/>
+        </w:rPr>
+        <w:t xml:space="preserve">. My first test was to see if I can send the commands for left, </w:t>
+      </w:r>
+      <w:proofErr w:type="spellStart"/>
+      <w:r>
+        <w:rPr>
+          <w:lang w:val="en-US"/>
+        </w:rPr>
+        <w:t>centre</w:t>
+      </w:r>
+      <w:proofErr w:type="spellEnd"/>
+      <w:r>
+        <w:rPr>
+          <w:lang w:val="en-US"/>
+        </w:rPr>
+        <w:t xml:space="preserve"> and right</w:t>
+      </w:r>
+      <w:r>
+        <w:rPr>
+          <w:lang w:val="en-US"/>
+        </w:rPr>
+        <w:t xml:space="preserve">, including using a small servo to show this in action, and it worked! </w:t>
+      </w:r>
+      <w:hyperlink r:id="rId20" w:history="1">
+        <w:r>
+          <w:rPr>
+            <w:rStyle w:val="Hyperlink"/>
+            <w:lang w:val="en-US"/>
+          </w:rPr>
+          <w:t>https://youtu.be/7N0zTxdJpyA</w:t>
+        </w:r>
+      </w:hyperlink>
+      <w:r>
+        <w:rPr>
+          <w:lang w:val="en-US"/>
+        </w:rPr>
+        <w:t xml:space="preserve"> </w:t>
+      </w:r>
+    </w:p>
+    <w:p>
+      <w:pPr>
+        <w:rPr>
+          <w:lang w:val="en-US"/>
+        </w:rPr>
+      </w:pPr>
+      <w:r>
+        <w:rPr>
+          <w:noProof/>
+          <w:lang w:val="en-US"/>
+        </w:rPr>
+        <w:drawing>
+          <wp:inline distT="0" distB="0" distL="0" distR="0" wp14:anchorId="644C1E3A" wp14:editId="39F2558D">
+            <wp:extent cx="3485515" cy="2614138"/>
+            <wp:effectExtent l="0" t="0" r="635" b="0"/>
+            <wp:docPr id="12" name="Picture 12"/>
+            <wp:cNvGraphicFramePr>
+              <a:graphicFrameLocks xmlns:a="http://schemas.openxmlformats.org/drawingml/2006/main" noChangeAspect="1"/>
+            </wp:cNvGraphicFramePr>
+            <a:graphic xmlns:a="http://schemas.openxmlformats.org/drawingml/2006/main">
+              <a:graphicData uri="http://schemas.openxmlformats.org/drawingml/2006/picture">
+                <pic:pic xmlns:pic="http://schemas.openxmlformats.org/drawingml/2006/picture">
+                  <pic:nvPicPr>
+                    <pic:cNvPr id="12" name="Picture 12"/>
+                    <pic:cNvPicPr/>
+                  </pic:nvPicPr>
+                  <pic:blipFill>
+                    <a:blip r:embed="rId21" cstate="print">
+                      <a:extLst>
+                        <a:ext uri="{28A0092B-C50C-407E-A947-70E740481C1C}">
+                          <a14:useLocalDpi xmlns:a14="http://schemas.microsoft.com/office/drawing/2010/main" val="0"/>
+                        </a:ext>
+                      </a:extLst>
+                    </a:blip>
+                    <a:stretch>
+                      <a:fillRect/>
+                    </a:stretch>
+                  </pic:blipFill>
+                  <pic:spPr>
+                    <a:xfrm>
+                      <a:off x="0" y="0"/>
+                      <a:ext cx="3490005" cy="2617506"/>
+                    </a:xfrm>
+                    <a:prstGeom prst="rect">
+                      <a:avLst/>
+                    </a:prstGeom>
+                  </pic:spPr>
+                </pic:pic>
+              </a:graphicData>
+            </a:graphic>
+          </wp:inline>
+        </w:drawing>
+      </w:r>
+    </w:p>
+    <w:p>
+      <w:pPr>
+        <w:rPr>
+          <w:lang w:val="en-US"/>
+        </w:rPr>
+      </w:pPr>
+      <w:r>
+        <w:rPr>
+          <w:lang w:val="en-US"/>
+        </w:rPr>
+        <w:lastRenderedPageBreak/>
+        <w:t>2</w:t>
+      </w:r>
+      <w:r>
+        <w:rPr>
+          <w:vertAlign w:val="superscript"/>
+          <w:lang w:val="en-US"/>
+        </w:rPr>
+        <w:t>nd</w:t>
+      </w:r>
+      <w:r>
+        <w:rPr>
+          <w:lang w:val="en-US"/>
+        </w:rPr>
+        <w:t xml:space="preserve"> October 2021 – Testing </w:t>
+      </w:r>
+      <w:r>
+        <w:rPr>
+          <w:lang w:val="en-US"/>
+        </w:rPr>
+        <w:t>Nano in car with radio transceiver connected</w:t>
+      </w:r>
+    </w:p>
+    <w:p>
+      <w:pPr>
+        <w:rPr>
+          <w:lang w:val="en-US"/>
+        </w:rPr>
+      </w:pPr>
+      <w:r>
+        <w:rPr>
+          <w:lang w:val="en-US"/>
+        </w:rPr>
+        <w:t xml:space="preserve">After changing the Arduino UNO to an Arduino Nano, I did another test to confirm this works in the RC car. </w:t>
+      </w:r>
+      <w:hyperlink r:id="rId22" w:history="1">
+        <w:r>
+          <w:rPr>
+            <w:rStyle w:val="Hyperlink"/>
+            <w:lang w:val="en-US"/>
+          </w:rPr>
+          <w:t>https://youtu.be/uOMSnjM_ak8</w:t>
+        </w:r>
+      </w:hyperlink>
+      <w:r>
+        <w:rPr>
+          <w:lang w:val="en-US"/>
+        </w:rPr>
+        <w:t xml:space="preserve"> . I’m pleased to see that it worked fine.</w:t>
+      </w:r>
+    </w:p>
+    <w:p>
+      <w:pPr>
+        <w:rPr>
+          <w:lang w:val="en-US"/>
+        </w:rPr>
+      </w:pPr>
+    </w:p>
+    <w:p>
+      <w:pPr>
+        <w:rPr>
+          <w:lang w:val="en-US"/>
+        </w:rPr>
+      </w:pPr>
+    </w:p>
+    <w:p>
+      <w:pPr>
+        <w:rPr>
+          <w:lang w:val="en-US"/>
+        </w:rPr>
+      </w:pPr>
+      <w:r>
+        <w:rPr>
+          <w:lang w:val="en-US"/>
+        </w:rPr>
+        <w:t>3</w:t>
+      </w:r>
+      <w:r>
+        <w:rPr>
+          <w:vertAlign w:val="superscript"/>
+          <w:lang w:val="en-US"/>
+        </w:rPr>
+        <w:t>rd</w:t>
+      </w:r>
+      <w:r>
+        <w:rPr>
+          <w:lang w:val="en-US"/>
+        </w:rPr>
+        <w:t xml:space="preserve"> October 2021 – Test change </w:t>
+      </w:r>
+      <w:r>
+        <w:rPr>
+          <w:lang w:val="en-US"/>
+        </w:rPr>
+        <w:t xml:space="preserve">from </w:t>
+      </w:r>
+      <w:r>
+        <w:rPr>
+          <w:lang w:val="en-US"/>
+        </w:rPr>
+        <w:t>L298N</w:t>
+      </w:r>
+      <w:r>
+        <w:rPr>
+          <w:lang w:val="en-US"/>
+        </w:rPr>
+        <w:t xml:space="preserve"> to </w:t>
+      </w:r>
+      <w:bookmarkStart w:id="0" w:name="_Hlk84189279"/>
+      <w:r>
+        <w:rPr>
+          <w:lang w:val="en-US"/>
+        </w:rPr>
+        <w:t>TB6612FN</w:t>
+      </w:r>
+      <w:r>
+        <w:rPr>
+          <w:lang w:val="en-US"/>
+        </w:rPr>
+        <w:t>G</w:t>
+      </w:r>
+      <w:bookmarkEnd w:id="0"/>
+    </w:p>
+    <w:p>
+      <w:pPr>
+        <w:rPr>
+          <w:lang w:val="en-US"/>
+        </w:rPr>
+      </w:pPr>
+      <w:r>
+        <w:rPr>
+          <w:lang w:val="en-US"/>
+        </w:rPr>
+        <w:t xml:space="preserve">I also decided that the L298N </w:t>
+      </w:r>
+      <w:r>
+        <w:rPr>
+          <w:lang w:val="en-US"/>
+        </w:rPr>
+        <w:t>is a rather bulky device and loses around 1.4v from the battery</w:t>
+      </w:r>
+      <w:r>
+        <w:rPr>
+          <w:lang w:val="en-US"/>
+        </w:rPr>
+        <w:t xml:space="preserve">, that I should see if I can use the more efficient and smaller </w:t>
+      </w:r>
+      <w:r>
+        <w:rPr>
+          <w:lang w:val="en-US"/>
+        </w:rPr>
+        <w:t>TB6612FNG</w:t>
+      </w:r>
+      <w:r>
+        <w:rPr>
+          <w:lang w:val="en-US"/>
+        </w:rPr>
+        <w:t xml:space="preserve"> H-Bridge </w:t>
+      </w:r>
+      <w:r>
+        <w:rPr>
+          <w:lang w:val="en-US"/>
+        </w:rPr>
+        <w:t>instead.</w:t>
+      </w:r>
+    </w:p>
+    <w:p>
+      <w:pPr>
+        <w:rPr>
+          <w:lang w:val="en-US"/>
+        </w:rPr>
+      </w:pPr>
+      <w:r>
+        <w:rPr>
+          <w:noProof/>
+          <w:lang w:val="en-US"/>
+        </w:rPr>
+        <w:drawing>
+          <wp:inline distT="0" distB="0" distL="0" distR="0" wp14:anchorId="500AEB36" wp14:editId="5E2B7543">
+            <wp:extent cx="4143375" cy="3107531"/>
+            <wp:effectExtent l="0" t="0" r="0" b="0"/>
+            <wp:docPr id="14" name="Picture 14"/>
+            <wp:cNvGraphicFramePr>
+              <a:graphicFrameLocks xmlns:a="http://schemas.openxmlformats.org/drawingml/2006/main" noChangeAspect="1"/>
+            </wp:cNvGraphicFramePr>
+            <a:graphic xmlns:a="http://schemas.openxmlformats.org/drawingml/2006/main">
+              <a:graphicData uri="http://schemas.openxmlformats.org/drawingml/2006/picture">
+                <pic:pic xmlns:pic="http://schemas.openxmlformats.org/drawingml/2006/picture">
+                  <pic:nvPicPr>
+                    <pic:cNvPr id="14" name="Picture 14"/>
+                    <pic:cNvPicPr/>
+                  </pic:nvPicPr>
+                  <pic:blipFill>
+                    <a:blip r:embed="rId23" cstate="print">
+                      <a:extLst>
+                        <a:ext uri="{28A0092B-C50C-407E-A947-70E740481C1C}">
+                          <a14:useLocalDpi xmlns:a14="http://schemas.microsoft.com/office/drawing/2010/main" val="0"/>
+                        </a:ext>
+                      </a:extLst>
+                    </a:blip>
+                    <a:stretch>
+                      <a:fillRect/>
+                    </a:stretch>
+                  </pic:blipFill>
+                  <pic:spPr>
+                    <a:xfrm>
+                      <a:off x="0" y="0"/>
+                      <a:ext cx="4147217" cy="3110412"/>
+                    </a:xfrm>
+                    <a:prstGeom prst="rect">
+                      <a:avLst/>
+                    </a:prstGeom>
+                  </pic:spPr>
+                </pic:pic>
+              </a:graphicData>
+            </a:graphic>
+          </wp:inline>
+        </w:drawing>
+      </w:r>
+    </w:p>
+    <w:p>
+      <w:pPr>
+        <w:rPr>
+          <w:lang w:val="en-US"/>
+        </w:rPr>
+      </w:pPr>
+      <w:r>
+        <w:rPr>
+          <w:lang w:val="en-US"/>
+        </w:rPr>
+        <w:t>Of course</w:t>
+      </w:r>
+      <w:r>
+        <w:rPr>
+          <w:lang w:val="en-US"/>
+        </w:rPr>
+        <w:t>,</w:t>
+      </w:r>
+      <w:r>
+        <w:rPr>
+          <w:lang w:val="en-US"/>
+        </w:rPr>
+        <w:t xml:space="preserve"> this also needed to be tested </w:t>
+      </w:r>
+      <w:hyperlink r:id="rId24" w:history="1">
+        <w:r>
+          <w:rPr>
+            <w:rStyle w:val="Hyperlink"/>
+            <w:lang w:val="en-US"/>
+          </w:rPr>
+          <w:t>https://youtu.be/IEmlqmNZZGI</w:t>
+        </w:r>
+      </w:hyperlink>
+      <w:r>
+        <w:rPr>
+          <w:lang w:val="en-US"/>
+        </w:rPr>
+        <w:t xml:space="preserve"> </w:t>
+      </w:r>
+    </w:p>
+    <w:p>
+      <w:pPr>
+        <w:rPr>
+          <w:lang w:val="en-US"/>
+        </w:rPr>
+      </w:pPr>
+    </w:p>
+    <w:p>
+      <w:pPr>
+        <w:rPr>
+          <w:lang w:val="en-US"/>
+        </w:rPr>
+      </w:pPr>
+    </w:p>
+    <w:p>
+      <w:pPr>
+        <w:rPr>
+          <w:lang w:val="en-US"/>
+        </w:rPr>
+      </w:pPr>
+      <w:r>
+        <w:rPr>
+          <w:lang w:val="en-US"/>
+        </w:rPr>
+        <w:br w:type="page"/>
       </w:r>
     </w:p>
     <w:sectPr>

</xml_diff>

<commit_message>
Tracking progress - C64 controlling an RC car
As at October the 3rd 2021
</commit_message>
<xml_diff>
--- a/RetroChallenge 2021-10 Using a Commodore 64 to control a remote control car.docx
+++ b/RetroChallenge 2021-10 Using a Commodore 64 to control a remote control car.docx
@@ -32,21 +32,7 @@
         <w:rPr>
           <w:lang w:val="en-US"/>
         </w:rPr>
-        <w:t xml:space="preserve">Using the Commodore 64 to control a </w:t>
-      </w:r>
-      <w:proofErr w:type="gramStart"/>
-      <w:r>
-        <w:rPr>
-          <w:lang w:val="en-US"/>
-        </w:rPr>
-        <w:t>remote control</w:t>
-      </w:r>
-      <w:proofErr w:type="gramEnd"/>
-      <w:r>
-        <w:rPr>
-          <w:lang w:val="en-US"/>
-        </w:rPr>
-        <w:t xml:space="preserve"> car</w:t>
+        <w:t>Using the Commodore 64 to control a remote control car</w:t>
       </w:r>
       <w:r>
         <w:rPr>
@@ -135,7 +121,6 @@
         <w:t xml:space="preserve">The Commodore 64 was released in 1982 and quickly became the </w:t>
       </w:r>
       <w:proofErr w:type="spellStart"/>
-      <w:proofErr w:type="gramStart"/>
       <w:r>
         <w:rPr>
           <w:lang w:val="en-US"/>
@@ -143,7 +128,6 @@
         <w:t>best selling</w:t>
       </w:r>
       <w:proofErr w:type="spellEnd"/>
-      <w:proofErr w:type="gramEnd"/>
       <w:r>
         <w:rPr>
           <w:lang w:val="en-US"/>
@@ -244,21 +228,7 @@
         <w:rPr>
           <w:lang w:val="en-US"/>
         </w:rPr>
-        <w:t xml:space="preserve">The code on the Commodore 64 will initially be in </w:t>
-      </w:r>
-      <w:proofErr w:type="gramStart"/>
-      <w:r>
-        <w:rPr>
-          <w:lang w:val="en-US"/>
-        </w:rPr>
-        <w:t>BASIC, but</w:t>
-      </w:r>
-      <w:proofErr w:type="gramEnd"/>
-      <w:r>
-        <w:rPr>
-          <w:lang w:val="en-US"/>
-        </w:rPr>
-        <w:t xml:space="preserve"> will likely be re-written in either Forth (</w:t>
+        <w:t>The code on the Commodore 64 will initially be in BASIC, but will likely be re-written in either Forth (</w:t>
       </w:r>
       <w:proofErr w:type="spellStart"/>
       <w:r>
@@ -318,21 +288,7 @@
         <w:rPr>
           <w:lang w:val="en-US"/>
         </w:rPr>
-        <w:t xml:space="preserve">eptember </w:t>
-      </w:r>
-      <w:proofErr w:type="gramStart"/>
-      <w:r>
-        <w:rPr>
-          <w:lang w:val="en-US"/>
-        </w:rPr>
-        <w:t>2021 :</w:t>
-      </w:r>
-      <w:proofErr w:type="gramEnd"/>
-      <w:r>
-        <w:rPr>
-          <w:lang w:val="en-US"/>
-        </w:rPr>
-        <w:t xml:space="preserve"> </w:t>
+        <w:t xml:space="preserve">eptember 2021 : </w:t>
       </w:r>
       <w:r>
         <w:rPr>
@@ -561,14 +517,7 @@
         <w:rPr>
           <w:lang w:val="en-US"/>
         </w:rPr>
-        <w:t xml:space="preserve"> This initially </w:t>
-      </w:r>
-      <w:proofErr w:type="gramStart"/>
-      <w:r>
-        <w:rPr>
-          <w:lang w:val="en-US"/>
-        </w:rPr>
-        <w:t>worked</w:t>
+        <w:t xml:space="preserve"> This initially worked</w:t>
       </w:r>
       <w:r>
         <w:rPr>
@@ -576,7 +525,6 @@
         </w:rPr>
         <w:t>!:</w:t>
       </w:r>
-      <w:proofErr w:type="gramEnd"/>
     </w:p>
     <w:p>
       <w:pPr>
@@ -745,21 +693,7 @@
         <w:rPr>
           <w:lang w:val="en-US"/>
         </w:rPr>
-        <w:t xml:space="preserve">didn’t fix the lack of movement issue. I have ordered a few </w:t>
-      </w:r>
-      <w:proofErr w:type="gramStart"/>
-      <w:r>
-        <w:rPr>
-          <w:lang w:val="en-US"/>
-        </w:rPr>
-        <w:t>replacement</w:t>
-      </w:r>
-      <w:proofErr w:type="gramEnd"/>
-      <w:r>
-        <w:rPr>
-          <w:lang w:val="en-US"/>
-        </w:rPr>
-        <w:t xml:space="preserve"> DC motors as an option to fix the issue. An alternative </w:t>
+        <w:t xml:space="preserve">didn’t fix the lack of movement issue. I have ordered a few replacement DC motors as an option to fix the issue. An alternative </w:t>
       </w:r>
       <w:r>
         <w:rPr>
@@ -771,21 +705,7 @@
         <w:rPr>
           <w:lang w:val="en-US"/>
         </w:rPr>
-        <w:t xml:space="preserve"> to replace the steering mechanism with a servo motor. Here </w:t>
-      </w:r>
-      <w:proofErr w:type="gramStart"/>
-      <w:r>
-        <w:rPr>
-          <w:lang w:val="en-US"/>
-        </w:rPr>
-        <w:t>is</w:t>
-      </w:r>
-      <w:proofErr w:type="gramEnd"/>
-      <w:r>
-        <w:rPr>
-          <w:lang w:val="en-US"/>
-        </w:rPr>
-        <w:t xml:space="preserve"> how the current DC motor controls the steering:</w:t>
+        <w:t xml:space="preserve"> to replace the steering mechanism with a servo motor. Here is how the current DC motor controls the steering:</w:t>
       </w:r>
     </w:p>
     <w:p>
@@ -1908,6 +1828,40 @@
             <w:lang w:val="en-US"/>
           </w:rPr>
           <w:t>https://youtu.be/IEmlqmNZZGI</w:t>
+        </w:r>
+      </w:hyperlink>
+      <w:r>
+        <w:rPr>
+          <w:lang w:val="en-US"/>
+        </w:rPr>
+        <w:t xml:space="preserve"> </w:t>
+      </w:r>
+    </w:p>
+    <w:p>
+      <w:pPr>
+        <w:rPr>
+          <w:lang w:val="en-US"/>
+        </w:rPr>
+      </w:pPr>
+      <w:r>
+        <w:rPr>
+          <w:lang w:val="en-US"/>
+        </w:rPr>
+        <w:t xml:space="preserve">I then updated both the Arduino sketch and C64 programs to test also the forward and reverse </w:t>
+      </w:r>
+      <w:r>
+        <w:rPr>
+          <w:lang w:val="en-US"/>
+        </w:rPr>
+        <w:t xml:space="preserve">control. I’m pleased to see that this works too! </w:t>
+      </w:r>
+      <w:hyperlink r:id="rId25" w:history="1">
+        <w:r>
+          <w:rPr>
+            <w:rStyle w:val="Hyperlink"/>
+            <w:lang w:val="en-US"/>
+          </w:rPr>
+          <w:t>https://youtu.be/RIUS3Q_FON8</w:t>
         </w:r>
       </w:hyperlink>
       <w:r>

</xml_diff>

<commit_message>
Progress Word document which includes pictures
Good progress for what's needed in the RC car. Plenty more to do on the Commodore 64 side.
</commit_message>
<xml_diff>
--- a/RetroChallenge 2021-10 Using a Commodore 64 to control a remote control car.docx
+++ b/RetroChallenge 2021-10 Using a Commodore 64 to control a remote control car.docx
@@ -1870,6 +1870,199 @@
         </w:rPr>
         <w:t xml:space="preserve"> </w:t>
       </w:r>
+    </w:p>
+    <w:p>
+      <w:pPr>
+        <w:rPr>
+          <w:lang w:val="en-US"/>
+        </w:rPr>
+      </w:pPr>
+      <w:r>
+        <w:rPr>
+          <w:lang w:val="en-US"/>
+        </w:rPr>
+        <w:t>4</w:t>
+      </w:r>
+      <w:r>
+        <w:rPr>
+          <w:vertAlign w:val="superscript"/>
+          <w:lang w:val="en-US"/>
+        </w:rPr>
+        <w:t>th</w:t>
+      </w:r>
+      <w:r>
+        <w:rPr>
+          <w:lang w:val="en-US"/>
+        </w:rPr>
+        <w:t xml:space="preserve"> October 2021 – Code on Nano (in car) updated to support all directions</w:t>
+      </w:r>
+    </w:p>
+    <w:p>
+      <w:pPr>
+        <w:rPr>
+          <w:lang w:val="en-US"/>
+        </w:rPr>
+      </w:pPr>
+      <w:r>
+        <w:rPr>
+          <w:lang w:val="en-US"/>
+        </w:rPr>
+        <w:t>While my initial test for forward, reverse, left and right worked independently of each other, I also need to be able to support both moving forward while turning, as per the diagonal directions of joystick. I also wanted a way to avoid full power going to the front steering motor when it’s reached the end of travel.</w:t>
+      </w:r>
+      <w:r>
+        <w:rPr>
+          <w:lang w:val="en-US"/>
+        </w:rPr>
+        <w:t xml:space="preserve"> This got more complicated that I anticipated, as I need to use millisecond timers and keep track </w:t>
+      </w:r>
+      <w:r>
+        <w:rPr>
+          <w:lang w:val="en-US"/>
+        </w:rPr>
+        <w:t xml:space="preserve">of duration of time during turning as well as </w:t>
+      </w:r>
+      <w:r>
+        <w:rPr>
+          <w:lang w:val="en-US"/>
+        </w:rPr>
+        <w:t>when already in fully locked turned position where I wanted to reduce power (down from 250 to 150 for instance).</w:t>
+      </w:r>
+    </w:p>
+    <w:p>
+      <w:pPr>
+        <w:rPr>
+          <w:lang w:val="en-US"/>
+        </w:rPr>
+      </w:pPr>
+      <w:r>
+        <w:rPr>
+          <w:lang w:val="en-US"/>
+        </w:rPr>
+        <w:t xml:space="preserve">I used a flag I called </w:t>
+      </w:r>
+      <w:proofErr w:type="spellStart"/>
+      <w:r>
+        <w:rPr>
+          <w:lang w:val="en-US"/>
+        </w:rPr>
+        <w:t>TTFlag</w:t>
+      </w:r>
+      <w:proofErr w:type="spellEnd"/>
+      <w:r>
+        <w:rPr>
+          <w:lang w:val="en-US"/>
+        </w:rPr>
+        <w:t xml:space="preserve"> (which stood for Turning T</w:t>
+      </w:r>
+      <w:r>
+        <w:rPr>
+          <w:lang w:val="en-US"/>
+        </w:rPr>
+        <w:t>ime Flag) which would be false when th</w:t>
+      </w:r>
+      <w:r>
+        <w:rPr>
+          <w:lang w:val="en-US"/>
+        </w:rPr>
+        <w:t xml:space="preserve">e steering motor was in the </w:t>
+      </w:r>
+      <w:proofErr w:type="spellStart"/>
+      <w:r>
+        <w:rPr>
+          <w:lang w:val="en-US"/>
+        </w:rPr>
+        <w:t>centre</w:t>
+      </w:r>
+      <w:proofErr w:type="spellEnd"/>
+      <w:r>
+        <w:rPr>
+          <w:lang w:val="en-US"/>
+        </w:rPr>
+        <w:t xml:space="preserve"> position.</w:t>
+      </w:r>
+      <w:r>
+        <w:rPr>
+          <w:lang w:val="en-US"/>
+        </w:rPr>
+        <w:t xml:space="preserve"> If the flag wasn’t false, it meant that the steering motor was already turning under full power, so I needed to also read </w:t>
+      </w:r>
+      <w:r>
+        <w:rPr>
+          <w:lang w:val="en-US"/>
+        </w:rPr>
+        <w:t xml:space="preserve">a variable that was measuring time in milliseconds </w:t>
+      </w:r>
+      <w:r>
+        <w:rPr>
+          <w:lang w:val="en-US"/>
+        </w:rPr>
+        <w:t xml:space="preserve">to </w:t>
+      </w:r>
+      <w:r>
+        <w:rPr>
+          <w:lang w:val="en-US"/>
+        </w:rPr>
+        <w:lastRenderedPageBreak/>
+        <w:t xml:space="preserve">know when to drop power to the steering motor from </w:t>
+      </w:r>
+      <w:r>
+        <w:rPr>
+          <w:lang w:val="en-US"/>
+        </w:rPr>
+        <w:t>full to hold (i.e. 250 down to 150).</w:t>
+      </w:r>
+      <w:r>
+        <w:rPr>
+          <w:lang w:val="en-US"/>
+        </w:rPr>
+        <w:t xml:space="preserve"> I am pleased to report that </w:t>
+      </w:r>
+      <w:r>
+        <w:rPr>
+          <w:lang w:val="en-US"/>
+        </w:rPr>
+        <w:t xml:space="preserve">I succeeded in getting this sorted out ( </w:t>
+      </w:r>
+      <w:hyperlink r:id="rId26" w:history="1">
+        <w:r>
+          <w:rPr>
+            <w:rStyle w:val="Hyperlink"/>
+            <w:lang w:val="en-US"/>
+          </w:rPr>
+          <w:t>https://youtu.be/m04mfECTdz8</w:t>
+        </w:r>
+      </w:hyperlink>
+      <w:r>
+        <w:rPr>
+          <w:lang w:val="en-US"/>
+        </w:rPr>
+        <w:t xml:space="preserve"> ).</w:t>
+      </w:r>
+      <w:r>
+        <w:rPr>
+          <w:lang w:val="en-US"/>
+        </w:rPr>
+        <w:t xml:space="preserve"> Now to re-charge the battery, </w:t>
+      </w:r>
+      <w:r>
+        <w:rPr>
+          <w:lang w:val="en-US"/>
+        </w:rPr>
+        <w:t>secure the electronics and aerial</w:t>
+      </w:r>
+      <w:r>
+        <w:rPr>
+          <w:lang w:val="en-US"/>
+        </w:rPr>
+        <w:t xml:space="preserve"> and replace the top of the RC car, and give it a test on the floor.</w:t>
+      </w:r>
+    </w:p>
+    <w:p>
+      <w:pPr>
+        <w:rPr>
+          <w:lang w:val="en-US"/>
+        </w:rPr>
+      </w:pPr>
     </w:p>
     <w:p>
       <w:pPr>

</xml_diff>

<commit_message>
Updated on the 6th of October
Now showing early progress on Assembler programming
</commit_message>
<xml_diff>
--- a/RetroChallenge 2021-10 Using a Commodore 64 to control a remote control car.docx
+++ b/RetroChallenge 2021-10 Using a Commodore 64 to control a remote control car.docx
@@ -32,7 +32,21 @@
         <w:rPr>
           <w:lang w:val="en-US"/>
         </w:rPr>
-        <w:t>Using the Commodore 64 to control a remote control car</w:t>
+        <w:t xml:space="preserve">Using the Commodore 64 to control a </w:t>
+      </w:r>
+      <w:proofErr w:type="gramStart"/>
+      <w:r>
+        <w:rPr>
+          <w:lang w:val="en-US"/>
+        </w:rPr>
+        <w:t>remote control</w:t>
+      </w:r>
+      <w:proofErr w:type="gramEnd"/>
+      <w:r>
+        <w:rPr>
+          <w:lang w:val="en-US"/>
+        </w:rPr>
+        <w:t xml:space="preserve"> car</w:t>
       </w:r>
       <w:r>
         <w:rPr>
@@ -121,6 +135,7 @@
         <w:t xml:space="preserve">The Commodore 64 was released in 1982 and quickly became the </w:t>
       </w:r>
       <w:proofErr w:type="spellStart"/>
+      <w:proofErr w:type="gramStart"/>
       <w:r>
         <w:rPr>
           <w:lang w:val="en-US"/>
@@ -128,6 +143,7 @@
         <w:t>best selling</w:t>
       </w:r>
       <w:proofErr w:type="spellEnd"/>
+      <w:proofErr w:type="gramEnd"/>
       <w:r>
         <w:rPr>
           <w:lang w:val="en-US"/>
@@ -228,7 +244,21 @@
         <w:rPr>
           <w:lang w:val="en-US"/>
         </w:rPr>
-        <w:t>The code on the Commodore 64 will initially be in BASIC, but will likely be re-written in either Forth (</w:t>
+        <w:t xml:space="preserve">The code on the Commodore 64 will initially be in </w:t>
+      </w:r>
+      <w:proofErr w:type="gramStart"/>
+      <w:r>
+        <w:rPr>
+          <w:lang w:val="en-US"/>
+        </w:rPr>
+        <w:t>BASIC, but</w:t>
+      </w:r>
+      <w:proofErr w:type="gramEnd"/>
+      <w:r>
+        <w:rPr>
+          <w:lang w:val="en-US"/>
+        </w:rPr>
+        <w:t xml:space="preserve"> will likely be re-written in either Forth (</w:t>
       </w:r>
       <w:proofErr w:type="spellStart"/>
       <w:r>
@@ -288,7 +318,21 @@
         <w:rPr>
           <w:lang w:val="en-US"/>
         </w:rPr>
-        <w:t xml:space="preserve">eptember 2021 : </w:t>
+        <w:t xml:space="preserve">eptember </w:t>
+      </w:r>
+      <w:proofErr w:type="gramStart"/>
+      <w:r>
+        <w:rPr>
+          <w:lang w:val="en-US"/>
+        </w:rPr>
+        <w:t>2021 :</w:t>
+      </w:r>
+      <w:proofErr w:type="gramEnd"/>
+      <w:r>
+        <w:rPr>
+          <w:lang w:val="en-US"/>
+        </w:rPr>
+        <w:t xml:space="preserve"> </w:t>
       </w:r>
       <w:r>
         <w:rPr>
@@ -517,7 +561,14 @@
         <w:rPr>
           <w:lang w:val="en-US"/>
         </w:rPr>
-        <w:t xml:space="preserve"> This initially worked</w:t>
+        <w:t xml:space="preserve"> This initially </w:t>
+      </w:r>
+      <w:proofErr w:type="gramStart"/>
+      <w:r>
+        <w:rPr>
+          <w:lang w:val="en-US"/>
+        </w:rPr>
+        <w:t>worked</w:t>
       </w:r>
       <w:r>
         <w:rPr>
@@ -525,6 +576,7 @@
         </w:rPr>
         <w:t>!:</w:t>
       </w:r>
+      <w:proofErr w:type="gramEnd"/>
     </w:p>
     <w:p>
       <w:pPr>
@@ -693,7 +745,21 @@
         <w:rPr>
           <w:lang w:val="en-US"/>
         </w:rPr>
-        <w:t xml:space="preserve">didn’t fix the lack of movement issue. I have ordered a few replacement DC motors as an option to fix the issue. An alternative </w:t>
+        <w:t xml:space="preserve">didn’t fix the lack of movement issue. I have ordered a few </w:t>
+      </w:r>
+      <w:proofErr w:type="gramStart"/>
+      <w:r>
+        <w:rPr>
+          <w:lang w:val="en-US"/>
+        </w:rPr>
+        <w:t>replacement</w:t>
+      </w:r>
+      <w:proofErr w:type="gramEnd"/>
+      <w:r>
+        <w:rPr>
+          <w:lang w:val="en-US"/>
+        </w:rPr>
+        <w:t xml:space="preserve"> DC motors as an option to fix the issue. An alternative </w:t>
       </w:r>
       <w:r>
         <w:rPr>
@@ -705,7 +771,21 @@
         <w:rPr>
           <w:lang w:val="en-US"/>
         </w:rPr>
-        <w:t xml:space="preserve"> to replace the steering mechanism with a servo motor. Here is how the current DC motor controls the steering:</w:t>
+        <w:t xml:space="preserve"> to replace the steering mechanism with a servo motor. Here </w:t>
+      </w:r>
+      <w:proofErr w:type="gramStart"/>
+      <w:r>
+        <w:rPr>
+          <w:lang w:val="en-US"/>
+        </w:rPr>
+        <w:t>is</w:t>
+      </w:r>
+      <w:proofErr w:type="gramEnd"/>
+      <w:r>
+        <w:rPr>
+          <w:lang w:val="en-US"/>
+        </w:rPr>
+        <w:t xml:space="preserve"> how the current DC motor controls the steering:</w:t>
       </w:r>
     </w:p>
     <w:p>
@@ -1017,9 +1097,25 @@
           <w:noProof/>
         </w:rPr>
         <w:drawing>
-          <wp:inline distT="0" distB="0" distL="0" distR="0" wp14:anchorId="76665D73" wp14:editId="3B1A7FD6">
+          <wp:anchor distT="0" distB="0" distL="114300" distR="114300" simplePos="0" relativeHeight="251658240" behindDoc="1" locked="0" layoutInCell="1" allowOverlap="1" wp14:anchorId="76665D73" wp14:editId="38976820">
+            <wp:simplePos x="0" y="0"/>
+            <wp:positionH relativeFrom="margin">
+              <wp:align>left</wp:align>
+            </wp:positionH>
+            <wp:positionV relativeFrom="paragraph">
+              <wp:posOffset>88352</wp:posOffset>
+            </wp:positionV>
             <wp:extent cx="3228975" cy="2625612"/>
             <wp:effectExtent l="0" t="0" r="0" b="3810"/>
+            <wp:wrapTight wrapText="bothSides">
+              <wp:wrapPolygon edited="0">
+                <wp:start x="0" y="0"/>
+                <wp:lineTo x="0" y="21475"/>
+                <wp:lineTo x="21409" y="21475"/>
+                <wp:lineTo x="21409" y="0"/>
+                <wp:lineTo x="0" y="0"/>
+              </wp:wrapPolygon>
+            </wp:wrapTight>
             <wp:docPr id="7" name="Picture 7"/>
             <wp:cNvGraphicFramePr>
               <a:graphicFrameLocks xmlns:a="http://schemas.openxmlformats.org/drawingml/2006/main" noChangeAspect="1"/>
@@ -1032,7 +1128,13 @@
                     <pic:cNvPicPr/>
                   </pic:nvPicPr>
                   <pic:blipFill>
-                    <a:blip r:embed="rId15"/>
+                    <a:blip r:embed="rId15">
+                      <a:extLst>
+                        <a:ext uri="{28A0092B-C50C-407E-A947-70E740481C1C}">
+                          <a14:useLocalDpi xmlns:a14="http://schemas.microsoft.com/office/drawing/2010/main" val="0"/>
+                        </a:ext>
+                      </a:extLst>
+                    </a:blip>
                     <a:stretch>
                       <a:fillRect/>
                     </a:stretch>
@@ -1040,7 +1142,7 @@
                   <pic:spPr>
                     <a:xfrm>
                       <a:off x="0" y="0"/>
-                      <a:ext cx="3235586" cy="2630988"/>
+                      <a:ext cx="3228975" cy="2625612"/>
                     </a:xfrm>
                     <a:prstGeom prst="rect">
                       <a:avLst/>
@@ -1049,16 +1151,343 @@
                 </pic:pic>
               </a:graphicData>
             </a:graphic>
-          </wp:inline>
+            <wp14:sizeRelH relativeFrom="page">
+              <wp14:pctWidth>0</wp14:pctWidth>
+            </wp14:sizeRelH>
+            <wp14:sizeRelV relativeFrom="page">
+              <wp14:pctHeight>0</wp14:pctHeight>
+            </wp14:sizeRelV>
+          </wp:anchor>
         </w:drawing>
       </w:r>
-    </w:p>
-    <w:p>
-      <w:pPr>
-        <w:rPr>
-          <w:lang w:val="en-US"/>
-        </w:rPr>
-      </w:pPr>
+      <w:r>
+        <w:rPr>
+          <w:lang w:val="en-US"/>
+        </w:rPr>
+        <w:t xml:space="preserve">On a Commodore 64 the joystick in port 1 can be </w:t>
+      </w:r>
+      <w:r>
+        <w:rPr>
+          <w:lang w:val="en-US"/>
+        </w:rPr>
+        <w:t xml:space="preserve">read by reading the contents of </w:t>
+      </w:r>
+      <w:r>
+        <w:rPr>
+          <w:lang w:val="en-US"/>
+        </w:rPr>
+        <w:t xml:space="preserve">56321 ($DC01). In BASIC this would be </w:t>
+      </w:r>
+      <w:proofErr w:type="gramStart"/>
+      <w:r>
+        <w:rPr>
+          <w:lang w:val="en-US"/>
+        </w:rPr>
+        <w:t>PEEK(</w:t>
+      </w:r>
+      <w:proofErr w:type="gramEnd"/>
+      <w:r>
+        <w:rPr>
+          <w:lang w:val="en-US"/>
+        </w:rPr>
+        <w:t>56321).</w:t>
+      </w:r>
+    </w:p>
+    <w:p>
+      <w:pPr>
+        <w:rPr>
+          <w:lang w:val="en-US"/>
+        </w:rPr>
+      </w:pPr>
+      <w:r>
+        <w:rPr>
+          <w:lang w:val="en-US"/>
+        </w:rPr>
+        <w:t xml:space="preserve">I have chosen to write my code in </w:t>
+      </w:r>
+      <w:r>
+        <w:rPr>
+          <w:lang w:val="en-US"/>
+        </w:rPr>
+        <w:t>assembler, so this is LDA $DC01</w:t>
+      </w:r>
+    </w:p>
+    <w:p>
+      <w:pPr>
+        <w:rPr>
+          <w:lang w:val="en-US"/>
+        </w:rPr>
+      </w:pPr>
+      <w:r>
+        <w:rPr>
+          <w:lang w:val="en-US"/>
+        </w:rPr>
+        <w:t xml:space="preserve">The </w:t>
+      </w:r>
+      <w:r>
+        <w:rPr>
+          <w:lang w:val="en-US"/>
+        </w:rPr>
+        <w:t xml:space="preserve">joystick </w:t>
+      </w:r>
+      <w:r>
+        <w:rPr>
+          <w:lang w:val="en-US"/>
+        </w:rPr>
+        <w:t>default is all</w:t>
+      </w:r>
+      <w:r>
+        <w:rPr>
+          <w:lang w:val="en-US"/>
+        </w:rPr>
+        <w:t xml:space="preserve"> </w:t>
+      </w:r>
+      <w:r>
+        <w:rPr>
+          <w:lang w:val="en-US"/>
+        </w:rPr>
+        <w:t>1s</w:t>
+      </w:r>
+      <w:r>
+        <w:rPr>
+          <w:lang w:val="en-US"/>
+        </w:rPr>
+        <w:t>,</w:t>
+      </w:r>
+      <w:r>
+        <w:rPr>
+          <w:lang w:val="en-US"/>
+        </w:rPr>
+        <w:t xml:space="preserve"> </w:t>
+      </w:r>
+      <w:proofErr w:type="gramStart"/>
+      <w:r>
+        <w:rPr>
+          <w:lang w:val="en-US"/>
+        </w:rPr>
+        <w:t>i.e.</w:t>
+      </w:r>
+      <w:proofErr w:type="gramEnd"/>
+      <w:r>
+        <w:rPr>
+          <w:lang w:val="en-US"/>
+        </w:rPr>
+        <w:t xml:space="preserve"> 255</w:t>
+      </w:r>
+      <w:r>
+        <w:rPr>
+          <w:lang w:val="en-US"/>
+        </w:rPr>
+        <w:t xml:space="preserve"> or</w:t>
+      </w:r>
+      <w:r>
+        <w:rPr>
+          <w:lang w:val="en-US"/>
+        </w:rPr>
+        <w:t xml:space="preserve"> $FF</w:t>
+      </w:r>
+    </w:p>
+    <w:p>
+      <w:pPr>
+        <w:rPr>
+          <w:lang w:val="en-US"/>
+        </w:rPr>
+      </w:pPr>
+      <w:r>
+        <w:rPr>
+          <w:lang w:val="en-US"/>
+        </w:rPr>
+        <w:t>Buttons (</w:t>
+      </w:r>
+      <w:r>
+        <w:rPr>
+          <w:lang w:val="en-US"/>
+        </w:rPr>
+        <w:t xml:space="preserve">fire or a direction) </w:t>
+      </w:r>
+      <w:r>
+        <w:rPr>
+          <w:lang w:val="en-US"/>
+        </w:rPr>
+        <w:t xml:space="preserve">pull </w:t>
+      </w:r>
+      <w:r>
+        <w:rPr>
+          <w:lang w:val="en-US"/>
+        </w:rPr>
+        <w:t>bits</w:t>
+      </w:r>
+      <w:r>
+        <w:rPr>
+          <w:lang w:val="en-US"/>
+        </w:rPr>
+        <w:t xml:space="preserve"> low in the byte</w:t>
+      </w:r>
+      <w:r>
+        <w:rPr>
+          <w:lang w:val="en-US"/>
+        </w:rPr>
+        <w:t xml:space="preserve">. Fire on </w:t>
+      </w:r>
+      <w:proofErr w:type="gramStart"/>
+      <w:r>
+        <w:rPr>
+          <w:lang w:val="en-US"/>
+        </w:rPr>
+        <w:t>it’s</w:t>
+      </w:r>
+      <w:proofErr w:type="gramEnd"/>
+      <w:r>
+        <w:rPr>
+          <w:lang w:val="en-US"/>
+        </w:rPr>
+        <w:t xml:space="preserve"> own is then = </w:t>
+      </w:r>
+      <w:r>
+        <w:rPr>
+          <w:lang w:val="en-US"/>
+        </w:rPr>
+        <w:t xml:space="preserve">239 </w:t>
+      </w:r>
+      <w:r>
+        <w:rPr>
+          <w:lang w:val="en-US"/>
+        </w:rPr>
+        <w:t>or $EF</w:t>
+      </w:r>
+    </w:p>
+    <w:p>
+      <w:pPr>
+        <w:rPr>
+          <w:lang w:val="en-US"/>
+        </w:rPr>
+      </w:pPr>
+      <w:r>
+        <w:rPr>
+          <w:lang w:val="en-US"/>
+        </w:rPr>
+        <w:t xml:space="preserve">Up = </w:t>
+      </w:r>
+      <w:r>
+        <w:rPr>
+          <w:lang w:val="en-US"/>
+        </w:rPr>
+        <w:t xml:space="preserve">254, </w:t>
+      </w:r>
+      <w:r>
+        <w:rPr>
+          <w:lang w:val="en-US"/>
+        </w:rPr>
+        <w:t xml:space="preserve">Down </w:t>
+      </w:r>
+      <w:r>
+        <w:rPr>
+          <w:lang w:val="en-US"/>
+        </w:rPr>
+        <w:t>253, Left 251, Right 247,</w:t>
+      </w:r>
+    </w:p>
+    <w:p>
+      <w:pPr>
+        <w:rPr>
+          <w:lang w:val="en-US"/>
+        </w:rPr>
+      </w:pPr>
+      <w:proofErr w:type="spellStart"/>
+      <w:r>
+        <w:rPr>
+          <w:lang w:val="en-US"/>
+        </w:rPr>
+        <w:t>Up&amp;Left</w:t>
+      </w:r>
+      <w:proofErr w:type="spellEnd"/>
+      <w:r>
+        <w:rPr>
+          <w:lang w:val="en-US"/>
+        </w:rPr>
+        <w:t xml:space="preserve"> 2</w:t>
+      </w:r>
+      <w:r>
+        <w:rPr>
+          <w:lang w:val="en-US"/>
+        </w:rPr>
+        <w:t xml:space="preserve">50, </w:t>
+      </w:r>
+      <w:proofErr w:type="spellStart"/>
+      <w:r>
+        <w:rPr>
+          <w:lang w:val="en-US"/>
+        </w:rPr>
+        <w:t>Up&amp;Right</w:t>
+      </w:r>
+      <w:proofErr w:type="spellEnd"/>
+      <w:r>
+        <w:rPr>
+          <w:lang w:val="en-US"/>
+        </w:rPr>
+        <w:t xml:space="preserve"> 246, </w:t>
+      </w:r>
+      <w:proofErr w:type="spellStart"/>
+      <w:r>
+        <w:rPr>
+          <w:lang w:val="en-US"/>
+        </w:rPr>
+        <w:t>Down&amp;Left</w:t>
+      </w:r>
+      <w:proofErr w:type="spellEnd"/>
+      <w:r>
+        <w:rPr>
+          <w:lang w:val="en-US"/>
+        </w:rPr>
+        <w:t xml:space="preserve"> </w:t>
+      </w:r>
+      <w:r>
+        <w:rPr>
+          <w:lang w:val="en-US"/>
+        </w:rPr>
+        <w:t>249,</w:t>
+      </w:r>
+    </w:p>
+    <w:p>
+      <w:pPr>
+        <w:rPr>
+          <w:lang w:val="en-US"/>
+        </w:rPr>
+      </w:pPr>
+      <w:r>
+        <w:rPr>
+          <w:lang w:val="en-US"/>
+        </w:rPr>
+        <w:t xml:space="preserve">and </w:t>
+      </w:r>
+      <w:proofErr w:type="spellStart"/>
+      <w:proofErr w:type="gramStart"/>
+      <w:r>
+        <w:rPr>
+          <w:lang w:val="en-US"/>
+        </w:rPr>
+        <w:t>Down</w:t>
+      </w:r>
+      <w:proofErr w:type="gramEnd"/>
+      <w:r>
+        <w:rPr>
+          <w:lang w:val="en-US"/>
+        </w:rPr>
+        <w:t>&amp;Right</w:t>
+      </w:r>
+      <w:proofErr w:type="spellEnd"/>
+      <w:r>
+        <w:rPr>
+          <w:lang w:val="en-US"/>
+        </w:rPr>
+        <w:t xml:space="preserve"> 245</w:t>
+      </w:r>
+      <w:r>
+        <w:rPr>
+          <w:lang w:val="en-US"/>
+        </w:rPr>
+        <w:t>. I then convert these to the commands in the diagram to the left.</w:t>
+      </w:r>
       <w:r>
         <w:rPr>
           <w:lang w:val="en-US"/>
@@ -2009,7 +2438,21 @@
         <w:rPr>
           <w:lang w:val="en-US"/>
         </w:rPr>
-        <w:t>full to hold (i.e. 250 down to 150).</w:t>
+        <w:t>full to hold (</w:t>
+      </w:r>
+      <w:proofErr w:type="gramStart"/>
+      <w:r>
+        <w:rPr>
+          <w:lang w:val="en-US"/>
+        </w:rPr>
+        <w:t>i.e.</w:t>
+      </w:r>
+      <w:proofErr w:type="gramEnd"/>
+      <w:r>
+        <w:rPr>
+          <w:lang w:val="en-US"/>
+        </w:rPr>
+        <w:t xml:space="preserve"> 250 down to 150).</w:t>
       </w:r>
       <w:r>
         <w:rPr>
@@ -2063,33 +2506,430 @@
           <w:lang w:val="en-US"/>
         </w:rPr>
       </w:pPr>
-    </w:p>
-    <w:p>
-      <w:pPr>
-        <w:rPr>
-          <w:lang w:val="en-US"/>
-        </w:rPr>
-      </w:pPr>
-    </w:p>
-    <w:p>
-      <w:pPr>
-        <w:rPr>
-          <w:lang w:val="en-US"/>
-        </w:rPr>
-      </w:pPr>
-    </w:p>
-    <w:p>
-      <w:pPr>
-        <w:rPr>
-          <w:lang w:val="en-US"/>
-        </w:rPr>
-      </w:pPr>
-      <w:r>
-        <w:rPr>
-          <w:lang w:val="en-US"/>
-        </w:rPr>
-        <w:br w:type="page"/>
-      </w:r>
+      <w:r>
+        <w:rPr>
+          <w:lang w:val="en-US"/>
+        </w:rPr>
+        <w:t>5</w:t>
+      </w:r>
+      <w:r>
+        <w:rPr>
+          <w:vertAlign w:val="superscript"/>
+          <w:lang w:val="en-US"/>
+        </w:rPr>
+        <w:t>th</w:t>
+      </w:r>
+      <w:r>
+        <w:rPr>
+          <w:lang w:val="en-US"/>
+        </w:rPr>
+        <w:t xml:space="preserve"> October 2021 – First floor test</w:t>
+      </w:r>
+      <w:r>
+        <w:rPr>
+          <w:lang w:val="en-US"/>
+        </w:rPr>
+        <w:t xml:space="preserve"> (without </w:t>
+      </w:r>
+      <w:r>
+        <w:rPr>
+          <w:lang w:val="en-US"/>
+        </w:rPr>
+        <w:t>securing the electronics or adding the top of the RC car)</w:t>
+      </w:r>
+    </w:p>
+    <w:p>
+      <w:pPr>
+        <w:rPr>
+          <w:lang w:val="en-US"/>
+        </w:rPr>
+      </w:pPr>
+      <w:r>
+        <w:rPr>
+          <w:lang w:val="en-US"/>
+        </w:rPr>
+        <w:t xml:space="preserve">OK, the RC car is working (sort of). All the controls are being properly interpreted, but there appears to be an </w:t>
+      </w:r>
+      <w:r>
+        <w:rPr>
+          <w:lang w:val="en-US"/>
+        </w:rPr>
+        <w:t>excess of current for the motor controller. Fortunately</w:t>
+      </w:r>
+      <w:r>
+        <w:rPr>
+          <w:lang w:val="en-US"/>
+        </w:rPr>
+        <w:t>,</w:t>
+      </w:r>
+      <w:r>
+        <w:rPr>
+          <w:lang w:val="en-US"/>
+        </w:rPr>
+        <w:t xml:space="preserve"> the motor controller has over</w:t>
+      </w:r>
+      <w:r>
+        <w:rPr>
+          <w:lang w:val="en-US"/>
+        </w:rPr>
+        <w:t xml:space="preserve">-current/heating </w:t>
+      </w:r>
+      <w:proofErr w:type="gramStart"/>
+      <w:r>
+        <w:rPr>
+          <w:lang w:val="en-US"/>
+        </w:rPr>
+        <w:t>protection</w:t>
+      </w:r>
+      <w:proofErr w:type="gramEnd"/>
+      <w:r>
+        <w:rPr>
+          <w:lang w:val="en-US"/>
+        </w:rPr>
+        <w:t xml:space="preserve"> but this is resulting in jerky </w:t>
+      </w:r>
+      <w:r>
+        <w:rPr>
+          <w:lang w:val="en-US"/>
+        </w:rPr>
+        <w:t xml:space="preserve">movement after less than 30 seconds of use. </w:t>
+      </w:r>
+      <w:hyperlink r:id="rId27" w:history="1">
+        <w:r>
+          <w:rPr>
+            <w:rStyle w:val="Hyperlink"/>
+            <w:lang w:val="en-US"/>
+          </w:rPr>
+          <w:t>https://youtu.be/hHUsokOsonM</w:t>
+        </w:r>
+      </w:hyperlink>
+      <w:r>
+        <w:rPr>
+          <w:lang w:val="en-US"/>
+        </w:rPr>
+        <w:t xml:space="preserve"> </w:t>
+      </w:r>
+      <w:r>
+        <w:rPr>
+          <w:lang w:val="en-US"/>
+        </w:rPr>
+        <w:t xml:space="preserve">. What I can be happy about is that all the </w:t>
+      </w:r>
+      <w:r>
+        <w:rPr>
+          <w:lang w:val="en-US"/>
+        </w:rPr>
+        <w:t xml:space="preserve">other </w:t>
+      </w:r>
+      <w:r>
+        <w:rPr>
+          <w:lang w:val="en-US"/>
+        </w:rPr>
+        <w:t>elements outside of the Commodore 64 seem to be working</w:t>
+      </w:r>
+      <w:r>
+        <w:rPr>
+          <w:lang w:val="en-US"/>
+        </w:rPr>
+        <w:t>, so it’s just the code on the Commodore 64 that needs to be done now.</w:t>
+      </w:r>
+    </w:p>
+    <w:p>
+      <w:pPr>
+        <w:rPr>
+          <w:lang w:val="en-US"/>
+        </w:rPr>
+      </w:pPr>
+      <w:r>
+        <w:rPr>
+          <w:lang w:val="en-US"/>
+        </w:rPr>
+        <w:t>6</w:t>
+      </w:r>
+      <w:r>
+        <w:rPr>
+          <w:vertAlign w:val="superscript"/>
+          <w:lang w:val="en-US"/>
+        </w:rPr>
+        <w:t>th</w:t>
+      </w:r>
+      <w:r>
+        <w:rPr>
+          <w:lang w:val="en-US"/>
+        </w:rPr>
+        <w:t xml:space="preserve"> October 2021 – Coding on the Commodore 64</w:t>
+      </w:r>
+    </w:p>
+    <w:p>
+      <w:pPr>
+        <w:rPr>
+          <w:lang w:val="en-US"/>
+        </w:rPr>
+      </w:pPr>
+      <w:r>
+        <w:rPr>
+          <w:lang w:val="en-US"/>
+        </w:rPr>
+        <w:t xml:space="preserve">I decided to </w:t>
+      </w:r>
+      <w:r>
+        <w:rPr>
+          <w:lang w:val="en-US"/>
+        </w:rPr>
+        <w:t xml:space="preserve">write my code in assembler. The Commodore 64 uses a MOS 6510 processor, which is essentially the same as the famous </w:t>
+      </w:r>
+      <w:r>
+        <w:rPr>
+          <w:lang w:val="en-US"/>
+        </w:rPr>
+        <w:t>6502 used in other systems like the Apple II</w:t>
+      </w:r>
+      <w:r>
+        <w:rPr>
+          <w:lang w:val="en-US"/>
+        </w:rPr>
+        <w:t xml:space="preserve">, </w:t>
+      </w:r>
+      <w:r>
+        <w:rPr>
+          <w:lang w:val="en-US"/>
+        </w:rPr>
+        <w:t>Atari 2600</w:t>
+      </w:r>
+      <w:r>
+        <w:rPr>
+          <w:lang w:val="en-US"/>
+        </w:rPr>
+        <w:t>,</w:t>
+      </w:r>
+      <w:r>
+        <w:rPr>
+          <w:lang w:val="en-US"/>
+        </w:rPr>
+        <w:t xml:space="preserve"> </w:t>
+      </w:r>
+      <w:r>
+        <w:rPr>
+          <w:lang w:val="en-US"/>
+        </w:rPr>
+        <w:t>BBC Micro</w:t>
+      </w:r>
+      <w:r>
+        <w:rPr>
+          <w:lang w:val="en-US"/>
+        </w:rPr>
+        <w:t xml:space="preserve"> and </w:t>
+      </w:r>
+      <w:r>
+        <w:rPr>
+          <w:lang w:val="en-US"/>
+        </w:rPr>
+        <w:t>Nintendo Entertainment System</w:t>
+      </w:r>
+      <w:r>
+        <w:rPr>
+          <w:lang w:val="en-US"/>
+        </w:rPr>
+        <w:t>, just to name a few.</w:t>
+      </w:r>
+      <w:r>
+        <w:rPr>
+          <w:lang w:val="en-US"/>
+        </w:rPr>
+        <w:t xml:space="preserve"> Assembler </w:t>
+      </w:r>
+      <w:r>
+        <w:rPr>
+          <w:lang w:val="en-US"/>
+        </w:rPr>
+        <w:t>is more challenging, but the reward is that the code is small and fast</w:t>
+      </w:r>
+      <w:r>
+        <w:rPr>
+          <w:lang w:val="en-US"/>
+        </w:rPr>
+        <w:t xml:space="preserve">. I used an IDE (Integrated Development Environment) called CBM </w:t>
+      </w:r>
+      <w:proofErr w:type="spellStart"/>
+      <w:r>
+        <w:rPr>
+          <w:lang w:val="en-US"/>
+        </w:rPr>
+        <w:t>prg</w:t>
+      </w:r>
+      <w:proofErr w:type="spellEnd"/>
+      <w:r>
+        <w:rPr>
+          <w:lang w:val="en-US"/>
+        </w:rPr>
+        <w:t xml:space="preserve"> Studio</w:t>
+      </w:r>
+      <w:r>
+        <w:rPr>
+          <w:lang w:val="en-US"/>
+        </w:rPr>
+        <w:t xml:space="preserve"> (</w:t>
+      </w:r>
+      <w:hyperlink r:id="rId28" w:history="1">
+        <w:r>
+          <w:rPr>
+            <w:rStyle w:val="Hyperlink"/>
+            <w:lang w:val="en-US"/>
+          </w:rPr>
+          <w:t>https://www.ajordison.co.uk/</w:t>
+        </w:r>
+      </w:hyperlink>
+      <w:r>
+        <w:rPr>
+          <w:lang w:val="en-US"/>
+        </w:rPr>
+        <w:t>),</w:t>
+      </w:r>
+      <w:r>
+        <w:rPr>
+          <w:lang w:val="en-US"/>
+        </w:rPr>
+        <w:t xml:space="preserve"> </w:t>
+      </w:r>
+      <w:r>
+        <w:rPr>
+          <w:lang w:val="en-US"/>
+        </w:rPr>
+        <w:t xml:space="preserve">written by </w:t>
+      </w:r>
+      <w:r>
+        <w:rPr>
+          <w:lang w:val="en-US"/>
+        </w:rPr>
+        <w:t xml:space="preserve">Arthur </w:t>
+      </w:r>
+      <w:proofErr w:type="spellStart"/>
+      <w:r>
+        <w:rPr>
+          <w:lang w:val="en-US"/>
+        </w:rPr>
+        <w:t>Jordison</w:t>
+      </w:r>
+      <w:proofErr w:type="spellEnd"/>
+      <w:r>
+        <w:rPr>
+          <w:lang w:val="en-US"/>
+        </w:rPr>
+        <w:t>.</w:t>
+      </w:r>
+    </w:p>
+    <w:p>
+      <w:pPr>
+        <w:rPr>
+          <w:lang w:val="en-US"/>
+        </w:rPr>
+      </w:pPr>
+      <w:r>
+        <w:rPr>
+          <w:lang w:val="en-US"/>
+        </w:rPr>
+        <w:t xml:space="preserve">The program so </w:t>
+      </w:r>
+      <w:r>
+        <w:rPr>
+          <w:lang w:val="en-US"/>
+        </w:rPr>
+        <w:t xml:space="preserve">far sets up the RS232 port </w:t>
+      </w:r>
+      <w:r>
+        <w:rPr>
+          <w:lang w:val="en-US"/>
+        </w:rPr>
+        <w:t xml:space="preserve">at 1200 baud, displays the main menu and </w:t>
+      </w:r>
+      <w:r>
+        <w:rPr>
+          <w:lang w:val="en-US"/>
+        </w:rPr>
+        <w:t xml:space="preserve">F1 (Operate RX car without recording) is </w:t>
+      </w:r>
+      <w:r>
+        <w:rPr>
+          <w:lang w:val="en-US"/>
+        </w:rPr>
+        <w:t xml:space="preserve">functional </w:t>
+      </w:r>
+      <w:hyperlink r:id="rId29" w:history="1">
+        <w:r>
+          <w:rPr>
+            <w:rStyle w:val="Hyperlink"/>
+            <w:lang w:val="en-US"/>
+          </w:rPr>
+          <w:t>https://youtu.be/LmQ5uK1qb5w</w:t>
+        </w:r>
+      </w:hyperlink>
+      <w:r>
+        <w:rPr>
+          <w:lang w:val="en-US"/>
+        </w:rPr>
+        <w:t xml:space="preserve"> </w:t>
+      </w:r>
+    </w:p>
+    <w:p>
+      <w:pPr>
+        <w:rPr>
+          <w:lang w:val="en-US"/>
+        </w:rPr>
+      </w:pPr>
+      <w:r>
+        <w:rPr>
+          <w:noProof/>
+          <w:lang w:val="en-US"/>
+        </w:rPr>
+        <w:drawing>
+          <wp:inline distT="0" distB="0" distL="0" distR="0" wp14:anchorId="390A3953" wp14:editId="5417DFC4">
+            <wp:extent cx="5943600" cy="3556635"/>
+            <wp:effectExtent l="0" t="0" r="0" b="5715"/>
+            <wp:docPr id="13" name="Picture 13" descr="Graphical user interface&#10;&#10;Description automatically generated with low confidence"/>
+            <wp:cNvGraphicFramePr>
+              <a:graphicFrameLocks xmlns:a="http://schemas.openxmlformats.org/drawingml/2006/main" noChangeAspect="1"/>
+            </wp:cNvGraphicFramePr>
+            <a:graphic xmlns:a="http://schemas.openxmlformats.org/drawingml/2006/main">
+              <a:graphicData uri="http://schemas.openxmlformats.org/drawingml/2006/picture">
+                <pic:pic xmlns:pic="http://schemas.openxmlformats.org/drawingml/2006/picture">
+                  <pic:nvPicPr>
+                    <pic:cNvPr id="13" name="Picture 13" descr="Graphical user interface&#10;&#10;Description automatically generated with low confidence"/>
+                    <pic:cNvPicPr/>
+                  </pic:nvPicPr>
+                  <pic:blipFill>
+                    <a:blip r:embed="rId30" cstate="print">
+                      <a:extLst>
+                        <a:ext uri="{28A0092B-C50C-407E-A947-70E740481C1C}">
+                          <a14:useLocalDpi xmlns:a14="http://schemas.microsoft.com/office/drawing/2010/main" val="0"/>
+                        </a:ext>
+                      </a:extLst>
+                    </a:blip>
+                    <a:stretch>
+                      <a:fillRect/>
+                    </a:stretch>
+                  </pic:blipFill>
+                  <pic:spPr>
+                    <a:xfrm>
+                      <a:off x="0" y="0"/>
+                      <a:ext cx="5943600" cy="3556635"/>
+                    </a:xfrm>
+                    <a:prstGeom prst="rect">
+                      <a:avLst/>
+                    </a:prstGeom>
+                  </pic:spPr>
+                </pic:pic>
+              </a:graphicData>
+            </a:graphic>
+          </wp:inline>
+        </w:drawing>
+      </w:r>
+    </w:p>
+    <w:p>
+      <w:pPr>
+        <w:rPr>
+          <w:lang w:val="en-US"/>
+        </w:rPr>
+      </w:pPr>
     </w:p>
     <w:sectPr>
       <w:pgSz w:w="12240" w:h="15840"/>

</xml_diff>

<commit_message>
Word document showing updates to the project
I have now completed the first function assembler code on the Commodore 64, being the F1 function 'Operate RC car without recording'. Word document includes links to demo videos to show this in action.
</commit_message>
<xml_diff>
--- a/RetroChallenge 2021-10 Using a Commodore 64 to control a remote control car.docx
+++ b/RetroChallenge 2021-10 Using a Commodore 64 to control a remote control car.docx
@@ -8,19 +8,11 @@
           <w:lang w:val="en-US"/>
         </w:rPr>
       </w:pPr>
-      <w:proofErr w:type="spellStart"/>
-      <w:r>
-        <w:rPr>
-          <w:lang w:val="en-US"/>
-        </w:rPr>
-        <w:t>RetroChallenge</w:t>
-      </w:r>
-      <w:proofErr w:type="spellEnd"/>
-      <w:r>
-        <w:rPr>
-          <w:lang w:val="en-US"/>
-        </w:rPr>
-        <w:t xml:space="preserve"> 2021/10 competition </w:t>
+      <w:r>
+        <w:rPr>
+          <w:lang w:val="en-US"/>
+        </w:rPr>
+        <w:t xml:space="preserve">RetroChallenge 2021/10 competition </w:t>
       </w:r>
       <w:r>
         <w:rPr>
@@ -32,21 +24,7 @@
         <w:rPr>
           <w:lang w:val="en-US"/>
         </w:rPr>
-        <w:t xml:space="preserve">Using the Commodore 64 to control a </w:t>
-      </w:r>
-      <w:proofErr w:type="gramStart"/>
-      <w:r>
-        <w:rPr>
-          <w:lang w:val="en-US"/>
-        </w:rPr>
-        <w:t>remote control</w:t>
-      </w:r>
-      <w:proofErr w:type="gramEnd"/>
-      <w:r>
-        <w:rPr>
-          <w:lang w:val="en-US"/>
-        </w:rPr>
-        <w:t xml:space="preserve"> car</w:t>
+        <w:t>Using the Commodore 64 to control a remote control car</w:t>
       </w:r>
       <w:r>
         <w:rPr>
@@ -132,23 +110,7 @@
         <w:rPr>
           <w:lang w:val="en-US"/>
         </w:rPr>
-        <w:t xml:space="preserve">The Commodore 64 was released in 1982 and quickly became the </w:t>
-      </w:r>
-      <w:proofErr w:type="spellStart"/>
-      <w:proofErr w:type="gramStart"/>
-      <w:r>
-        <w:rPr>
-          <w:lang w:val="en-US"/>
-        </w:rPr>
-        <w:t>best selling</w:t>
-      </w:r>
-      <w:proofErr w:type="spellEnd"/>
-      <w:proofErr w:type="gramEnd"/>
-      <w:r>
-        <w:rPr>
-          <w:lang w:val="en-US"/>
-        </w:rPr>
-        <w:t xml:space="preserve"> computer of all time. Many users treated the system as a games controller, but it was </w:t>
+        <w:t xml:space="preserve">The Commodore 64 was released in 1982 and quickly became the best selling computer of all time. Many users treated the system as a games controller, but it was </w:t>
       </w:r>
       <w:r>
         <w:rPr>
@@ -244,35 +206,7 @@
         <w:rPr>
           <w:lang w:val="en-US"/>
         </w:rPr>
-        <w:t xml:space="preserve">The code on the Commodore 64 will initially be in </w:t>
-      </w:r>
-      <w:proofErr w:type="gramStart"/>
-      <w:r>
-        <w:rPr>
-          <w:lang w:val="en-US"/>
-        </w:rPr>
-        <w:t>BASIC, but</w:t>
-      </w:r>
-      <w:proofErr w:type="gramEnd"/>
-      <w:r>
-        <w:rPr>
-          <w:lang w:val="en-US"/>
-        </w:rPr>
-        <w:t xml:space="preserve"> will likely be re-written in either Forth (</w:t>
-      </w:r>
-      <w:proofErr w:type="spellStart"/>
-      <w:r>
-        <w:rPr>
-          <w:lang w:val="en-US"/>
-        </w:rPr>
-        <w:t>DurexForth</w:t>
-      </w:r>
-      <w:proofErr w:type="spellEnd"/>
-      <w:r>
-        <w:rPr>
-          <w:lang w:val="en-US"/>
-        </w:rPr>
-        <w:t>) or assembler.</w:t>
+        <w:t>The code on the Commodore 64 will initially be in BASIC, but will likely be re-written in either Forth (DurexForth) or assembler.</w:t>
       </w:r>
     </w:p>
     <w:p>
@@ -318,41 +252,13 @@
         <w:rPr>
           <w:lang w:val="en-US"/>
         </w:rPr>
-        <w:t xml:space="preserve">eptember </w:t>
-      </w:r>
-      <w:proofErr w:type="gramStart"/>
-      <w:r>
-        <w:rPr>
-          <w:lang w:val="en-US"/>
-        </w:rPr>
-        <w:t>2021 :</w:t>
-      </w:r>
-      <w:proofErr w:type="gramEnd"/>
-      <w:r>
-        <w:rPr>
-          <w:lang w:val="en-US"/>
-        </w:rPr>
-        <w:t xml:space="preserve"> </w:t>
-      </w:r>
-      <w:r>
-        <w:rPr>
-          <w:lang w:val="en-US"/>
-        </w:rPr>
-        <w:t xml:space="preserve">First piece of progress, get C64 to send bytes representing the directions of the joystick by RS232 to a transceiver to a receiver to confirm 'commands' can be sent. Code on C64 written in </w:t>
-      </w:r>
-      <w:proofErr w:type="spellStart"/>
-      <w:r>
-        <w:rPr>
-          <w:lang w:val="en-US"/>
-        </w:rPr>
-        <w:t>DurexForth</w:t>
-      </w:r>
-      <w:proofErr w:type="spellEnd"/>
-      <w:r>
-        <w:rPr>
-          <w:lang w:val="en-US"/>
-        </w:rPr>
-        <w:t xml:space="preserve">: </w:t>
+        <w:t xml:space="preserve">eptember 2021 : </w:t>
+      </w:r>
+      <w:r>
+        <w:rPr>
+          <w:lang w:val="en-US"/>
+        </w:rPr>
+        <w:t xml:space="preserve">First piece of progress, get C64 to send bytes representing the directions of the joystick by RS232 to a transceiver to a receiver to confirm 'commands' can be sent. Code on C64 written in DurexForth: </w:t>
       </w:r>
       <w:hyperlink r:id="rId7" w:history="1">
         <w:r>
@@ -561,14 +467,7 @@
         <w:rPr>
           <w:lang w:val="en-US"/>
         </w:rPr>
-        <w:t xml:space="preserve"> This initially </w:t>
-      </w:r>
-      <w:proofErr w:type="gramStart"/>
-      <w:r>
-        <w:rPr>
-          <w:lang w:val="en-US"/>
-        </w:rPr>
-        <w:t>worked</w:t>
+        <w:t xml:space="preserve"> This initially worked</w:t>
       </w:r>
       <w:r>
         <w:rPr>
@@ -576,7 +475,6 @@
         </w:rPr>
         <w:t>!:</w:t>
       </w:r>
-      <w:proofErr w:type="gramEnd"/>
     </w:p>
     <w:p>
       <w:pPr>
@@ -745,21 +643,7 @@
         <w:rPr>
           <w:lang w:val="en-US"/>
         </w:rPr>
-        <w:t xml:space="preserve">didn’t fix the lack of movement issue. I have ordered a few </w:t>
-      </w:r>
-      <w:proofErr w:type="gramStart"/>
-      <w:r>
-        <w:rPr>
-          <w:lang w:val="en-US"/>
-        </w:rPr>
-        <w:t>replacement</w:t>
-      </w:r>
-      <w:proofErr w:type="gramEnd"/>
-      <w:r>
-        <w:rPr>
-          <w:lang w:val="en-US"/>
-        </w:rPr>
-        <w:t xml:space="preserve"> DC motors as an option to fix the issue. An alternative </w:t>
+        <w:t xml:space="preserve">didn’t fix the lack of movement issue. I have ordered a few replacement DC motors as an option to fix the issue. An alternative </w:t>
       </w:r>
       <w:r>
         <w:rPr>
@@ -771,21 +655,7 @@
         <w:rPr>
           <w:lang w:val="en-US"/>
         </w:rPr>
-        <w:t xml:space="preserve"> to replace the steering mechanism with a servo motor. Here </w:t>
-      </w:r>
-      <w:proofErr w:type="gramStart"/>
-      <w:r>
-        <w:rPr>
-          <w:lang w:val="en-US"/>
-        </w:rPr>
-        <w:t>is</w:t>
-      </w:r>
-      <w:proofErr w:type="gramEnd"/>
-      <w:r>
-        <w:rPr>
-          <w:lang w:val="en-US"/>
-        </w:rPr>
-        <w:t xml:space="preserve"> how the current DC motor controls the steering:</w:t>
+        <w:t xml:space="preserve"> to replace the steering mechanism with a servo motor. Here is how the current DC motor controls the steering:</w:t>
       </w:r>
     </w:p>
     <w:p>
@@ -967,6 +837,12 @@
           <w:lang w:val="en-US"/>
         </w:rPr>
         <w:t>7 = “Play” current sequence in memory</w:t>
+      </w:r>
+      <w:r>
+        <w:rPr>
+          <w:lang w:val="en-US"/>
+        </w:rPr>
+        <w:t xml:space="preserve">           , or something like this</w:t>
       </w:r>
     </w:p>
     <w:p>
@@ -1176,21 +1052,7 @@
         <w:rPr>
           <w:lang w:val="en-US"/>
         </w:rPr>
-        <w:t xml:space="preserve">56321 ($DC01). In BASIC this would be </w:t>
-      </w:r>
-      <w:proofErr w:type="gramStart"/>
-      <w:r>
-        <w:rPr>
-          <w:lang w:val="en-US"/>
-        </w:rPr>
-        <w:t>PEEK(</w:t>
-      </w:r>
-      <w:proofErr w:type="gramEnd"/>
-      <w:r>
-        <w:rPr>
-          <w:lang w:val="en-US"/>
-        </w:rPr>
-        <w:t>56321).</w:t>
+        <w:t>56321 ($DC01). In BASIC this would be PEEK(56321).</w:t>
       </w:r>
     </w:p>
     <w:p>
@@ -1258,21 +1120,7 @@
         <w:rPr>
           <w:lang w:val="en-US"/>
         </w:rPr>
-        <w:t xml:space="preserve"> </w:t>
-      </w:r>
-      <w:proofErr w:type="gramStart"/>
-      <w:r>
-        <w:rPr>
-          <w:lang w:val="en-US"/>
-        </w:rPr>
-        <w:t>i.e.</w:t>
-      </w:r>
-      <w:proofErr w:type="gramEnd"/>
-      <w:r>
-        <w:rPr>
-          <w:lang w:val="en-US"/>
-        </w:rPr>
-        <w:t xml:space="preserve"> 255</w:t>
+        <w:t xml:space="preserve"> i.e. 255</w:t>
       </w:r>
       <w:r>
         <w:rPr>
@@ -1327,21 +1175,7 @@
         <w:rPr>
           <w:lang w:val="en-US"/>
         </w:rPr>
-        <w:t xml:space="preserve">. Fire on </w:t>
-      </w:r>
-      <w:proofErr w:type="gramStart"/>
-      <w:r>
-        <w:rPr>
-          <w:lang w:val="en-US"/>
-        </w:rPr>
-        <w:t>it’s</w:t>
-      </w:r>
-      <w:proofErr w:type="gramEnd"/>
-      <w:r>
-        <w:rPr>
-          <w:lang w:val="en-US"/>
-        </w:rPr>
-        <w:t xml:space="preserve"> own is then = </w:t>
+        <w:t xml:space="preserve">. Fire on it’s own is then = </w:t>
       </w:r>
       <w:r>
         <w:rPr>
@@ -1393,53 +1227,17 @@
           <w:lang w:val="en-US"/>
         </w:rPr>
       </w:pPr>
-      <w:proofErr w:type="spellStart"/>
-      <w:r>
-        <w:rPr>
-          <w:lang w:val="en-US"/>
-        </w:rPr>
-        <w:t>Up&amp;Left</w:t>
-      </w:r>
-      <w:proofErr w:type="spellEnd"/>
-      <w:r>
-        <w:rPr>
-          <w:lang w:val="en-US"/>
-        </w:rPr>
-        <w:t xml:space="preserve"> 2</w:t>
-      </w:r>
-      <w:r>
-        <w:rPr>
-          <w:lang w:val="en-US"/>
-        </w:rPr>
-        <w:t xml:space="preserve">50, </w:t>
-      </w:r>
-      <w:proofErr w:type="spellStart"/>
-      <w:r>
-        <w:rPr>
-          <w:lang w:val="en-US"/>
-        </w:rPr>
-        <w:t>Up&amp;Right</w:t>
-      </w:r>
-      <w:proofErr w:type="spellEnd"/>
-      <w:r>
-        <w:rPr>
-          <w:lang w:val="en-US"/>
-        </w:rPr>
-        <w:t xml:space="preserve"> 246, </w:t>
-      </w:r>
-      <w:proofErr w:type="spellStart"/>
-      <w:r>
-        <w:rPr>
-          <w:lang w:val="en-US"/>
-        </w:rPr>
-        <w:t>Down&amp;Left</w:t>
-      </w:r>
-      <w:proofErr w:type="spellEnd"/>
-      <w:r>
-        <w:rPr>
-          <w:lang w:val="en-US"/>
-        </w:rPr>
-        <w:t xml:space="preserve"> </w:t>
+      <w:r>
+        <w:rPr>
+          <w:lang w:val="en-US"/>
+        </w:rPr>
+        <w:t>Up&amp;Left 2</w:t>
+      </w:r>
+      <w:r>
+        <w:rPr>
+          <w:lang w:val="en-US"/>
+        </w:rPr>
+        <w:t xml:space="preserve">50, Up&amp;Right 246, Down&amp;Left </w:t>
       </w:r>
       <w:r>
         <w:rPr>
@@ -1458,29 +1256,7 @@
         <w:rPr>
           <w:lang w:val="en-US"/>
         </w:rPr>
-        <w:t xml:space="preserve">and </w:t>
-      </w:r>
-      <w:proofErr w:type="spellStart"/>
-      <w:proofErr w:type="gramStart"/>
-      <w:r>
-        <w:rPr>
-          <w:lang w:val="en-US"/>
-        </w:rPr>
-        <w:t>Down</w:t>
-      </w:r>
-      <w:proofErr w:type="gramEnd"/>
-      <w:r>
-        <w:rPr>
-          <w:lang w:val="en-US"/>
-        </w:rPr>
-        <w:t>&amp;Right</w:t>
-      </w:r>
-      <w:proofErr w:type="spellEnd"/>
-      <w:r>
-        <w:rPr>
-          <w:lang w:val="en-US"/>
-        </w:rPr>
-        <w:t xml:space="preserve"> 245</w:t>
+        <w:t>and Down&amp;Right 245</w:t>
       </w:r>
       <w:r>
         <w:rPr>
@@ -1537,21 +1313,7 @@
         <w:rPr>
           <w:lang w:val="en-US"/>
         </w:rPr>
-        <w:t xml:space="preserve">how I go. I’m using an IDE called CBM </w:t>
-      </w:r>
-      <w:proofErr w:type="spellStart"/>
-      <w:r>
-        <w:rPr>
-          <w:lang w:val="en-US"/>
-        </w:rPr>
-        <w:t>Prg</w:t>
-      </w:r>
-      <w:proofErr w:type="spellEnd"/>
-      <w:r>
-        <w:rPr>
-          <w:lang w:val="en-US"/>
-        </w:rPr>
-        <w:t xml:space="preserve"> Studio to enter the assembly that compiles the </w:t>
+        <w:t xml:space="preserve">how I go. I’m using an IDE called CBM Prg Studio to enter the assembly that compiles the </w:t>
       </w:r>
       <w:r>
         <w:rPr>
@@ -1904,21 +1666,7 @@
         <w:rPr>
           <w:lang w:val="en-US"/>
         </w:rPr>
-        <w:t xml:space="preserve">. My first test was to see if I can send the commands for left, </w:t>
-      </w:r>
-      <w:proofErr w:type="spellStart"/>
-      <w:r>
-        <w:rPr>
-          <w:lang w:val="en-US"/>
-        </w:rPr>
-        <w:t>centre</w:t>
-      </w:r>
-      <w:proofErr w:type="spellEnd"/>
-      <w:r>
-        <w:rPr>
-          <w:lang w:val="en-US"/>
-        </w:rPr>
-        <w:t xml:space="preserve"> and right</w:t>
+        <w:t>. My first test was to see if I can send the commands for left, centre and right</w:t>
       </w:r>
       <w:r>
         <w:rPr>
@@ -2367,21 +2115,7 @@
         <w:rPr>
           <w:lang w:val="en-US"/>
         </w:rPr>
-        <w:t xml:space="preserve">I used a flag I called </w:t>
-      </w:r>
-      <w:proofErr w:type="spellStart"/>
-      <w:r>
-        <w:rPr>
-          <w:lang w:val="en-US"/>
-        </w:rPr>
-        <w:t>TTFlag</w:t>
-      </w:r>
-      <w:proofErr w:type="spellEnd"/>
-      <w:r>
-        <w:rPr>
-          <w:lang w:val="en-US"/>
-        </w:rPr>
-        <w:t xml:space="preserve"> (which stood for Turning T</w:t>
+        <w:t>I used a flag I called TTFlag (which stood for Turning T</w:t>
       </w:r>
       <w:r>
         <w:rPr>
@@ -2393,21 +2127,7 @@
         <w:rPr>
           <w:lang w:val="en-US"/>
         </w:rPr>
-        <w:t xml:space="preserve">e steering motor was in the </w:t>
-      </w:r>
-      <w:proofErr w:type="spellStart"/>
-      <w:r>
-        <w:rPr>
-          <w:lang w:val="en-US"/>
-        </w:rPr>
-        <w:t>centre</w:t>
-      </w:r>
-      <w:proofErr w:type="spellEnd"/>
-      <w:r>
-        <w:rPr>
-          <w:lang w:val="en-US"/>
-        </w:rPr>
-        <w:t xml:space="preserve"> position.</w:t>
+        <w:t>e steering motor was in the centre position.</w:t>
       </w:r>
       <w:r>
         <w:rPr>
@@ -2438,21 +2158,7 @@
         <w:rPr>
           <w:lang w:val="en-US"/>
         </w:rPr>
-        <w:t>full to hold (</w:t>
-      </w:r>
-      <w:proofErr w:type="gramStart"/>
-      <w:r>
-        <w:rPr>
-          <w:lang w:val="en-US"/>
-        </w:rPr>
-        <w:t>i.e.</w:t>
-      </w:r>
-      <w:proofErr w:type="gramEnd"/>
-      <w:r>
-        <w:rPr>
-          <w:lang w:val="en-US"/>
-        </w:rPr>
-        <w:t xml:space="preserve"> 250 down to 150).</w:t>
+        <w:t>full to hold (i.e. 250 down to 150).</w:t>
       </w:r>
       <w:r>
         <w:rPr>
@@ -2572,21 +2278,7 @@
         <w:rPr>
           <w:lang w:val="en-US"/>
         </w:rPr>
-        <w:t xml:space="preserve">-current/heating </w:t>
-      </w:r>
-      <w:proofErr w:type="gramStart"/>
-      <w:r>
-        <w:rPr>
-          <w:lang w:val="en-US"/>
-        </w:rPr>
-        <w:t>protection</w:t>
-      </w:r>
-      <w:proofErr w:type="gramEnd"/>
-      <w:r>
-        <w:rPr>
-          <w:lang w:val="en-US"/>
-        </w:rPr>
-        <w:t xml:space="preserve"> but this is resulting in jerky </w:t>
+        <w:t xml:space="preserve">-current/heating protection but this is resulting in jerky </w:t>
       </w:r>
       <w:r>
         <w:rPr>
@@ -2748,21 +2440,7 @@
         <w:rPr>
           <w:lang w:val="en-US"/>
         </w:rPr>
-        <w:t xml:space="preserve">. I used an IDE (Integrated Development Environment) called CBM </w:t>
-      </w:r>
-      <w:proofErr w:type="spellStart"/>
-      <w:r>
-        <w:rPr>
-          <w:lang w:val="en-US"/>
-        </w:rPr>
-        <w:t>prg</w:t>
-      </w:r>
-      <w:proofErr w:type="spellEnd"/>
-      <w:r>
-        <w:rPr>
-          <w:lang w:val="en-US"/>
-        </w:rPr>
-        <w:t xml:space="preserve"> Studio</w:t>
+        <w:t>. I used an IDE (Integrated Development Environment) called CBM prg Studio</w:t>
       </w:r>
       <w:r>
         <w:rPr>
@@ -2801,16 +2479,8 @@
         <w:rPr>
           <w:lang w:val="en-US"/>
         </w:rPr>
-        <w:t xml:space="preserve">Arthur </w:t>
-      </w:r>
-      <w:proofErr w:type="spellStart"/>
-      <w:r>
-        <w:rPr>
-          <w:lang w:val="en-US"/>
-        </w:rPr>
-        <w:t>Jordison</w:t>
-      </w:r>
-      <w:proofErr w:type="spellEnd"/>
+        <w:t>Arthur Jordison</w:t>
+      </w:r>
       <w:r>
         <w:rPr>
           <w:lang w:val="en-US"/>
@@ -2930,6 +2600,140 @@
           <w:lang w:val="en-US"/>
         </w:rPr>
       </w:pPr>
+      <w:r>
+        <w:rPr>
+          <w:lang w:val="en-US"/>
+        </w:rPr>
+        <w:br w:type="page"/>
+      </w:r>
+    </w:p>
+    <w:p>
+      <w:pPr>
+        <w:rPr>
+          <w:lang w:val="en-US"/>
+        </w:rPr>
+      </w:pPr>
+      <w:r>
+        <w:rPr>
+          <w:lang w:val="en-US"/>
+        </w:rPr>
+        <w:lastRenderedPageBreak/>
+        <w:t>October 7</w:t>
+      </w:r>
+      <w:r>
+        <w:rPr>
+          <w:vertAlign w:val="superscript"/>
+          <w:lang w:val="en-US"/>
+        </w:rPr>
+        <w:t>th</w:t>
+      </w:r>
+      <w:r>
+        <w:rPr>
+          <w:lang w:val="en-US"/>
+        </w:rPr>
+        <w:t xml:space="preserve"> 2021 – Testing </w:t>
+      </w:r>
+      <w:r>
+        <w:rPr>
+          <w:lang w:val="en-US"/>
+        </w:rPr>
+        <w:t>assembler to control RC car without recording</w:t>
+      </w:r>
+    </w:p>
+    <w:p>
+      <w:pPr>
+        <w:rPr>
+          <w:lang w:val="en-US"/>
+        </w:rPr>
+      </w:pPr>
+      <w:r>
+        <w:rPr>
+          <w:lang w:val="en-US"/>
+        </w:rPr>
+        <w:t xml:space="preserve">I worked on and completed a new assembler code </w:t>
+      </w:r>
+      <w:r>
+        <w:rPr>
+          <w:lang w:val="en-US"/>
+        </w:rPr>
+        <w:t xml:space="preserve">routine called </w:t>
+      </w:r>
+      <w:r>
+        <w:rPr>
+          <w:lang w:val="en-US"/>
+        </w:rPr>
+        <w:t>“RC CAR.</w:t>
+      </w:r>
+      <w:r>
+        <w:rPr>
+          <w:lang w:val="en-US"/>
+        </w:rPr>
+        <w:t>ASM”. The code now waits until there is activity on the joystick before sending the appropriate command out via RS232</w:t>
+      </w:r>
+      <w:r>
+        <w:rPr>
+          <w:lang w:val="en-US"/>
+        </w:rPr>
+        <w:t xml:space="preserve">. On the screen is also shown characters representing the directions the user is moving the joystick. For this </w:t>
+      </w:r>
+      <w:r>
+        <w:rPr>
+          <w:lang w:val="en-US"/>
+        </w:rPr>
+        <w:t xml:space="preserve">function, exit is by pressing the fire button. </w:t>
+      </w:r>
+      <w:hyperlink r:id="rId31" w:history="1">
+        <w:r>
+          <w:rPr>
+            <w:rStyle w:val="Hyperlink"/>
+            <w:lang w:val="en-US"/>
+          </w:rPr>
+          <w:t>https://youtu.be/aGeefbiyoig</w:t>
+        </w:r>
+      </w:hyperlink>
+      <w:r>
+        <w:rPr>
+          <w:lang w:val="en-US"/>
+        </w:rPr>
+        <w:t xml:space="preserve"> </w:t>
+      </w:r>
+    </w:p>
+    <w:p>
+      <w:pPr>
+        <w:rPr>
+          <w:lang w:val="en-US"/>
+        </w:rPr>
+      </w:pPr>
+      <w:r>
+        <w:rPr>
+          <w:lang w:val="en-US"/>
+        </w:rPr>
+        <w:t xml:space="preserve">Now I need to move on to writing code that will </w:t>
+      </w:r>
+      <w:r>
+        <w:rPr>
+          <w:lang w:val="en-US"/>
+        </w:rPr>
+        <w:t>store the sequence, including the timing between each movement of the joystick. The code will be very similar to above, except that I will allocate the fire button as start and stop of the sequence recording. To exit I will use something like the space bar.</w:t>
+      </w:r>
+      <w:r>
+        <w:rPr>
+          <w:lang w:val="en-US"/>
+        </w:rPr>
+        <w:t xml:space="preserve"> This next </w:t>
+      </w:r>
+      <w:r>
+        <w:rPr>
+          <w:lang w:val="en-US"/>
+        </w:rPr>
+        <w:t xml:space="preserve">coding will be the most challenging, and I still have the ‘play-back’ </w:t>
+      </w:r>
+      <w:r>
+        <w:rPr>
+          <w:lang w:val="en-US"/>
+        </w:rPr>
+        <w:t>function code to write after that (which shouldn’t be as difficult, I hope).</w:t>
+      </w:r>
     </w:p>
     <w:sectPr>
       <w:pgSz w:w="12240" w:h="15840"/>

</xml_diff>

<commit_message>
Word doc with update as at 8th of Oct
Having completed the 'Operate the RC car without recording' function, I'm now moving towards using the C64 jiffy clock to measure time between joystick/commands that will be recorded, stored and able to be 'played back'.
</commit_message>
<xml_diff>
--- a/RetroChallenge 2021-10 Using a Commodore 64 to control a remote control car.docx
+++ b/RetroChallenge 2021-10 Using a Commodore 64 to control a remote control car.docx
@@ -2733,6 +2733,393 @@
           <w:lang w:val="en-US"/>
         </w:rPr>
         <w:t>function code to write after that (which shouldn’t be as difficult, I hope).</w:t>
+      </w:r>
+    </w:p>
+    <w:p>
+      <w:pPr>
+        <w:rPr>
+          <w:lang w:val="en-US"/>
+        </w:rPr>
+      </w:pPr>
+      <w:r>
+        <w:rPr>
+          <w:lang w:val="en-US"/>
+        </w:rPr>
+        <w:t>Octo</w:t>
+      </w:r>
+      <w:r>
+        <w:rPr>
+          <w:lang w:val="en-US"/>
+        </w:rPr>
+        <w:t>ber 8</w:t>
+      </w:r>
+      <w:r>
+        <w:rPr>
+          <w:vertAlign w:val="superscript"/>
+          <w:lang w:val="en-US"/>
+        </w:rPr>
+        <w:t>th</w:t>
+      </w:r>
+      <w:r>
+        <w:rPr>
+          <w:lang w:val="en-US"/>
+        </w:rPr>
+        <w:t xml:space="preserve"> 2021 – Starting to write the ‘function’ that will </w:t>
+      </w:r>
+      <w:r>
+        <w:rPr>
+          <w:lang w:val="en-US"/>
+        </w:rPr>
+        <w:t>allow a sequence to be recorded</w:t>
+      </w:r>
+    </w:p>
+    <w:p>
+      <w:pPr>
+        <w:rPr>
+          <w:lang w:val="en-US"/>
+        </w:rPr>
+      </w:pPr>
+      <w:r>
+        <w:rPr>
+          <w:lang w:val="en-US"/>
+        </w:rPr>
+        <w:t xml:space="preserve">The Commodore 64 has a jiffy clock that </w:t>
+      </w:r>
+      <w:r>
+        <w:rPr>
+          <w:lang w:val="en-US"/>
+        </w:rPr>
+        <w:t xml:space="preserve">‘ticks’ every </w:t>
+      </w:r>
+      <w:r>
+        <w:rPr>
+          <w:lang w:val="en-US"/>
+        </w:rPr>
+        <w:t>16.67</w:t>
+      </w:r>
+      <w:r>
+        <w:rPr>
+          <w:lang w:val="en-US"/>
+        </w:rPr>
+        <w:t xml:space="preserve"> milliseconds (</w:t>
+      </w:r>
+      <w:r>
+        <w:rPr>
+          <w:lang w:val="en-US"/>
+        </w:rPr>
+        <w:t>6</w:t>
+      </w:r>
+      <w:r>
+        <w:rPr>
+          <w:lang w:val="en-US"/>
+        </w:rPr>
+        <w:t>0 per minute</w:t>
+      </w:r>
+      <w:r>
+        <w:rPr>
+          <w:lang w:val="en-US"/>
+        </w:rPr>
+        <w:t>).</w:t>
+      </w:r>
+      <w:r>
+        <w:rPr>
+          <w:lang w:val="en-US"/>
+        </w:rPr>
+        <w:t xml:space="preserve"> </w:t>
+      </w:r>
+      <w:r>
+        <w:rPr>
+          <w:lang w:val="en-US"/>
+        </w:rPr>
+        <w:t>After referring to the</w:t>
+      </w:r>
+      <w:r>
+        <w:rPr>
+          <w:lang w:val="en-US"/>
+        </w:rPr>
+        <w:t xml:space="preserve"> trusty</w:t>
+      </w:r>
+      <w:r>
+        <w:rPr>
+          <w:lang w:val="en-US"/>
+        </w:rPr>
+        <w:t xml:space="preserve"> Commodore </w:t>
+      </w:r>
+      <w:r>
+        <w:rPr>
+          <w:lang w:val="en-US"/>
+        </w:rPr>
+        <w:t>64 programmers reference guide, I see that the Kernal (</w:t>
+      </w:r>
+      <w:r>
+        <w:rPr>
+          <w:lang w:val="en-US"/>
+        </w:rPr>
+        <w:t xml:space="preserve">think operating system) of the C64 after reset, </w:t>
+      </w:r>
+      <w:r>
+        <w:rPr>
+          <w:lang w:val="en-US"/>
+        </w:rPr>
+        <w:t xml:space="preserve">increments from 0 the number of jiffies </w:t>
+      </w:r>
+      <w:r>
+        <w:rPr>
+          <w:lang w:val="en-US"/>
+        </w:rPr>
+        <w:t xml:space="preserve">with the current count stored in </w:t>
+      </w:r>
+      <w:r>
+        <w:rPr>
+          <w:lang w:val="en-US"/>
+        </w:rPr>
+        <w:t>most significant byte (of a 3 byte sequence) at $</w:t>
+      </w:r>
+      <w:r>
+        <w:rPr>
+          <w:lang w:val="en-US"/>
+        </w:rPr>
+        <w:t>A0, $A1 and $A2.</w:t>
+      </w:r>
+      <w:r>
+        <w:rPr>
+          <w:lang w:val="en-US"/>
+        </w:rPr>
+        <w:t xml:space="preserve"> I wrote a small basic program just to confirm </w:t>
+      </w:r>
+      <w:r>
+        <w:rPr>
+          <w:lang w:val="en-US"/>
+        </w:rPr>
+        <w:t>this indeed can be read to check the number of jiffies after starting.</w:t>
+      </w:r>
+    </w:p>
+    <w:p>
+      <w:pPr>
+        <w:rPr>
+          <w:lang w:val="en-US"/>
+        </w:rPr>
+      </w:pPr>
+      <w:r>
+        <w:rPr>
+          <w:noProof/>
+          <w:lang w:val="en-US"/>
+        </w:rPr>
+        <w:drawing>
+          <wp:inline distT="0" distB="0" distL="0" distR="0" wp14:anchorId="1994446F" wp14:editId="13B80A27">
+            <wp:extent cx="3356005" cy="2517006"/>
+            <wp:effectExtent l="635" t="0" r="0" b="0"/>
+            <wp:docPr id="15" name="Picture 15" descr="Text&#10;&#10;Description automatically generated"/>
+            <wp:cNvGraphicFramePr>
+              <a:graphicFrameLocks xmlns:a="http://schemas.openxmlformats.org/drawingml/2006/main" noChangeAspect="1"/>
+            </wp:cNvGraphicFramePr>
+            <a:graphic xmlns:a="http://schemas.openxmlformats.org/drawingml/2006/main">
+              <a:graphicData uri="http://schemas.openxmlformats.org/drawingml/2006/picture">
+                <pic:pic xmlns:pic="http://schemas.openxmlformats.org/drawingml/2006/picture">
+                  <pic:nvPicPr>
+                    <pic:cNvPr id="15" name="Picture 15" descr="Text&#10;&#10;Description automatically generated"/>
+                    <pic:cNvPicPr/>
+                  </pic:nvPicPr>
+                  <pic:blipFill>
+                    <a:blip r:embed="rId32" cstate="print">
+                      <a:extLst>
+                        <a:ext uri="{28A0092B-C50C-407E-A947-70E740481C1C}">
+                          <a14:useLocalDpi xmlns:a14="http://schemas.microsoft.com/office/drawing/2010/main" val="0"/>
+                        </a:ext>
+                      </a:extLst>
+                    </a:blip>
+                    <a:stretch>
+                      <a:fillRect/>
+                    </a:stretch>
+                  </pic:blipFill>
+                  <pic:spPr>
+                    <a:xfrm rot="5400000">
+                      <a:off x="0" y="0"/>
+                      <a:ext cx="3412907" cy="2559682"/>
+                    </a:xfrm>
+                    <a:prstGeom prst="rect">
+                      <a:avLst/>
+                    </a:prstGeom>
+                  </pic:spPr>
+                </pic:pic>
+              </a:graphicData>
+            </a:graphic>
+          </wp:inline>
+        </w:drawing>
+      </w:r>
+      <w:r>
+        <w:rPr>
+          <w:noProof/>
+          <w:lang w:val="en-US"/>
+        </w:rPr>
+        <w:drawing>
+          <wp:inline distT="0" distB="0" distL="0" distR="0" wp14:anchorId="30DAD726" wp14:editId="07037F83">
+            <wp:extent cx="3294743" cy="2217264"/>
+            <wp:effectExtent l="0" t="0" r="1270" b="0"/>
+            <wp:docPr id="16" name="Picture 16" descr="Graphical user interface&#10;&#10;Description automatically generated"/>
+            <wp:cNvGraphicFramePr>
+              <a:graphicFrameLocks xmlns:a="http://schemas.openxmlformats.org/drawingml/2006/main" noChangeAspect="1"/>
+            </wp:cNvGraphicFramePr>
+            <a:graphic xmlns:a="http://schemas.openxmlformats.org/drawingml/2006/main">
+              <a:graphicData uri="http://schemas.openxmlformats.org/drawingml/2006/picture">
+                <pic:pic xmlns:pic="http://schemas.openxmlformats.org/drawingml/2006/picture">
+                  <pic:nvPicPr>
+                    <pic:cNvPr id="16" name="Picture 16" descr="Graphical user interface&#10;&#10;Description automatically generated"/>
+                    <pic:cNvPicPr/>
+                  </pic:nvPicPr>
+                  <pic:blipFill>
+                    <a:blip r:embed="rId33" cstate="print">
+                      <a:extLst>
+                        <a:ext uri="{28A0092B-C50C-407E-A947-70E740481C1C}">
+                          <a14:useLocalDpi xmlns:a14="http://schemas.microsoft.com/office/drawing/2010/main" val="0"/>
+                        </a:ext>
+                      </a:extLst>
+                    </a:blip>
+                    <a:stretch>
+                      <a:fillRect/>
+                    </a:stretch>
+                  </pic:blipFill>
+                  <pic:spPr>
+                    <a:xfrm>
+                      <a:off x="0" y="0"/>
+                      <a:ext cx="3314681" cy="2230682"/>
+                    </a:xfrm>
+                    <a:prstGeom prst="rect">
+                      <a:avLst/>
+                    </a:prstGeom>
+                  </pic:spPr>
+                </pic:pic>
+              </a:graphicData>
+            </a:graphic>
+          </wp:inline>
+        </w:drawing>
+      </w:r>
+    </w:p>
+    <w:p>
+      <w:pPr>
+        <w:rPr>
+          <w:lang w:val="en-US"/>
+        </w:rPr>
+      </w:pPr>
+      <w:r>
+        <w:rPr>
+          <w:lang w:val="en-US"/>
+        </w:rPr>
+        <w:t xml:space="preserve">The Jiffy clock can be reset by </w:t>
+      </w:r>
+      <w:r>
+        <w:rPr>
+          <w:lang w:val="en-US"/>
+        </w:rPr>
+        <w:t xml:space="preserve">calling </w:t>
+      </w:r>
+      <w:r>
+        <w:rPr>
+          <w:lang w:val="en-US"/>
+        </w:rPr>
+        <w:t xml:space="preserve">SETTIM ($FFDB) with </w:t>
+      </w:r>
+      <w:r>
+        <w:rPr>
+          <w:lang w:val="en-US"/>
+        </w:rPr>
+        <w:t xml:space="preserve">the Accumulator, X and Y registers set to 0. Then </w:t>
+      </w:r>
+      <w:r>
+        <w:rPr>
+          <w:lang w:val="en-US"/>
+        </w:rPr>
+        <w:t>when a change occurs</w:t>
+      </w:r>
+      <w:r>
+        <w:rPr>
+          <w:lang w:val="en-US"/>
+        </w:rPr>
+        <w:t xml:space="preserve"> (i.e. joystick movement)</w:t>
+      </w:r>
+      <w:r>
+        <w:rPr>
+          <w:lang w:val="en-US"/>
+        </w:rPr>
+        <w:t>, the value</w:t>
+      </w:r>
+      <w:r>
+        <w:rPr>
+          <w:lang w:val="en-US"/>
+        </w:rPr>
+        <w:t>s</w:t>
+      </w:r>
+      <w:r>
+        <w:rPr>
+          <w:lang w:val="en-US"/>
+        </w:rPr>
+        <w:t xml:space="preserve"> in the Zero Page </w:t>
+      </w:r>
+      <w:r>
+        <w:rPr>
+          <w:lang w:val="en-US"/>
+        </w:rPr>
+        <w:t>address $</w:t>
+      </w:r>
+      <w:r>
+        <w:rPr>
+          <w:lang w:val="en-US"/>
+        </w:rPr>
+        <w:t>A</w:t>
+      </w:r>
+      <w:r>
+        <w:rPr>
+          <w:lang w:val="en-US"/>
+        </w:rPr>
+        <w:t>1 and $A2</w:t>
+      </w:r>
+      <w:r>
+        <w:rPr>
+          <w:lang w:val="en-US"/>
+        </w:rPr>
+        <w:t xml:space="preserve"> contains the number of jiffies since last reset.</w:t>
+      </w:r>
+      <w:r>
+        <w:rPr>
+          <w:lang w:val="en-US"/>
+        </w:rPr>
+        <w:t xml:space="preserve"> Two bytes of jiffies will be sufficient for this project, as this equates to </w:t>
+      </w:r>
+      <w:r>
+        <w:rPr>
+          <w:lang w:val="en-US"/>
+        </w:rPr>
+        <w:t xml:space="preserve">over 18 minutes </w:t>
+      </w:r>
+      <w:r>
+        <w:rPr>
+          <w:lang w:val="en-US"/>
+        </w:rPr>
+        <w:t xml:space="preserve">maximum gap between </w:t>
+      </w:r>
+      <w:r>
+        <w:rPr>
+          <w:lang w:val="en-US"/>
+        </w:rPr>
+        <w:t>changes to the RC car’s last ‘command’</w:t>
+      </w:r>
+      <w:r>
+        <w:rPr>
+          <w:lang w:val="en-US"/>
+        </w:rPr>
+        <w:t xml:space="preserve">, which is way more than needed. I was tempted to just use one byte, but that only allows for 4.25 seconds which </w:t>
+      </w:r>
+      <w:r>
+        <w:rPr>
+          <w:lang w:val="en-US"/>
+        </w:rPr>
+        <w:t xml:space="preserve">won’t be realistic for some driving sequences (i.e. someone could want to have the car drive forward for 10 seconds before </w:t>
+      </w:r>
+      <w:r>
+        <w:rPr>
+          <w:lang w:val="en-US"/>
+        </w:rPr>
+        <w:t>stopping).</w:t>
       </w:r>
     </w:p>
     <w:sectPr>

</xml_diff>

<commit_message>
Progress Word document with pictures and links
Links to YouTube videos are provided where needed
</commit_message>
<xml_diff>
--- a/RetroChallenge 2021-10 Using a Commodore 64 to control a remote control car.docx
+++ b/RetroChallenge 2021-10 Using a Commodore 64 to control a remote control car.docx
@@ -8,11 +8,19 @@
           <w:lang w:val="en-US"/>
         </w:rPr>
       </w:pPr>
-      <w:r>
-        <w:rPr>
-          <w:lang w:val="en-US"/>
-        </w:rPr>
-        <w:t xml:space="preserve">RetroChallenge 2021/10 competition </w:t>
+      <w:proofErr w:type="spellStart"/>
+      <w:r>
+        <w:rPr>
+          <w:lang w:val="en-US"/>
+        </w:rPr>
+        <w:t>RetroChallenge</w:t>
+      </w:r>
+      <w:proofErr w:type="spellEnd"/>
+      <w:r>
+        <w:rPr>
+          <w:lang w:val="en-US"/>
+        </w:rPr>
+        <w:t xml:space="preserve"> 2021/10 competition </w:t>
       </w:r>
       <w:r>
         <w:rPr>
@@ -110,7 +118,21 @@
         <w:rPr>
           <w:lang w:val="en-US"/>
         </w:rPr>
-        <w:t xml:space="preserve">The Commodore 64 was released in 1982 and quickly became the best selling computer of all time. Many users treated the system as a games controller, but it was </w:t>
+        <w:t xml:space="preserve">The Commodore 64 was released in 1982 and quickly became the </w:t>
+      </w:r>
+      <w:proofErr w:type="spellStart"/>
+      <w:r>
+        <w:rPr>
+          <w:lang w:val="en-US"/>
+        </w:rPr>
+        <w:t>best selling</w:t>
+      </w:r>
+      <w:proofErr w:type="spellEnd"/>
+      <w:r>
+        <w:rPr>
+          <w:lang w:val="en-US"/>
+        </w:rPr>
+        <w:t xml:space="preserve"> computer of all time. Many users treated the system as a games controller, but it was </w:t>
       </w:r>
       <w:r>
         <w:rPr>
@@ -206,7 +228,21 @@
         <w:rPr>
           <w:lang w:val="en-US"/>
         </w:rPr>
-        <w:t>The code on the Commodore 64 will initially be in BASIC, but will likely be re-written in either Forth (DurexForth) or assembler.</w:t>
+        <w:t>The code on the Commodore 64 will initially be in BASIC, but will likely be re-written in either Forth (</w:t>
+      </w:r>
+      <w:proofErr w:type="spellStart"/>
+      <w:r>
+        <w:rPr>
+          <w:lang w:val="en-US"/>
+        </w:rPr>
+        <w:t>DurexForth</w:t>
+      </w:r>
+      <w:proofErr w:type="spellEnd"/>
+      <w:r>
+        <w:rPr>
+          <w:lang w:val="en-US"/>
+        </w:rPr>
+        <w:t>) or assembler.</w:t>
       </w:r>
     </w:p>
     <w:p>
@@ -258,7 +294,21 @@
         <w:rPr>
           <w:lang w:val="en-US"/>
         </w:rPr>
-        <w:t xml:space="preserve">First piece of progress, get C64 to send bytes representing the directions of the joystick by RS232 to a transceiver to a receiver to confirm 'commands' can be sent. Code on C64 written in DurexForth: </w:t>
+        <w:t xml:space="preserve">First piece of progress, get C64 to send bytes representing the directions of the joystick by RS232 to a transceiver to a receiver to confirm 'commands' can be sent. Code on C64 written in </w:t>
+      </w:r>
+      <w:proofErr w:type="spellStart"/>
+      <w:r>
+        <w:rPr>
+          <w:lang w:val="en-US"/>
+        </w:rPr>
+        <w:t>DurexForth</w:t>
+      </w:r>
+      <w:proofErr w:type="spellEnd"/>
+      <w:r>
+        <w:rPr>
+          <w:lang w:val="en-US"/>
+        </w:rPr>
+        <w:t xml:space="preserve">: </w:t>
       </w:r>
       <w:hyperlink r:id="rId7" w:history="1">
         <w:r>
@@ -1175,7 +1225,21 @@
         <w:rPr>
           <w:lang w:val="en-US"/>
         </w:rPr>
-        <w:t xml:space="preserve">. Fire on it’s own is then = </w:t>
+        <w:t xml:space="preserve">. Fire on </w:t>
+      </w:r>
+      <w:proofErr w:type="spellStart"/>
+      <w:r>
+        <w:rPr>
+          <w:lang w:val="en-US"/>
+        </w:rPr>
+        <w:t>it’s</w:t>
+      </w:r>
+      <w:proofErr w:type="spellEnd"/>
+      <w:r>
+        <w:rPr>
+          <w:lang w:val="en-US"/>
+        </w:rPr>
+        <w:t xml:space="preserve"> own is then = </w:t>
       </w:r>
       <w:r>
         <w:rPr>
@@ -1227,17 +1291,53 @@
           <w:lang w:val="en-US"/>
         </w:rPr>
       </w:pPr>
-      <w:r>
-        <w:rPr>
-          <w:lang w:val="en-US"/>
-        </w:rPr>
-        <w:t>Up&amp;Left 2</w:t>
-      </w:r>
-      <w:r>
-        <w:rPr>
-          <w:lang w:val="en-US"/>
-        </w:rPr>
-        <w:t xml:space="preserve">50, Up&amp;Right 246, Down&amp;Left </w:t>
+      <w:proofErr w:type="spellStart"/>
+      <w:r>
+        <w:rPr>
+          <w:lang w:val="en-US"/>
+        </w:rPr>
+        <w:t>Up&amp;Left</w:t>
+      </w:r>
+      <w:proofErr w:type="spellEnd"/>
+      <w:r>
+        <w:rPr>
+          <w:lang w:val="en-US"/>
+        </w:rPr>
+        <w:t xml:space="preserve"> 2</w:t>
+      </w:r>
+      <w:r>
+        <w:rPr>
+          <w:lang w:val="en-US"/>
+        </w:rPr>
+        <w:t xml:space="preserve">50, </w:t>
+      </w:r>
+      <w:proofErr w:type="spellStart"/>
+      <w:r>
+        <w:rPr>
+          <w:lang w:val="en-US"/>
+        </w:rPr>
+        <w:t>Up&amp;Right</w:t>
+      </w:r>
+      <w:proofErr w:type="spellEnd"/>
+      <w:r>
+        <w:rPr>
+          <w:lang w:val="en-US"/>
+        </w:rPr>
+        <w:t xml:space="preserve"> 246, </w:t>
+      </w:r>
+      <w:proofErr w:type="spellStart"/>
+      <w:r>
+        <w:rPr>
+          <w:lang w:val="en-US"/>
+        </w:rPr>
+        <w:t>Down&amp;Left</w:t>
+      </w:r>
+      <w:proofErr w:type="spellEnd"/>
+      <w:r>
+        <w:rPr>
+          <w:lang w:val="en-US"/>
+        </w:rPr>
+        <w:t xml:space="preserve"> </w:t>
       </w:r>
       <w:r>
         <w:rPr>
@@ -1256,7 +1356,21 @@
         <w:rPr>
           <w:lang w:val="en-US"/>
         </w:rPr>
-        <w:t>and Down&amp;Right 245</w:t>
+        <w:t xml:space="preserve">and </w:t>
+      </w:r>
+      <w:proofErr w:type="spellStart"/>
+      <w:r>
+        <w:rPr>
+          <w:lang w:val="en-US"/>
+        </w:rPr>
+        <w:t>Down&amp;Right</w:t>
+      </w:r>
+      <w:proofErr w:type="spellEnd"/>
+      <w:r>
+        <w:rPr>
+          <w:lang w:val="en-US"/>
+        </w:rPr>
+        <w:t xml:space="preserve"> 245</w:t>
       </w:r>
       <w:r>
         <w:rPr>
@@ -1313,7 +1427,21 @@
         <w:rPr>
           <w:lang w:val="en-US"/>
         </w:rPr>
-        <w:t xml:space="preserve">how I go. I’m using an IDE called CBM Prg Studio to enter the assembly that compiles the </w:t>
+        <w:t xml:space="preserve">how I go. I’m using an IDE called CBM </w:t>
+      </w:r>
+      <w:proofErr w:type="spellStart"/>
+      <w:r>
+        <w:rPr>
+          <w:lang w:val="en-US"/>
+        </w:rPr>
+        <w:t>Prg</w:t>
+      </w:r>
+      <w:proofErr w:type="spellEnd"/>
+      <w:r>
+        <w:rPr>
+          <w:lang w:val="en-US"/>
+        </w:rPr>
+        <w:t xml:space="preserve"> Studio to enter the assembly that compiles the </w:t>
       </w:r>
       <w:r>
         <w:rPr>
@@ -1666,7 +1794,21 @@
         <w:rPr>
           <w:lang w:val="en-US"/>
         </w:rPr>
-        <w:t>. My first test was to see if I can send the commands for left, centre and right</w:t>
+        <w:t xml:space="preserve">. My first test was to see if I can send the commands for left, </w:t>
+      </w:r>
+      <w:proofErr w:type="spellStart"/>
+      <w:r>
+        <w:rPr>
+          <w:lang w:val="en-US"/>
+        </w:rPr>
+        <w:t>centre</w:t>
+      </w:r>
+      <w:proofErr w:type="spellEnd"/>
+      <w:r>
+        <w:rPr>
+          <w:lang w:val="en-US"/>
+        </w:rPr>
+        <w:t xml:space="preserve"> and right</w:t>
       </w:r>
       <w:r>
         <w:rPr>
@@ -2090,7 +2232,21 @@
         <w:rPr>
           <w:lang w:val="en-US"/>
         </w:rPr>
-        <w:t xml:space="preserve"> This got more complicated that I anticipated, as I need to use millisecond timers and keep track </w:t>
+        <w:t xml:space="preserve"> This got more complicated </w:t>
+      </w:r>
+      <w:proofErr w:type="spellStart"/>
+      <w:r>
+        <w:rPr>
+          <w:lang w:val="en-US"/>
+        </w:rPr>
+        <w:t>that</w:t>
+      </w:r>
+      <w:proofErr w:type="spellEnd"/>
+      <w:r>
+        <w:rPr>
+          <w:lang w:val="en-US"/>
+        </w:rPr>
+        <w:t xml:space="preserve"> I anticipated, as I need to use millisecond timers and keep track </w:t>
       </w:r>
       <w:r>
         <w:rPr>
@@ -2115,7 +2271,21 @@
         <w:rPr>
           <w:lang w:val="en-US"/>
         </w:rPr>
-        <w:t>I used a flag I called TTFlag (which stood for Turning T</w:t>
+        <w:t xml:space="preserve">I used a flag I called </w:t>
+      </w:r>
+      <w:proofErr w:type="spellStart"/>
+      <w:r>
+        <w:rPr>
+          <w:lang w:val="en-US"/>
+        </w:rPr>
+        <w:t>TTFlag</w:t>
+      </w:r>
+      <w:proofErr w:type="spellEnd"/>
+      <w:r>
+        <w:rPr>
+          <w:lang w:val="en-US"/>
+        </w:rPr>
+        <w:t xml:space="preserve"> (which stood for Turning T</w:t>
       </w:r>
       <w:r>
         <w:rPr>
@@ -2127,7 +2297,21 @@
         <w:rPr>
           <w:lang w:val="en-US"/>
         </w:rPr>
-        <w:t>e steering motor was in the centre position.</w:t>
+        <w:t xml:space="preserve">e steering motor was in the </w:t>
+      </w:r>
+      <w:proofErr w:type="spellStart"/>
+      <w:r>
+        <w:rPr>
+          <w:lang w:val="en-US"/>
+        </w:rPr>
+        <w:t>centre</w:t>
+      </w:r>
+      <w:proofErr w:type="spellEnd"/>
+      <w:r>
+        <w:rPr>
+          <w:lang w:val="en-US"/>
+        </w:rPr>
+        <w:t xml:space="preserve"> position.</w:t>
       </w:r>
       <w:r>
         <w:rPr>
@@ -2440,7 +2624,21 @@
         <w:rPr>
           <w:lang w:val="en-US"/>
         </w:rPr>
-        <w:t>. I used an IDE (Integrated Development Environment) called CBM prg Studio</w:t>
+        <w:t xml:space="preserve">. I used an IDE (Integrated Development Environment) called CBM </w:t>
+      </w:r>
+      <w:proofErr w:type="spellStart"/>
+      <w:r>
+        <w:rPr>
+          <w:lang w:val="en-US"/>
+        </w:rPr>
+        <w:t>prg</w:t>
+      </w:r>
+      <w:proofErr w:type="spellEnd"/>
+      <w:r>
+        <w:rPr>
+          <w:lang w:val="en-US"/>
+        </w:rPr>
+        <w:t xml:space="preserve"> Studio</w:t>
       </w:r>
       <w:r>
         <w:rPr>
@@ -2479,8 +2677,16 @@
         <w:rPr>
           <w:lang w:val="en-US"/>
         </w:rPr>
-        <w:t>Arthur Jordison</w:t>
-      </w:r>
+        <w:t xml:space="preserve">Arthur </w:t>
+      </w:r>
+      <w:proofErr w:type="spellStart"/>
+      <w:r>
+        <w:rPr>
+          <w:lang w:val="en-US"/>
+        </w:rPr>
+        <w:t>Jordison</w:t>
+      </w:r>
+      <w:proofErr w:type="spellEnd"/>
       <w:r>
         <w:rPr>
           <w:lang w:val="en-US"/>
@@ -2849,7 +3055,21 @@
         <w:rPr>
           <w:lang w:val="en-US"/>
         </w:rPr>
-        <w:t>64 programmers reference guide, I see that the Kernal (</w:t>
+        <w:t xml:space="preserve">64 programmers reference guide, I see that the </w:t>
+      </w:r>
+      <w:proofErr w:type="spellStart"/>
+      <w:r>
+        <w:rPr>
+          <w:lang w:val="en-US"/>
+        </w:rPr>
+        <w:t>Kernal</w:t>
+      </w:r>
+      <w:proofErr w:type="spellEnd"/>
+      <w:r>
+        <w:rPr>
+          <w:lang w:val="en-US"/>
+        </w:rPr>
+        <w:t xml:space="preserve"> (</w:t>
       </w:r>
       <w:r>
         <w:rPr>
@@ -3121,6 +3341,2017 @@
         </w:rPr>
         <w:t>stopping).</w:t>
       </w:r>
+    </w:p>
+    <w:p>
+      <w:pPr>
+        <w:rPr>
+          <w:lang w:val="en-US"/>
+        </w:rPr>
+      </w:pPr>
+      <w:r>
+        <w:rPr>
+          <w:lang w:val="en-US"/>
+        </w:rPr>
+        <w:lastRenderedPageBreak/>
+        <w:t xml:space="preserve">October </w:t>
+      </w:r>
+      <w:r>
+        <w:rPr>
+          <w:lang w:val="en-US"/>
+        </w:rPr>
+        <w:t>10</w:t>
+      </w:r>
+      <w:r>
+        <w:rPr>
+          <w:vertAlign w:val="superscript"/>
+          <w:lang w:val="en-US"/>
+        </w:rPr>
+        <w:t>th</w:t>
+      </w:r>
+      <w:r>
+        <w:rPr>
+          <w:lang w:val="en-US"/>
+        </w:rPr>
+        <w:t xml:space="preserve"> 2021 – Getting heavy into 6510 machine code programming (Assembler)</w:t>
+      </w:r>
+    </w:p>
+    <w:p>
+      <w:pPr>
+        <w:rPr>
+          <w:lang w:val="en-US"/>
+        </w:rPr>
+      </w:pPr>
+      <w:r>
+        <w:rPr>
+          <w:lang w:val="en-US"/>
+        </w:rPr>
+        <w:t xml:space="preserve">I have now written routines for </w:t>
+      </w:r>
+      <w:r>
+        <w:rPr>
+          <w:lang w:val="en-US"/>
+        </w:rPr>
+        <w:t xml:space="preserve">starting and stopping recording of RC car sequences. </w:t>
+      </w:r>
+      <w:r>
+        <w:rPr>
+          <w:lang w:val="en-US"/>
+        </w:rPr>
+        <w:t xml:space="preserve">A </w:t>
+      </w:r>
+      <w:r>
+        <w:rPr>
+          <w:lang w:val="en-US"/>
+        </w:rPr>
+        <w:t xml:space="preserve">new </w:t>
+      </w:r>
+      <w:r>
+        <w:rPr>
+          <w:lang w:val="en-US"/>
+        </w:rPr>
+        <w:t>routine that not only sends the command byte to the RC car (in real time) but also saves the time since the last command</w:t>
+      </w:r>
+      <w:r>
+        <w:rPr>
+          <w:lang w:val="en-US"/>
+        </w:rPr>
+        <w:t>. I have also commenced writing code that will prompt for a filename to save the current sequence (which is triggered when the user hits the fire button for the 2</w:t>
+      </w:r>
+      <w:r>
+        <w:rPr>
+          <w:vertAlign w:val="superscript"/>
+          <w:lang w:val="en-US"/>
+        </w:rPr>
+        <w:t>nd</w:t>
+      </w:r>
+      <w:r>
+        <w:rPr>
+          <w:lang w:val="en-US"/>
+        </w:rPr>
+        <w:t xml:space="preserve"> time. The first time is to start recording</w:t>
+      </w:r>
+      <w:r>
+        <w:rPr>
+          <w:lang w:val="en-US"/>
+        </w:rPr>
+        <w:t xml:space="preserve"> [note to self, I may need to watch out for ‘button bounce’]).</w:t>
+      </w:r>
+    </w:p>
+    <w:p>
+      <w:pPr>
+        <w:pStyle w:val="HTMLPreformatted"/>
+        <w:spacing w:line="195" w:lineRule="atLeast"/>
+        <w:rPr>
+          <w:i/>
+          <w:iCs/>
+          <w:color w:val="A52A2A"/>
+          <w:sz w:val="18"/>
+          <w:szCs w:val="18"/>
+        </w:rPr>
+      </w:pPr>
+      <w:r>
+        <w:rPr>
+          <w:i/>
+          <w:iCs/>
+          <w:color w:val="A52A2A"/>
+          <w:sz w:val="18"/>
+          <w:szCs w:val="18"/>
+        </w:rPr>
+        <w:t>; Send Byte X without recording</w:t>
+      </w:r>
+    </w:p>
+    <w:p>
+      <w:pPr>
+        <w:pStyle w:val="HTMLPreformatted"/>
+        <w:spacing w:line="195" w:lineRule="atLeast"/>
+        <w:rPr>
+          <w:color w:val="000000"/>
+          <w:sz w:val="18"/>
+          <w:szCs w:val="18"/>
+        </w:rPr>
+      </w:pPr>
+      <w:r>
+        <w:rPr>
+          <w:i/>
+          <w:iCs/>
+          <w:color w:val="A52A2A"/>
+          <w:sz w:val="18"/>
+          <w:szCs w:val="18"/>
+        </w:rPr>
+        <w:t>; Sub-routine to send a byte via RS232</w:t>
+      </w:r>
+    </w:p>
+    <w:p>
+      <w:pPr>
+        <w:pStyle w:val="HTMLPreformatted"/>
+        <w:spacing w:line="195" w:lineRule="atLeast"/>
+        <w:rPr>
+          <w:color w:val="000000"/>
+          <w:sz w:val="18"/>
+          <w:szCs w:val="18"/>
+        </w:rPr>
+      </w:pPr>
+    </w:p>
+    <w:p>
+      <w:pPr>
+        <w:pStyle w:val="HTMLPreformatted"/>
+        <w:spacing w:line="195" w:lineRule="atLeast"/>
+        <w:rPr>
+          <w:color w:val="000000"/>
+          <w:sz w:val="18"/>
+          <w:szCs w:val="18"/>
+        </w:rPr>
+      </w:pPr>
+      <w:proofErr w:type="spellStart"/>
+      <w:r>
+        <w:rPr>
+          <w:color w:val="000000"/>
+          <w:sz w:val="18"/>
+          <w:szCs w:val="18"/>
+        </w:rPr>
+        <w:t>SndByt</w:t>
+      </w:r>
+      <w:proofErr w:type="spellEnd"/>
+      <w:r>
+        <w:rPr>
+          <w:color w:val="000000"/>
+          <w:sz w:val="18"/>
+          <w:szCs w:val="18"/>
+        </w:rPr>
+        <w:t xml:space="preserve">  </w:t>
+      </w:r>
+      <w:proofErr w:type="spellStart"/>
+      <w:r>
+        <w:rPr>
+          <w:color w:val="6495ED"/>
+          <w:sz w:val="18"/>
+          <w:szCs w:val="18"/>
+        </w:rPr>
+        <w:t>ldx</w:t>
+      </w:r>
+      <w:proofErr w:type="spellEnd"/>
+      <w:r>
+        <w:rPr>
+          <w:color w:val="000000"/>
+          <w:sz w:val="18"/>
+          <w:szCs w:val="18"/>
+        </w:rPr>
+        <w:t xml:space="preserve"> #$</w:t>
+      </w:r>
+      <w:r>
+        <w:rPr>
+          <w:color w:val="228B22"/>
+          <w:sz w:val="18"/>
+          <w:szCs w:val="18"/>
+        </w:rPr>
+        <w:t>02</w:t>
+      </w:r>
+      <w:r>
+        <w:rPr>
+          <w:color w:val="000000"/>
+          <w:sz w:val="18"/>
+          <w:szCs w:val="18"/>
+        </w:rPr>
+        <w:t xml:space="preserve">        </w:t>
+      </w:r>
+      <w:r>
+        <w:rPr>
+          <w:i/>
+          <w:iCs/>
+          <w:color w:val="A52A2A"/>
+          <w:sz w:val="18"/>
+          <w:szCs w:val="18"/>
+        </w:rPr>
+        <w:t>; Set device</w:t>
+      </w:r>
+    </w:p>
+    <w:p>
+      <w:pPr>
+        <w:pStyle w:val="HTMLPreformatted"/>
+        <w:spacing w:line="195" w:lineRule="atLeast"/>
+        <w:rPr>
+          <w:color w:val="000000"/>
+          <w:sz w:val="18"/>
+          <w:szCs w:val="18"/>
+        </w:rPr>
+      </w:pPr>
+      <w:r>
+        <w:rPr>
+          <w:color w:val="000000"/>
+          <w:sz w:val="18"/>
+          <w:szCs w:val="18"/>
+        </w:rPr>
+        <w:t xml:space="preserve">        </w:t>
+      </w:r>
+      <w:proofErr w:type="spellStart"/>
+      <w:r>
+        <w:rPr>
+          <w:color w:val="6495ED"/>
+          <w:sz w:val="18"/>
+          <w:szCs w:val="18"/>
+        </w:rPr>
+        <w:t>jsr</w:t>
+      </w:r>
+      <w:proofErr w:type="spellEnd"/>
+      <w:r>
+        <w:rPr>
+          <w:color w:val="000000"/>
+          <w:sz w:val="18"/>
+          <w:szCs w:val="18"/>
+        </w:rPr>
+        <w:t xml:space="preserve"> </w:t>
+      </w:r>
+      <w:proofErr w:type="spellStart"/>
+      <w:r>
+        <w:rPr>
+          <w:color w:val="000000"/>
+          <w:sz w:val="18"/>
+          <w:szCs w:val="18"/>
+        </w:rPr>
+        <w:t>chkout</w:t>
+      </w:r>
+      <w:proofErr w:type="spellEnd"/>
+      <w:r>
+        <w:rPr>
+          <w:color w:val="000000"/>
+          <w:sz w:val="18"/>
+          <w:szCs w:val="18"/>
+        </w:rPr>
+        <w:t xml:space="preserve">      </w:t>
+      </w:r>
+      <w:r>
+        <w:rPr>
+          <w:i/>
+          <w:iCs/>
+          <w:color w:val="A52A2A"/>
+          <w:sz w:val="18"/>
+          <w:szCs w:val="18"/>
+        </w:rPr>
+        <w:t>; as output</w:t>
+      </w:r>
+    </w:p>
+    <w:p>
+      <w:pPr>
+        <w:pStyle w:val="HTMLPreformatted"/>
+        <w:spacing w:line="195" w:lineRule="atLeast"/>
+        <w:rPr>
+          <w:color w:val="000000"/>
+          <w:sz w:val="18"/>
+          <w:szCs w:val="18"/>
+        </w:rPr>
+      </w:pPr>
+      <w:r>
+        <w:rPr>
+          <w:color w:val="000000"/>
+          <w:sz w:val="18"/>
+          <w:szCs w:val="18"/>
+        </w:rPr>
+        <w:t xml:space="preserve">        </w:t>
+      </w:r>
+      <w:proofErr w:type="spellStart"/>
+      <w:r>
+        <w:rPr>
+          <w:color w:val="6495ED"/>
+          <w:sz w:val="18"/>
+          <w:szCs w:val="18"/>
+        </w:rPr>
+        <w:t>lda</w:t>
+      </w:r>
+      <w:proofErr w:type="spellEnd"/>
+      <w:r>
+        <w:rPr>
+          <w:color w:val="000000"/>
+          <w:sz w:val="18"/>
+          <w:szCs w:val="18"/>
+        </w:rPr>
+        <w:t xml:space="preserve"> </w:t>
+      </w:r>
+      <w:proofErr w:type="spellStart"/>
+      <w:r>
+        <w:rPr>
+          <w:color w:val="000000"/>
+          <w:sz w:val="18"/>
+          <w:szCs w:val="18"/>
+        </w:rPr>
+        <w:t>X_Var</w:t>
+      </w:r>
+      <w:proofErr w:type="spellEnd"/>
+      <w:r>
+        <w:rPr>
+          <w:color w:val="000000"/>
+          <w:sz w:val="18"/>
+          <w:szCs w:val="18"/>
+        </w:rPr>
+        <w:t xml:space="preserve">       </w:t>
+      </w:r>
+      <w:r>
+        <w:rPr>
+          <w:i/>
+          <w:iCs/>
+          <w:color w:val="A52A2A"/>
+          <w:sz w:val="18"/>
+          <w:szCs w:val="18"/>
+        </w:rPr>
+        <w:t>; Command to be sent to RC car</w:t>
+      </w:r>
+    </w:p>
+    <w:p>
+      <w:pPr>
+        <w:pStyle w:val="HTMLPreformatted"/>
+        <w:spacing w:line="195" w:lineRule="atLeast"/>
+        <w:rPr>
+          <w:color w:val="000000"/>
+          <w:sz w:val="18"/>
+          <w:szCs w:val="18"/>
+        </w:rPr>
+      </w:pPr>
+      <w:r>
+        <w:rPr>
+          <w:color w:val="000000"/>
+          <w:sz w:val="18"/>
+          <w:szCs w:val="18"/>
+        </w:rPr>
+        <w:t xml:space="preserve">        </w:t>
+      </w:r>
+      <w:proofErr w:type="spellStart"/>
+      <w:r>
+        <w:rPr>
+          <w:color w:val="6495ED"/>
+          <w:sz w:val="18"/>
+          <w:szCs w:val="18"/>
+        </w:rPr>
+        <w:t>jsr</w:t>
+      </w:r>
+      <w:proofErr w:type="spellEnd"/>
+      <w:r>
+        <w:rPr>
+          <w:color w:val="000000"/>
+          <w:sz w:val="18"/>
+          <w:szCs w:val="18"/>
+        </w:rPr>
+        <w:t xml:space="preserve"> </w:t>
+      </w:r>
+      <w:proofErr w:type="spellStart"/>
+      <w:r>
+        <w:rPr>
+          <w:color w:val="000000"/>
+          <w:sz w:val="18"/>
+          <w:szCs w:val="18"/>
+        </w:rPr>
+        <w:t>chrout</w:t>
+      </w:r>
+      <w:proofErr w:type="spellEnd"/>
+      <w:r>
+        <w:rPr>
+          <w:color w:val="000000"/>
+          <w:sz w:val="18"/>
+          <w:szCs w:val="18"/>
+        </w:rPr>
+        <w:t xml:space="preserve">      </w:t>
+      </w:r>
+      <w:r>
+        <w:rPr>
+          <w:i/>
+          <w:iCs/>
+          <w:color w:val="A52A2A"/>
+          <w:sz w:val="18"/>
+          <w:szCs w:val="18"/>
+        </w:rPr>
+        <w:t>; send the byte</w:t>
+      </w:r>
+    </w:p>
+    <w:p>
+      <w:pPr>
+        <w:pStyle w:val="HTMLPreformatted"/>
+        <w:spacing w:line="195" w:lineRule="atLeast"/>
+        <w:rPr>
+          <w:color w:val="000000"/>
+          <w:sz w:val="18"/>
+          <w:szCs w:val="18"/>
+        </w:rPr>
+      </w:pPr>
+      <w:r>
+        <w:rPr>
+          <w:color w:val="000000"/>
+          <w:sz w:val="18"/>
+          <w:szCs w:val="18"/>
+        </w:rPr>
+        <w:t xml:space="preserve">        </w:t>
+      </w:r>
+      <w:proofErr w:type="spellStart"/>
+      <w:r>
+        <w:rPr>
+          <w:color w:val="6495ED"/>
+          <w:sz w:val="18"/>
+          <w:szCs w:val="18"/>
+        </w:rPr>
+        <w:t>ldx</w:t>
+      </w:r>
+      <w:proofErr w:type="spellEnd"/>
+      <w:r>
+        <w:rPr>
+          <w:color w:val="000000"/>
+          <w:sz w:val="18"/>
+          <w:szCs w:val="18"/>
+        </w:rPr>
+        <w:t xml:space="preserve"> #</w:t>
+      </w:r>
+      <w:r>
+        <w:rPr>
+          <w:color w:val="228B22"/>
+          <w:sz w:val="18"/>
+          <w:szCs w:val="18"/>
+        </w:rPr>
+        <w:t>3</w:t>
+      </w:r>
+      <w:r>
+        <w:rPr>
+          <w:color w:val="000000"/>
+          <w:sz w:val="18"/>
+          <w:szCs w:val="18"/>
+        </w:rPr>
+        <w:t xml:space="preserve">          </w:t>
+      </w:r>
+      <w:r>
+        <w:rPr>
+          <w:i/>
+          <w:iCs/>
+          <w:color w:val="A52A2A"/>
+          <w:sz w:val="18"/>
+          <w:szCs w:val="18"/>
+        </w:rPr>
+        <w:t>; The screen</w:t>
+      </w:r>
+    </w:p>
+    <w:p>
+      <w:pPr>
+        <w:pStyle w:val="HTMLPreformatted"/>
+        <w:spacing w:line="195" w:lineRule="atLeast"/>
+        <w:rPr>
+          <w:color w:val="000000"/>
+          <w:sz w:val="18"/>
+          <w:szCs w:val="18"/>
+        </w:rPr>
+      </w:pPr>
+      <w:r>
+        <w:rPr>
+          <w:color w:val="000000"/>
+          <w:sz w:val="18"/>
+          <w:szCs w:val="18"/>
+        </w:rPr>
+        <w:t xml:space="preserve">        </w:t>
+      </w:r>
+      <w:proofErr w:type="spellStart"/>
+      <w:r>
+        <w:rPr>
+          <w:color w:val="6495ED"/>
+          <w:sz w:val="18"/>
+          <w:szCs w:val="18"/>
+        </w:rPr>
+        <w:t>jsr</w:t>
+      </w:r>
+      <w:proofErr w:type="spellEnd"/>
+      <w:r>
+        <w:rPr>
+          <w:color w:val="000000"/>
+          <w:sz w:val="18"/>
+          <w:szCs w:val="18"/>
+        </w:rPr>
+        <w:t xml:space="preserve"> </w:t>
+      </w:r>
+      <w:proofErr w:type="spellStart"/>
+      <w:r>
+        <w:rPr>
+          <w:color w:val="000000"/>
+          <w:sz w:val="18"/>
+          <w:szCs w:val="18"/>
+        </w:rPr>
+        <w:t>chkout</w:t>
+      </w:r>
+      <w:proofErr w:type="spellEnd"/>
+    </w:p>
+    <w:p>
+      <w:pPr>
+        <w:pStyle w:val="HTMLPreformatted"/>
+      </w:pPr>
+      <w:r>
+        <w:rPr>
+          <w:color w:val="000000"/>
+          <w:sz w:val="18"/>
+          <w:szCs w:val="18"/>
+        </w:rPr>
+        <w:t xml:space="preserve">        </w:t>
+      </w:r>
+      <w:proofErr w:type="spellStart"/>
+      <w:r>
+        <w:rPr>
+          <w:color w:val="6495ED"/>
+          <w:sz w:val="18"/>
+          <w:szCs w:val="18"/>
+        </w:rPr>
+        <w:t>rts</w:t>
+      </w:r>
+      <w:proofErr w:type="spellEnd"/>
+    </w:p>
+    <w:p>
+      <w:pPr>
+        <w:pStyle w:val="HTMLPreformatted"/>
+        <w:spacing w:line="195" w:lineRule="atLeast"/>
+        <w:rPr>
+          <w:i/>
+          <w:iCs/>
+          <w:color w:val="A52A2A"/>
+          <w:sz w:val="18"/>
+          <w:szCs w:val="18"/>
+        </w:rPr>
+      </w:pPr>
+    </w:p>
+    <w:p>
+      <w:pPr>
+        <w:pStyle w:val="HTMLPreformatted"/>
+        <w:spacing w:line="195" w:lineRule="atLeast"/>
+        <w:rPr>
+          <w:i/>
+          <w:iCs/>
+          <w:color w:val="A52A2A"/>
+          <w:sz w:val="18"/>
+          <w:szCs w:val="18"/>
+        </w:rPr>
+      </w:pPr>
+      <w:r>
+        <w:rPr>
+          <w:i/>
+          <w:iCs/>
+          <w:color w:val="A52A2A"/>
+          <w:sz w:val="18"/>
+          <w:szCs w:val="18"/>
+        </w:rPr>
+        <w:t>; Send Byte X with recording</w:t>
+      </w:r>
+    </w:p>
+    <w:p>
+      <w:pPr>
+        <w:pStyle w:val="HTMLPreformatted"/>
+        <w:spacing w:line="195" w:lineRule="atLeast"/>
+        <w:rPr>
+          <w:color w:val="000000"/>
+          <w:sz w:val="18"/>
+          <w:szCs w:val="18"/>
+        </w:rPr>
+      </w:pPr>
+      <w:r>
+        <w:rPr>
+          <w:i/>
+          <w:iCs/>
+          <w:color w:val="A52A2A"/>
+          <w:sz w:val="18"/>
+          <w:szCs w:val="18"/>
+        </w:rPr>
+        <w:t>; Sub-routine to send a byte via RS232</w:t>
+      </w:r>
+    </w:p>
+    <w:p>
+      <w:pPr>
+        <w:pStyle w:val="HTMLPreformatted"/>
+        <w:spacing w:line="195" w:lineRule="atLeast"/>
+        <w:rPr>
+          <w:color w:val="000000"/>
+          <w:sz w:val="18"/>
+          <w:szCs w:val="18"/>
+        </w:rPr>
+      </w:pPr>
+    </w:p>
+    <w:p>
+      <w:pPr>
+        <w:pStyle w:val="HTMLPreformatted"/>
+        <w:spacing w:line="195" w:lineRule="atLeast"/>
+        <w:rPr>
+          <w:color w:val="000000"/>
+          <w:sz w:val="18"/>
+          <w:szCs w:val="18"/>
+        </w:rPr>
+      </w:pPr>
+      <w:proofErr w:type="spellStart"/>
+      <w:r>
+        <w:rPr>
+          <w:color w:val="000000"/>
+          <w:sz w:val="18"/>
+          <w:szCs w:val="18"/>
+        </w:rPr>
+        <w:t>SndBytR</w:t>
+      </w:r>
+      <w:proofErr w:type="spellEnd"/>
+      <w:r>
+        <w:rPr>
+          <w:color w:val="000000"/>
+          <w:sz w:val="18"/>
+          <w:szCs w:val="18"/>
+        </w:rPr>
+        <w:t xml:space="preserve"> </w:t>
+      </w:r>
+      <w:proofErr w:type="spellStart"/>
+      <w:r>
+        <w:rPr>
+          <w:color w:val="6495ED"/>
+          <w:sz w:val="18"/>
+          <w:szCs w:val="18"/>
+        </w:rPr>
+        <w:t>lda</w:t>
+      </w:r>
+      <w:proofErr w:type="spellEnd"/>
+      <w:r>
+        <w:rPr>
+          <w:color w:val="000000"/>
+          <w:sz w:val="18"/>
+          <w:szCs w:val="18"/>
+        </w:rPr>
+        <w:t xml:space="preserve"> </w:t>
+      </w:r>
+      <w:proofErr w:type="spellStart"/>
+      <w:r>
+        <w:rPr>
+          <w:color w:val="000000"/>
+          <w:sz w:val="18"/>
+          <w:szCs w:val="18"/>
+        </w:rPr>
+        <w:t>SeqPos</w:t>
+      </w:r>
+      <w:proofErr w:type="spellEnd"/>
+      <w:r>
+        <w:rPr>
+          <w:color w:val="000000"/>
+          <w:sz w:val="18"/>
+          <w:szCs w:val="18"/>
+        </w:rPr>
+        <w:t xml:space="preserve">      </w:t>
+      </w:r>
+      <w:r>
+        <w:rPr>
+          <w:i/>
+          <w:iCs/>
+          <w:color w:val="A52A2A"/>
+          <w:sz w:val="18"/>
+          <w:szCs w:val="18"/>
+        </w:rPr>
+        <w:t>; What position are we at</w:t>
+      </w:r>
+    </w:p>
+    <w:p>
+      <w:pPr>
+        <w:pStyle w:val="HTMLPreformatted"/>
+        <w:spacing w:line="195" w:lineRule="atLeast"/>
+        <w:rPr>
+          <w:color w:val="000000"/>
+          <w:sz w:val="18"/>
+          <w:szCs w:val="18"/>
+        </w:rPr>
+      </w:pPr>
+      <w:r>
+        <w:rPr>
+          <w:color w:val="000000"/>
+          <w:sz w:val="18"/>
+          <w:szCs w:val="18"/>
+        </w:rPr>
+        <w:t xml:space="preserve">        </w:t>
+      </w:r>
+      <w:proofErr w:type="spellStart"/>
+      <w:r>
+        <w:rPr>
+          <w:color w:val="6495ED"/>
+          <w:sz w:val="18"/>
+          <w:szCs w:val="18"/>
+        </w:rPr>
+        <w:t>ldx</w:t>
+      </w:r>
+      <w:proofErr w:type="spellEnd"/>
+      <w:r>
+        <w:rPr>
+          <w:color w:val="000000"/>
+          <w:sz w:val="18"/>
+          <w:szCs w:val="18"/>
+        </w:rPr>
+        <w:t xml:space="preserve"> #</w:t>
+      </w:r>
+      <w:r>
+        <w:rPr>
+          <w:color w:val="228B22"/>
+          <w:sz w:val="18"/>
+          <w:szCs w:val="18"/>
+        </w:rPr>
+        <w:t>3</w:t>
+      </w:r>
+      <w:r>
+        <w:rPr>
+          <w:color w:val="000000"/>
+          <w:sz w:val="18"/>
+          <w:szCs w:val="18"/>
+        </w:rPr>
+        <w:t xml:space="preserve">          </w:t>
+      </w:r>
+      <w:r>
+        <w:rPr>
+          <w:i/>
+          <w:iCs/>
+          <w:color w:val="A52A2A"/>
+          <w:sz w:val="18"/>
+          <w:szCs w:val="18"/>
+        </w:rPr>
+        <w:t>; this needs to be multiplied by 3</w:t>
+      </w:r>
+    </w:p>
+    <w:p>
+      <w:pPr>
+        <w:pStyle w:val="HTMLPreformatted"/>
+        <w:spacing w:line="195" w:lineRule="atLeast"/>
+        <w:rPr>
+          <w:color w:val="000000"/>
+          <w:sz w:val="18"/>
+          <w:szCs w:val="18"/>
+        </w:rPr>
+      </w:pPr>
+      <w:r>
+        <w:rPr>
+          <w:color w:val="000000"/>
+          <w:sz w:val="18"/>
+          <w:szCs w:val="18"/>
+        </w:rPr>
+        <w:t xml:space="preserve">        </w:t>
+      </w:r>
+      <w:proofErr w:type="spellStart"/>
+      <w:r>
+        <w:rPr>
+          <w:color w:val="6495ED"/>
+          <w:sz w:val="18"/>
+          <w:szCs w:val="18"/>
+        </w:rPr>
+        <w:t>jsr</w:t>
+      </w:r>
+      <w:proofErr w:type="spellEnd"/>
+      <w:r>
+        <w:rPr>
+          <w:color w:val="000000"/>
+          <w:sz w:val="18"/>
+          <w:szCs w:val="18"/>
+        </w:rPr>
+        <w:t xml:space="preserve"> multi       </w:t>
+      </w:r>
+      <w:r>
+        <w:rPr>
+          <w:i/>
+          <w:iCs/>
+          <w:color w:val="A52A2A"/>
+          <w:sz w:val="18"/>
+          <w:szCs w:val="18"/>
+        </w:rPr>
+        <w:t>; Result acc = Hi Byte, x = Lo byte</w:t>
+      </w:r>
+    </w:p>
+    <w:p>
+      <w:pPr>
+        <w:pStyle w:val="HTMLPreformatted"/>
+        <w:spacing w:line="195" w:lineRule="atLeast"/>
+        <w:rPr>
+          <w:color w:val="000000"/>
+          <w:sz w:val="18"/>
+          <w:szCs w:val="18"/>
+        </w:rPr>
+      </w:pPr>
+      <w:r>
+        <w:rPr>
+          <w:color w:val="000000"/>
+          <w:sz w:val="18"/>
+          <w:szCs w:val="18"/>
+        </w:rPr>
+        <w:t xml:space="preserve">        </w:t>
+      </w:r>
+      <w:proofErr w:type="spellStart"/>
+      <w:r>
+        <w:rPr>
+          <w:color w:val="6495ED"/>
+          <w:sz w:val="18"/>
+          <w:szCs w:val="18"/>
+        </w:rPr>
+        <w:t>stx</w:t>
+      </w:r>
+      <w:proofErr w:type="spellEnd"/>
+      <w:r>
+        <w:rPr>
+          <w:color w:val="000000"/>
+          <w:sz w:val="18"/>
+          <w:szCs w:val="18"/>
+        </w:rPr>
+        <w:t xml:space="preserve"> </w:t>
+      </w:r>
+      <w:proofErr w:type="spellStart"/>
+      <w:r>
+        <w:rPr>
+          <w:color w:val="000000"/>
+          <w:sz w:val="18"/>
+          <w:szCs w:val="18"/>
+        </w:rPr>
+        <w:t>RCarray</w:t>
+      </w:r>
+      <w:proofErr w:type="spellEnd"/>
+      <w:r>
+        <w:rPr>
+          <w:color w:val="000000"/>
+          <w:sz w:val="18"/>
+          <w:szCs w:val="18"/>
+        </w:rPr>
+        <w:t xml:space="preserve">     </w:t>
+      </w:r>
+      <w:r>
+        <w:rPr>
+          <w:i/>
+          <w:iCs/>
+          <w:color w:val="A52A2A"/>
+          <w:sz w:val="18"/>
+          <w:szCs w:val="18"/>
+        </w:rPr>
+        <w:t>; store in Lo byte</w:t>
+      </w:r>
+    </w:p>
+    <w:p>
+      <w:pPr>
+        <w:pStyle w:val="HTMLPreformatted"/>
+        <w:spacing w:line="195" w:lineRule="atLeast"/>
+        <w:rPr>
+          <w:color w:val="000000"/>
+          <w:sz w:val="18"/>
+          <w:szCs w:val="18"/>
+        </w:rPr>
+      </w:pPr>
+      <w:r>
+        <w:rPr>
+          <w:color w:val="000000"/>
+          <w:sz w:val="18"/>
+          <w:szCs w:val="18"/>
+        </w:rPr>
+        <w:t xml:space="preserve">        </w:t>
+      </w:r>
+      <w:proofErr w:type="spellStart"/>
+      <w:r>
+        <w:rPr>
+          <w:color w:val="6495ED"/>
+          <w:sz w:val="18"/>
+          <w:szCs w:val="18"/>
+        </w:rPr>
+        <w:t>clc</w:t>
+      </w:r>
+      <w:proofErr w:type="spellEnd"/>
+    </w:p>
+    <w:p>
+      <w:pPr>
+        <w:pStyle w:val="HTMLPreformatted"/>
+        <w:spacing w:line="195" w:lineRule="atLeast"/>
+        <w:rPr>
+          <w:color w:val="000000"/>
+          <w:sz w:val="18"/>
+          <w:szCs w:val="18"/>
+        </w:rPr>
+      </w:pPr>
+      <w:r>
+        <w:rPr>
+          <w:color w:val="000000"/>
+          <w:sz w:val="18"/>
+          <w:szCs w:val="18"/>
+        </w:rPr>
+        <w:t xml:space="preserve">        </w:t>
+      </w:r>
+      <w:proofErr w:type="spellStart"/>
+      <w:r>
+        <w:rPr>
+          <w:color w:val="6495ED"/>
+          <w:sz w:val="18"/>
+          <w:szCs w:val="18"/>
+        </w:rPr>
+        <w:t>adc</w:t>
+      </w:r>
+      <w:proofErr w:type="spellEnd"/>
+      <w:r>
+        <w:rPr>
+          <w:color w:val="000000"/>
+          <w:sz w:val="18"/>
+          <w:szCs w:val="18"/>
+        </w:rPr>
+        <w:t xml:space="preserve"> #$</w:t>
+      </w:r>
+      <w:r>
+        <w:rPr>
+          <w:color w:val="228B22"/>
+          <w:sz w:val="18"/>
+          <w:szCs w:val="18"/>
+        </w:rPr>
+        <w:t>40</w:t>
+      </w:r>
+    </w:p>
+    <w:p>
+      <w:pPr>
+        <w:pStyle w:val="HTMLPreformatted"/>
+        <w:spacing w:line="195" w:lineRule="atLeast"/>
+        <w:rPr>
+          <w:color w:val="000000"/>
+          <w:sz w:val="18"/>
+          <w:szCs w:val="18"/>
+        </w:rPr>
+      </w:pPr>
+      <w:r>
+        <w:rPr>
+          <w:color w:val="000000"/>
+          <w:sz w:val="18"/>
+          <w:szCs w:val="18"/>
+        </w:rPr>
+        <w:t xml:space="preserve">        </w:t>
+      </w:r>
+      <w:proofErr w:type="spellStart"/>
+      <w:r>
+        <w:rPr>
+          <w:color w:val="6495ED"/>
+          <w:sz w:val="18"/>
+          <w:szCs w:val="18"/>
+        </w:rPr>
+        <w:t>sta</w:t>
+      </w:r>
+      <w:proofErr w:type="spellEnd"/>
+      <w:r>
+        <w:rPr>
+          <w:color w:val="000000"/>
+          <w:sz w:val="18"/>
+          <w:szCs w:val="18"/>
+        </w:rPr>
+        <w:t xml:space="preserve"> RCarray+</w:t>
+      </w:r>
+      <w:r>
+        <w:rPr>
+          <w:color w:val="228B22"/>
+          <w:sz w:val="18"/>
+          <w:szCs w:val="18"/>
+        </w:rPr>
+        <w:t>1</w:t>
+      </w:r>
+      <w:r>
+        <w:rPr>
+          <w:color w:val="000000"/>
+          <w:sz w:val="18"/>
+          <w:szCs w:val="18"/>
+        </w:rPr>
+        <w:t xml:space="preserve">   </w:t>
+      </w:r>
+      <w:r>
+        <w:rPr>
+          <w:i/>
+          <w:iCs/>
+          <w:color w:val="A52A2A"/>
+          <w:sz w:val="18"/>
+          <w:szCs w:val="18"/>
+        </w:rPr>
+        <w:t>; Hi byte order</w:t>
+      </w:r>
+    </w:p>
+    <w:p>
+      <w:pPr>
+        <w:pStyle w:val="HTMLPreformatted"/>
+        <w:spacing w:line="195" w:lineRule="atLeast"/>
+        <w:rPr>
+          <w:color w:val="000000"/>
+          <w:sz w:val="18"/>
+          <w:szCs w:val="18"/>
+        </w:rPr>
+      </w:pPr>
+      <w:r>
+        <w:rPr>
+          <w:color w:val="000000"/>
+          <w:sz w:val="18"/>
+          <w:szCs w:val="18"/>
+        </w:rPr>
+        <w:t xml:space="preserve">        </w:t>
+      </w:r>
+      <w:proofErr w:type="spellStart"/>
+      <w:r>
+        <w:rPr>
+          <w:color w:val="6495ED"/>
+          <w:sz w:val="18"/>
+          <w:szCs w:val="18"/>
+        </w:rPr>
+        <w:t>ldy</w:t>
+      </w:r>
+      <w:proofErr w:type="spellEnd"/>
+      <w:r>
+        <w:rPr>
+          <w:color w:val="000000"/>
+          <w:sz w:val="18"/>
+          <w:szCs w:val="18"/>
+        </w:rPr>
+        <w:t xml:space="preserve"> #</w:t>
+      </w:r>
+      <w:r>
+        <w:rPr>
+          <w:color w:val="228B22"/>
+          <w:sz w:val="18"/>
+          <w:szCs w:val="18"/>
+        </w:rPr>
+        <w:t>0</w:t>
+      </w:r>
+      <w:r>
+        <w:rPr>
+          <w:color w:val="000000"/>
+          <w:sz w:val="18"/>
+          <w:szCs w:val="18"/>
+        </w:rPr>
+        <w:t xml:space="preserve">          </w:t>
+      </w:r>
+      <w:r>
+        <w:rPr>
+          <w:i/>
+          <w:iCs/>
+          <w:color w:val="A52A2A"/>
+          <w:sz w:val="18"/>
+          <w:szCs w:val="18"/>
+        </w:rPr>
+        <w:t xml:space="preserve">; initial offset from where </w:t>
+      </w:r>
+      <w:proofErr w:type="spellStart"/>
+      <w:r>
+        <w:rPr>
+          <w:i/>
+          <w:iCs/>
+          <w:color w:val="A52A2A"/>
+          <w:sz w:val="18"/>
+          <w:szCs w:val="18"/>
+        </w:rPr>
+        <w:t>RCarray</w:t>
+      </w:r>
+      <w:proofErr w:type="spellEnd"/>
+      <w:r>
+        <w:rPr>
+          <w:i/>
+          <w:iCs/>
+          <w:color w:val="A52A2A"/>
+          <w:sz w:val="18"/>
+          <w:szCs w:val="18"/>
+        </w:rPr>
+        <w:t xml:space="preserve"> is pointing</w:t>
+      </w:r>
+    </w:p>
+    <w:p>
+      <w:pPr>
+        <w:pStyle w:val="HTMLPreformatted"/>
+        <w:spacing w:line="195" w:lineRule="atLeast"/>
+        <w:rPr>
+          <w:color w:val="000000"/>
+          <w:sz w:val="18"/>
+          <w:szCs w:val="18"/>
+        </w:rPr>
+      </w:pPr>
+      <w:r>
+        <w:rPr>
+          <w:color w:val="000000"/>
+          <w:sz w:val="18"/>
+          <w:szCs w:val="18"/>
+        </w:rPr>
+        <w:t xml:space="preserve">        </w:t>
+      </w:r>
+      <w:proofErr w:type="spellStart"/>
+      <w:r>
+        <w:rPr>
+          <w:color w:val="6495ED"/>
+          <w:sz w:val="18"/>
+          <w:szCs w:val="18"/>
+        </w:rPr>
+        <w:t>lda</w:t>
+      </w:r>
+      <w:proofErr w:type="spellEnd"/>
+      <w:r>
+        <w:rPr>
+          <w:color w:val="000000"/>
+          <w:sz w:val="18"/>
+          <w:szCs w:val="18"/>
+        </w:rPr>
+        <w:t xml:space="preserve"> $</w:t>
+      </w:r>
+      <w:r>
+        <w:rPr>
+          <w:color w:val="228B22"/>
+          <w:sz w:val="18"/>
+          <w:szCs w:val="18"/>
+        </w:rPr>
+        <w:t>a1</w:t>
+      </w:r>
+      <w:r>
+        <w:rPr>
+          <w:color w:val="000000"/>
+          <w:sz w:val="18"/>
+          <w:szCs w:val="18"/>
+        </w:rPr>
+        <w:t xml:space="preserve">         </w:t>
+      </w:r>
+      <w:r>
+        <w:rPr>
+          <w:i/>
+          <w:iCs/>
+          <w:color w:val="A52A2A"/>
+          <w:sz w:val="18"/>
+          <w:szCs w:val="18"/>
+        </w:rPr>
+        <w:t>; High Byte of Jiffies since last Reset</w:t>
+      </w:r>
+    </w:p>
+    <w:p>
+      <w:pPr>
+        <w:pStyle w:val="HTMLPreformatted"/>
+        <w:spacing w:line="195" w:lineRule="atLeast"/>
+        <w:rPr>
+          <w:color w:val="000000"/>
+          <w:sz w:val="18"/>
+          <w:szCs w:val="18"/>
+        </w:rPr>
+      </w:pPr>
+      <w:r>
+        <w:rPr>
+          <w:color w:val="000000"/>
+          <w:sz w:val="18"/>
+          <w:szCs w:val="18"/>
+        </w:rPr>
+        <w:t xml:space="preserve">        </w:t>
+      </w:r>
+      <w:proofErr w:type="spellStart"/>
+      <w:r>
+        <w:rPr>
+          <w:color w:val="6495ED"/>
+          <w:sz w:val="18"/>
+          <w:szCs w:val="18"/>
+        </w:rPr>
+        <w:t>sta</w:t>
+      </w:r>
+      <w:proofErr w:type="spellEnd"/>
+      <w:r>
+        <w:rPr>
+          <w:color w:val="000000"/>
+          <w:sz w:val="18"/>
+          <w:szCs w:val="18"/>
+        </w:rPr>
+        <w:t xml:space="preserve"> (</w:t>
+      </w:r>
+      <w:proofErr w:type="spellStart"/>
+      <w:r>
+        <w:rPr>
+          <w:color w:val="000000"/>
+          <w:sz w:val="18"/>
+          <w:szCs w:val="18"/>
+        </w:rPr>
+        <w:t>RCarray</w:t>
+      </w:r>
+      <w:proofErr w:type="spellEnd"/>
+      <w:r>
+        <w:rPr>
+          <w:color w:val="000000"/>
+          <w:sz w:val="18"/>
+          <w:szCs w:val="18"/>
+        </w:rPr>
+        <w:t xml:space="preserve">),y  </w:t>
+      </w:r>
+      <w:r>
+        <w:rPr>
+          <w:i/>
+          <w:iCs/>
+          <w:color w:val="A52A2A"/>
+          <w:sz w:val="18"/>
+          <w:szCs w:val="18"/>
+        </w:rPr>
+        <w:t xml:space="preserve">; Store in the RC array ($4000 + </w:t>
+      </w:r>
+      <w:proofErr w:type="spellStart"/>
+      <w:r>
+        <w:rPr>
+          <w:i/>
+          <w:iCs/>
+          <w:color w:val="A52A2A"/>
+          <w:sz w:val="18"/>
+          <w:szCs w:val="18"/>
+        </w:rPr>
+        <w:t>SeqPos</w:t>
+      </w:r>
+      <w:proofErr w:type="spellEnd"/>
+      <w:r>
+        <w:rPr>
+          <w:i/>
+          <w:iCs/>
+          <w:color w:val="A52A2A"/>
+          <w:sz w:val="18"/>
+          <w:szCs w:val="18"/>
+        </w:rPr>
+        <w:t>*3)</w:t>
+      </w:r>
+    </w:p>
+    <w:p>
+      <w:pPr>
+        <w:pStyle w:val="HTMLPreformatted"/>
+        <w:spacing w:line="195" w:lineRule="atLeast"/>
+        <w:rPr>
+          <w:color w:val="000000"/>
+          <w:sz w:val="18"/>
+          <w:szCs w:val="18"/>
+        </w:rPr>
+      </w:pPr>
+      <w:r>
+        <w:rPr>
+          <w:color w:val="000000"/>
+          <w:sz w:val="18"/>
+          <w:szCs w:val="18"/>
+        </w:rPr>
+        <w:t xml:space="preserve">        </w:t>
+      </w:r>
+      <w:proofErr w:type="spellStart"/>
+      <w:r>
+        <w:rPr>
+          <w:color w:val="6495ED"/>
+          <w:sz w:val="18"/>
+          <w:szCs w:val="18"/>
+        </w:rPr>
+        <w:t>iny</w:t>
+      </w:r>
+      <w:proofErr w:type="spellEnd"/>
+    </w:p>
+    <w:p>
+      <w:pPr>
+        <w:pStyle w:val="HTMLPreformatted"/>
+        <w:spacing w:line="195" w:lineRule="atLeast"/>
+        <w:rPr>
+          <w:color w:val="000000"/>
+          <w:sz w:val="18"/>
+          <w:szCs w:val="18"/>
+        </w:rPr>
+      </w:pPr>
+      <w:r>
+        <w:rPr>
+          <w:color w:val="000000"/>
+          <w:sz w:val="18"/>
+          <w:szCs w:val="18"/>
+        </w:rPr>
+        <w:t xml:space="preserve">        </w:t>
+      </w:r>
+      <w:proofErr w:type="spellStart"/>
+      <w:r>
+        <w:rPr>
+          <w:color w:val="6495ED"/>
+          <w:sz w:val="18"/>
+          <w:szCs w:val="18"/>
+        </w:rPr>
+        <w:t>lda</w:t>
+      </w:r>
+      <w:proofErr w:type="spellEnd"/>
+      <w:r>
+        <w:rPr>
+          <w:color w:val="000000"/>
+          <w:sz w:val="18"/>
+          <w:szCs w:val="18"/>
+        </w:rPr>
+        <w:t xml:space="preserve"> $</w:t>
+      </w:r>
+      <w:r>
+        <w:rPr>
+          <w:color w:val="228B22"/>
+          <w:sz w:val="18"/>
+          <w:szCs w:val="18"/>
+        </w:rPr>
+        <w:t>a2</w:t>
+      </w:r>
+      <w:r>
+        <w:rPr>
+          <w:color w:val="000000"/>
+          <w:sz w:val="18"/>
+          <w:szCs w:val="18"/>
+        </w:rPr>
+        <w:t xml:space="preserve">         </w:t>
+      </w:r>
+      <w:r>
+        <w:rPr>
+          <w:i/>
+          <w:iCs/>
+          <w:color w:val="A52A2A"/>
+          <w:sz w:val="18"/>
+          <w:szCs w:val="18"/>
+        </w:rPr>
+        <w:t>; Low Byte of Jiffies</w:t>
+      </w:r>
+    </w:p>
+    <w:p>
+      <w:pPr>
+        <w:pStyle w:val="HTMLPreformatted"/>
+        <w:spacing w:line="195" w:lineRule="atLeast"/>
+        <w:rPr>
+          <w:color w:val="000000"/>
+          <w:sz w:val="18"/>
+          <w:szCs w:val="18"/>
+        </w:rPr>
+      </w:pPr>
+      <w:r>
+        <w:rPr>
+          <w:color w:val="000000"/>
+          <w:sz w:val="18"/>
+          <w:szCs w:val="18"/>
+        </w:rPr>
+        <w:t xml:space="preserve">        </w:t>
+      </w:r>
+      <w:proofErr w:type="spellStart"/>
+      <w:r>
+        <w:rPr>
+          <w:color w:val="6495ED"/>
+          <w:sz w:val="18"/>
+          <w:szCs w:val="18"/>
+        </w:rPr>
+        <w:t>sta</w:t>
+      </w:r>
+      <w:proofErr w:type="spellEnd"/>
+      <w:r>
+        <w:rPr>
+          <w:color w:val="000000"/>
+          <w:sz w:val="18"/>
+          <w:szCs w:val="18"/>
+        </w:rPr>
+        <w:t xml:space="preserve"> (</w:t>
+      </w:r>
+      <w:proofErr w:type="spellStart"/>
+      <w:r>
+        <w:rPr>
+          <w:color w:val="000000"/>
+          <w:sz w:val="18"/>
+          <w:szCs w:val="18"/>
+        </w:rPr>
+        <w:t>RCarray</w:t>
+      </w:r>
+      <w:proofErr w:type="spellEnd"/>
+      <w:r>
+        <w:rPr>
+          <w:color w:val="000000"/>
+          <w:sz w:val="18"/>
+          <w:szCs w:val="18"/>
+        </w:rPr>
+        <w:t xml:space="preserve">),y </w:t>
+      </w:r>
+    </w:p>
+    <w:p>
+      <w:pPr>
+        <w:pStyle w:val="HTMLPreformatted"/>
+        <w:spacing w:line="195" w:lineRule="atLeast"/>
+        <w:rPr>
+          <w:color w:val="000000"/>
+          <w:sz w:val="18"/>
+          <w:szCs w:val="18"/>
+        </w:rPr>
+      </w:pPr>
+      <w:r>
+        <w:rPr>
+          <w:color w:val="000000"/>
+          <w:sz w:val="18"/>
+          <w:szCs w:val="18"/>
+        </w:rPr>
+        <w:t xml:space="preserve">        </w:t>
+      </w:r>
+      <w:proofErr w:type="spellStart"/>
+      <w:r>
+        <w:rPr>
+          <w:color w:val="6495ED"/>
+          <w:sz w:val="18"/>
+          <w:szCs w:val="18"/>
+        </w:rPr>
+        <w:t>iny</w:t>
+      </w:r>
+      <w:proofErr w:type="spellEnd"/>
+    </w:p>
+    <w:p>
+      <w:pPr>
+        <w:pStyle w:val="HTMLPreformatted"/>
+        <w:spacing w:line="195" w:lineRule="atLeast"/>
+        <w:rPr>
+          <w:color w:val="000000"/>
+          <w:sz w:val="18"/>
+          <w:szCs w:val="18"/>
+        </w:rPr>
+      </w:pPr>
+      <w:r>
+        <w:rPr>
+          <w:color w:val="000000"/>
+          <w:sz w:val="18"/>
+          <w:szCs w:val="18"/>
+        </w:rPr>
+        <w:t xml:space="preserve">        </w:t>
+      </w:r>
+      <w:proofErr w:type="spellStart"/>
+      <w:r>
+        <w:rPr>
+          <w:color w:val="6495ED"/>
+          <w:sz w:val="18"/>
+          <w:szCs w:val="18"/>
+        </w:rPr>
+        <w:t>lda</w:t>
+      </w:r>
+      <w:proofErr w:type="spellEnd"/>
+      <w:r>
+        <w:rPr>
+          <w:color w:val="000000"/>
+          <w:sz w:val="18"/>
+          <w:szCs w:val="18"/>
+        </w:rPr>
+        <w:t xml:space="preserve"> </w:t>
+      </w:r>
+      <w:proofErr w:type="spellStart"/>
+      <w:r>
+        <w:rPr>
+          <w:color w:val="000000"/>
+          <w:sz w:val="18"/>
+          <w:szCs w:val="18"/>
+        </w:rPr>
+        <w:t>X_Var</w:t>
+      </w:r>
+      <w:proofErr w:type="spellEnd"/>
+      <w:r>
+        <w:rPr>
+          <w:color w:val="000000"/>
+          <w:sz w:val="18"/>
+          <w:szCs w:val="18"/>
+        </w:rPr>
+        <w:t xml:space="preserve">       </w:t>
+      </w:r>
+      <w:r>
+        <w:rPr>
+          <w:i/>
+          <w:iCs/>
+          <w:color w:val="A52A2A"/>
+          <w:sz w:val="18"/>
+          <w:szCs w:val="18"/>
+        </w:rPr>
+        <w:t>; load the command byte to be sent and stored</w:t>
+      </w:r>
+    </w:p>
+    <w:p>
+      <w:pPr>
+        <w:pStyle w:val="HTMLPreformatted"/>
+        <w:spacing w:line="195" w:lineRule="atLeast"/>
+        <w:rPr>
+          <w:color w:val="000000"/>
+          <w:sz w:val="18"/>
+          <w:szCs w:val="18"/>
+        </w:rPr>
+      </w:pPr>
+      <w:r>
+        <w:rPr>
+          <w:color w:val="000000"/>
+          <w:sz w:val="18"/>
+          <w:szCs w:val="18"/>
+        </w:rPr>
+        <w:t xml:space="preserve">        </w:t>
+      </w:r>
+      <w:proofErr w:type="spellStart"/>
+      <w:r>
+        <w:rPr>
+          <w:color w:val="6495ED"/>
+          <w:sz w:val="18"/>
+          <w:szCs w:val="18"/>
+        </w:rPr>
+        <w:t>sta</w:t>
+      </w:r>
+      <w:proofErr w:type="spellEnd"/>
+      <w:r>
+        <w:rPr>
+          <w:color w:val="000000"/>
+          <w:sz w:val="18"/>
+          <w:szCs w:val="18"/>
+        </w:rPr>
+        <w:t xml:space="preserve"> (</w:t>
+      </w:r>
+      <w:proofErr w:type="spellStart"/>
+      <w:r>
+        <w:rPr>
+          <w:color w:val="000000"/>
+          <w:sz w:val="18"/>
+          <w:szCs w:val="18"/>
+        </w:rPr>
+        <w:t>RCarray</w:t>
+      </w:r>
+      <w:proofErr w:type="spellEnd"/>
+      <w:r>
+        <w:rPr>
+          <w:color w:val="000000"/>
+          <w:sz w:val="18"/>
+          <w:szCs w:val="18"/>
+        </w:rPr>
+        <w:t>),y</w:t>
+      </w:r>
+    </w:p>
+    <w:p>
+      <w:pPr>
+        <w:pStyle w:val="HTMLPreformatted"/>
+        <w:spacing w:line="195" w:lineRule="atLeast"/>
+        <w:rPr>
+          <w:color w:val="000000"/>
+          <w:sz w:val="18"/>
+          <w:szCs w:val="18"/>
+        </w:rPr>
+      </w:pPr>
+      <w:r>
+        <w:rPr>
+          <w:color w:val="000000"/>
+          <w:sz w:val="18"/>
+          <w:szCs w:val="18"/>
+        </w:rPr>
+        <w:t xml:space="preserve">        </w:t>
+      </w:r>
+      <w:proofErr w:type="spellStart"/>
+      <w:r>
+        <w:rPr>
+          <w:color w:val="6495ED"/>
+          <w:sz w:val="18"/>
+          <w:szCs w:val="18"/>
+        </w:rPr>
+        <w:t>ldx</w:t>
+      </w:r>
+      <w:proofErr w:type="spellEnd"/>
+      <w:r>
+        <w:rPr>
+          <w:color w:val="000000"/>
+          <w:sz w:val="18"/>
+          <w:szCs w:val="18"/>
+        </w:rPr>
+        <w:t xml:space="preserve"> #$</w:t>
+      </w:r>
+      <w:r>
+        <w:rPr>
+          <w:color w:val="228B22"/>
+          <w:sz w:val="18"/>
+          <w:szCs w:val="18"/>
+        </w:rPr>
+        <w:t>02</w:t>
+      </w:r>
+      <w:r>
+        <w:rPr>
+          <w:color w:val="000000"/>
+          <w:sz w:val="18"/>
+          <w:szCs w:val="18"/>
+        </w:rPr>
+        <w:t xml:space="preserve">        </w:t>
+      </w:r>
+      <w:r>
+        <w:rPr>
+          <w:i/>
+          <w:iCs/>
+          <w:color w:val="A52A2A"/>
+          <w:sz w:val="18"/>
+          <w:szCs w:val="18"/>
+        </w:rPr>
+        <w:t>; Set device</w:t>
+      </w:r>
+    </w:p>
+    <w:p>
+      <w:pPr>
+        <w:pStyle w:val="HTMLPreformatted"/>
+        <w:spacing w:line="195" w:lineRule="atLeast"/>
+        <w:rPr>
+          <w:color w:val="000000"/>
+          <w:sz w:val="18"/>
+          <w:szCs w:val="18"/>
+        </w:rPr>
+      </w:pPr>
+      <w:r>
+        <w:rPr>
+          <w:color w:val="000000"/>
+          <w:sz w:val="18"/>
+          <w:szCs w:val="18"/>
+        </w:rPr>
+        <w:t xml:space="preserve">        </w:t>
+      </w:r>
+      <w:proofErr w:type="spellStart"/>
+      <w:r>
+        <w:rPr>
+          <w:color w:val="6495ED"/>
+          <w:sz w:val="18"/>
+          <w:szCs w:val="18"/>
+        </w:rPr>
+        <w:t>jsr</w:t>
+      </w:r>
+      <w:proofErr w:type="spellEnd"/>
+      <w:r>
+        <w:rPr>
+          <w:color w:val="000000"/>
+          <w:sz w:val="18"/>
+          <w:szCs w:val="18"/>
+        </w:rPr>
+        <w:t xml:space="preserve"> </w:t>
+      </w:r>
+      <w:proofErr w:type="spellStart"/>
+      <w:r>
+        <w:rPr>
+          <w:color w:val="000000"/>
+          <w:sz w:val="18"/>
+          <w:szCs w:val="18"/>
+        </w:rPr>
+        <w:t>chkout</w:t>
+      </w:r>
+      <w:proofErr w:type="spellEnd"/>
+      <w:r>
+        <w:rPr>
+          <w:color w:val="000000"/>
+          <w:sz w:val="18"/>
+          <w:szCs w:val="18"/>
+        </w:rPr>
+        <w:t xml:space="preserve">      </w:t>
+      </w:r>
+      <w:r>
+        <w:rPr>
+          <w:i/>
+          <w:iCs/>
+          <w:color w:val="A52A2A"/>
+          <w:sz w:val="18"/>
+          <w:szCs w:val="18"/>
+        </w:rPr>
+        <w:t>; as output</w:t>
+      </w:r>
+    </w:p>
+    <w:p>
+      <w:pPr>
+        <w:pStyle w:val="HTMLPreformatted"/>
+        <w:spacing w:line="195" w:lineRule="atLeast"/>
+        <w:rPr>
+          <w:color w:val="000000"/>
+          <w:sz w:val="18"/>
+          <w:szCs w:val="18"/>
+        </w:rPr>
+      </w:pPr>
+      <w:r>
+        <w:rPr>
+          <w:color w:val="000000"/>
+          <w:sz w:val="18"/>
+          <w:szCs w:val="18"/>
+        </w:rPr>
+        <w:t xml:space="preserve">        </w:t>
+      </w:r>
+      <w:proofErr w:type="spellStart"/>
+      <w:r>
+        <w:rPr>
+          <w:color w:val="6495ED"/>
+          <w:sz w:val="18"/>
+          <w:szCs w:val="18"/>
+        </w:rPr>
+        <w:t>lda</w:t>
+      </w:r>
+      <w:proofErr w:type="spellEnd"/>
+      <w:r>
+        <w:rPr>
+          <w:color w:val="000000"/>
+          <w:sz w:val="18"/>
+          <w:szCs w:val="18"/>
+        </w:rPr>
+        <w:t xml:space="preserve"> </w:t>
+      </w:r>
+      <w:proofErr w:type="spellStart"/>
+      <w:r>
+        <w:rPr>
+          <w:color w:val="000000"/>
+          <w:sz w:val="18"/>
+          <w:szCs w:val="18"/>
+        </w:rPr>
+        <w:t>X_Var</w:t>
+      </w:r>
+      <w:proofErr w:type="spellEnd"/>
+      <w:r>
+        <w:rPr>
+          <w:color w:val="000000"/>
+          <w:sz w:val="18"/>
+          <w:szCs w:val="18"/>
+        </w:rPr>
+        <w:t xml:space="preserve">       </w:t>
+      </w:r>
+      <w:r>
+        <w:rPr>
+          <w:i/>
+          <w:iCs/>
+          <w:color w:val="A52A2A"/>
+          <w:sz w:val="18"/>
+          <w:szCs w:val="18"/>
+        </w:rPr>
+        <w:t>; Command to be sent to RC car</w:t>
+      </w:r>
+    </w:p>
+    <w:p>
+      <w:pPr>
+        <w:pStyle w:val="HTMLPreformatted"/>
+        <w:spacing w:line="195" w:lineRule="atLeast"/>
+        <w:rPr>
+          <w:color w:val="000000"/>
+          <w:sz w:val="18"/>
+          <w:szCs w:val="18"/>
+        </w:rPr>
+      </w:pPr>
+      <w:r>
+        <w:rPr>
+          <w:color w:val="000000"/>
+          <w:sz w:val="18"/>
+          <w:szCs w:val="18"/>
+        </w:rPr>
+        <w:t xml:space="preserve">        </w:t>
+      </w:r>
+      <w:proofErr w:type="spellStart"/>
+      <w:r>
+        <w:rPr>
+          <w:color w:val="6495ED"/>
+          <w:sz w:val="18"/>
+          <w:szCs w:val="18"/>
+        </w:rPr>
+        <w:t>jsr</w:t>
+      </w:r>
+      <w:proofErr w:type="spellEnd"/>
+      <w:r>
+        <w:rPr>
+          <w:color w:val="000000"/>
+          <w:sz w:val="18"/>
+          <w:szCs w:val="18"/>
+        </w:rPr>
+        <w:t xml:space="preserve"> </w:t>
+      </w:r>
+      <w:proofErr w:type="spellStart"/>
+      <w:r>
+        <w:rPr>
+          <w:color w:val="000000"/>
+          <w:sz w:val="18"/>
+          <w:szCs w:val="18"/>
+        </w:rPr>
+        <w:t>chrout</w:t>
+      </w:r>
+      <w:proofErr w:type="spellEnd"/>
+    </w:p>
+    <w:p>
+      <w:pPr>
+        <w:pStyle w:val="HTMLPreformatted"/>
+        <w:spacing w:line="195" w:lineRule="atLeast"/>
+        <w:rPr>
+          <w:color w:val="000000"/>
+          <w:sz w:val="18"/>
+          <w:szCs w:val="18"/>
+        </w:rPr>
+      </w:pPr>
+      <w:r>
+        <w:rPr>
+          <w:color w:val="000000"/>
+          <w:sz w:val="18"/>
+          <w:szCs w:val="18"/>
+        </w:rPr>
+        <w:t xml:space="preserve">        </w:t>
+      </w:r>
+      <w:proofErr w:type="spellStart"/>
+      <w:r>
+        <w:rPr>
+          <w:color w:val="6495ED"/>
+          <w:sz w:val="18"/>
+          <w:szCs w:val="18"/>
+        </w:rPr>
+        <w:t>ldx</w:t>
+      </w:r>
+      <w:proofErr w:type="spellEnd"/>
+      <w:r>
+        <w:rPr>
+          <w:color w:val="000000"/>
+          <w:sz w:val="18"/>
+          <w:szCs w:val="18"/>
+        </w:rPr>
+        <w:t xml:space="preserve"> #</w:t>
+      </w:r>
+      <w:r>
+        <w:rPr>
+          <w:color w:val="228B22"/>
+          <w:sz w:val="18"/>
+          <w:szCs w:val="18"/>
+        </w:rPr>
+        <w:t>3</w:t>
+      </w:r>
+      <w:r>
+        <w:rPr>
+          <w:color w:val="000000"/>
+          <w:sz w:val="18"/>
+          <w:szCs w:val="18"/>
+        </w:rPr>
+        <w:t xml:space="preserve">          </w:t>
+      </w:r>
+      <w:r>
+        <w:rPr>
+          <w:i/>
+          <w:iCs/>
+          <w:color w:val="A52A2A"/>
+          <w:sz w:val="18"/>
+          <w:szCs w:val="18"/>
+        </w:rPr>
+        <w:t>; The screen</w:t>
+      </w:r>
+    </w:p>
+    <w:p>
+      <w:pPr>
+        <w:pStyle w:val="HTMLPreformatted"/>
+        <w:spacing w:line="195" w:lineRule="atLeast"/>
+        <w:rPr>
+          <w:color w:val="000000"/>
+          <w:sz w:val="18"/>
+          <w:szCs w:val="18"/>
+        </w:rPr>
+      </w:pPr>
+      <w:r>
+        <w:rPr>
+          <w:color w:val="000000"/>
+          <w:sz w:val="18"/>
+          <w:szCs w:val="18"/>
+        </w:rPr>
+        <w:t xml:space="preserve">        </w:t>
+      </w:r>
+      <w:proofErr w:type="spellStart"/>
+      <w:r>
+        <w:rPr>
+          <w:color w:val="6495ED"/>
+          <w:sz w:val="18"/>
+          <w:szCs w:val="18"/>
+        </w:rPr>
+        <w:t>jsr</w:t>
+      </w:r>
+      <w:proofErr w:type="spellEnd"/>
+      <w:r>
+        <w:rPr>
+          <w:color w:val="000000"/>
+          <w:sz w:val="18"/>
+          <w:szCs w:val="18"/>
+        </w:rPr>
+        <w:t xml:space="preserve"> </w:t>
+      </w:r>
+      <w:proofErr w:type="spellStart"/>
+      <w:r>
+        <w:rPr>
+          <w:color w:val="000000"/>
+          <w:sz w:val="18"/>
+          <w:szCs w:val="18"/>
+        </w:rPr>
+        <w:t>chkout</w:t>
+      </w:r>
+      <w:proofErr w:type="spellEnd"/>
+    </w:p>
+    <w:p>
+      <w:pPr>
+        <w:pStyle w:val="HTMLPreformatted"/>
+        <w:spacing w:line="195" w:lineRule="atLeast"/>
+        <w:rPr>
+          <w:color w:val="000000"/>
+          <w:sz w:val="18"/>
+          <w:szCs w:val="18"/>
+        </w:rPr>
+      </w:pPr>
+      <w:r>
+        <w:rPr>
+          <w:color w:val="000000"/>
+          <w:sz w:val="18"/>
+          <w:szCs w:val="18"/>
+        </w:rPr>
+        <w:t xml:space="preserve">        </w:t>
+      </w:r>
+      <w:proofErr w:type="spellStart"/>
+      <w:r>
+        <w:rPr>
+          <w:color w:val="6495ED"/>
+          <w:sz w:val="18"/>
+          <w:szCs w:val="18"/>
+        </w:rPr>
+        <w:t>inc</w:t>
+      </w:r>
+      <w:proofErr w:type="spellEnd"/>
+      <w:r>
+        <w:rPr>
+          <w:color w:val="000000"/>
+          <w:sz w:val="18"/>
+          <w:szCs w:val="18"/>
+        </w:rPr>
+        <w:t xml:space="preserve"> </w:t>
+      </w:r>
+      <w:proofErr w:type="spellStart"/>
+      <w:r>
+        <w:rPr>
+          <w:color w:val="000000"/>
+          <w:sz w:val="18"/>
+          <w:szCs w:val="18"/>
+        </w:rPr>
+        <w:t>SeqPos</w:t>
+      </w:r>
+      <w:proofErr w:type="spellEnd"/>
+    </w:p>
+    <w:p>
+      <w:pPr>
+        <w:pStyle w:val="HTMLPreformatted"/>
+        <w:spacing w:line="195" w:lineRule="atLeast"/>
+        <w:rPr>
+          <w:color w:val="000000"/>
+          <w:sz w:val="18"/>
+          <w:szCs w:val="18"/>
+        </w:rPr>
+      </w:pPr>
+      <w:r>
+        <w:rPr>
+          <w:color w:val="000000"/>
+          <w:sz w:val="18"/>
+          <w:szCs w:val="18"/>
+        </w:rPr>
+        <w:t xml:space="preserve">        </w:t>
+      </w:r>
+      <w:proofErr w:type="spellStart"/>
+      <w:r>
+        <w:rPr>
+          <w:color w:val="6495ED"/>
+          <w:sz w:val="18"/>
+          <w:szCs w:val="18"/>
+        </w:rPr>
+        <w:t>jsr</w:t>
+      </w:r>
+      <w:proofErr w:type="spellEnd"/>
+      <w:r>
+        <w:rPr>
+          <w:color w:val="000000"/>
+          <w:sz w:val="18"/>
+          <w:szCs w:val="18"/>
+        </w:rPr>
+        <w:t xml:space="preserve"> Reset       </w:t>
+      </w:r>
+      <w:r>
+        <w:rPr>
+          <w:i/>
+          <w:iCs/>
+          <w:color w:val="A52A2A"/>
+          <w:sz w:val="18"/>
+          <w:szCs w:val="18"/>
+        </w:rPr>
+        <w:t>; reset the jiffy clock timer</w:t>
+      </w:r>
+    </w:p>
+    <w:p>
+      <w:pPr>
+        <w:pStyle w:val="HTMLPreformatted"/>
+      </w:pPr>
+      <w:r>
+        <w:rPr>
+          <w:color w:val="000000"/>
+          <w:sz w:val="18"/>
+          <w:szCs w:val="18"/>
+        </w:rPr>
+        <w:t xml:space="preserve">        </w:t>
+      </w:r>
+      <w:proofErr w:type="spellStart"/>
+      <w:r>
+        <w:rPr>
+          <w:color w:val="6495ED"/>
+          <w:sz w:val="18"/>
+          <w:szCs w:val="18"/>
+        </w:rPr>
+        <w:t>rts</w:t>
+      </w:r>
+      <w:proofErr w:type="spellEnd"/>
+    </w:p>
+    <w:p>
+      <w:pPr>
+        <w:rPr>
+          <w:lang w:val="en-US"/>
+        </w:rPr>
+      </w:pPr>
     </w:p>
     <w:sectPr>
       <w:pgSz w:w="12240" w:h="15840"/>
@@ -3643,6 +5874,56 @@
       <w:u w:val="single"/>
     </w:rPr>
   </w:style>
+  <w:style w:type="paragraph" w:styleId="HTMLPreformatted">
+    <w:name w:val="HTML Preformatted"/>
+    <w:basedOn w:val="Normal"/>
+    <w:link w:val="HTMLPreformattedChar"/>
+    <w:uiPriority w:val="99"/>
+    <w:semiHidden/>
+    <w:unhideWhenUsed/>
+    <w:rsid w:val="00E545C4"/>
+    <w:pPr>
+      <w:tabs>
+        <w:tab w:val="left" w:pos="916"/>
+        <w:tab w:val="left" w:pos="1832"/>
+        <w:tab w:val="left" w:pos="2748"/>
+        <w:tab w:val="left" w:pos="3664"/>
+        <w:tab w:val="left" w:pos="4580"/>
+        <w:tab w:val="left" w:pos="5496"/>
+        <w:tab w:val="left" w:pos="6412"/>
+        <w:tab w:val="left" w:pos="7328"/>
+        <w:tab w:val="left" w:pos="8244"/>
+        <w:tab w:val="left" w:pos="9160"/>
+        <w:tab w:val="left" w:pos="10076"/>
+        <w:tab w:val="left" w:pos="10992"/>
+        <w:tab w:val="left" w:pos="11908"/>
+        <w:tab w:val="left" w:pos="12824"/>
+        <w:tab w:val="left" w:pos="13740"/>
+        <w:tab w:val="left" w:pos="14656"/>
+      </w:tabs>
+      <w:spacing w:after="0" w:line="240" w:lineRule="auto"/>
+    </w:pPr>
+    <w:rPr>
+      <w:rFonts w:ascii="Courier New" w:eastAsia="Times New Roman" w:hAnsi="Courier New" w:cs="Courier New"/>
+      <w:sz w:val="20"/>
+      <w:szCs w:val="20"/>
+      <w:lang w:eastAsia="en-AU"/>
+    </w:rPr>
+  </w:style>
+  <w:style w:type="character" w:customStyle="1" w:styleId="HTMLPreformattedChar">
+    <w:name w:val="HTML Preformatted Char"/>
+    <w:basedOn w:val="DefaultParagraphFont"/>
+    <w:link w:val="HTMLPreformatted"/>
+    <w:uiPriority w:val="99"/>
+    <w:semiHidden/>
+    <w:rsid w:val="00E545C4"/>
+    <w:rPr>
+      <w:rFonts w:ascii="Courier New" w:eastAsia="Times New Roman" w:hAnsi="Courier New" w:cs="Courier New"/>
+      <w:sz w:val="20"/>
+      <w:szCs w:val="20"/>
+      <w:lang w:eastAsia="en-AU"/>
+    </w:rPr>
+  </w:style>
 </w:styles>
 </file>
 

</xml_diff>

<commit_message>
Word doc of progress as at 11th of October 2021
Added ability to request a filename for a sequence to be stored
</commit_message>
<xml_diff>
--- a/RetroChallenge 2021-10 Using a Commodore 64 to control a remote control car.docx
+++ b/RetroChallenge 2021-10 Using a Commodore 64 to control a remote control car.docx
@@ -32,7 +32,21 @@
         <w:rPr>
           <w:lang w:val="en-US"/>
         </w:rPr>
-        <w:t>Using the Commodore 64 to control a remote control car</w:t>
+        <w:t xml:space="preserve">Using the Commodore 64 to control a </w:t>
+      </w:r>
+      <w:proofErr w:type="gramStart"/>
+      <w:r>
+        <w:rPr>
+          <w:lang w:val="en-US"/>
+        </w:rPr>
+        <w:t>remote control</w:t>
+      </w:r>
+      <w:proofErr w:type="gramEnd"/>
+      <w:r>
+        <w:rPr>
+          <w:lang w:val="en-US"/>
+        </w:rPr>
+        <w:t xml:space="preserve"> car</w:t>
       </w:r>
       <w:r>
         <w:rPr>
@@ -121,6 +135,7 @@
         <w:t xml:space="preserve">The Commodore 64 was released in 1982 and quickly became the </w:t>
       </w:r>
       <w:proofErr w:type="spellStart"/>
+      <w:proofErr w:type="gramStart"/>
       <w:r>
         <w:rPr>
           <w:lang w:val="en-US"/>
@@ -128,6 +143,7 @@
         <w:t>best selling</w:t>
       </w:r>
       <w:proofErr w:type="spellEnd"/>
+      <w:proofErr w:type="gramEnd"/>
       <w:r>
         <w:rPr>
           <w:lang w:val="en-US"/>
@@ -228,7 +244,21 @@
         <w:rPr>
           <w:lang w:val="en-US"/>
         </w:rPr>
-        <w:t>The code on the Commodore 64 will initially be in BASIC, but will likely be re-written in either Forth (</w:t>
+        <w:t xml:space="preserve">The code on the Commodore 64 will initially be in </w:t>
+      </w:r>
+      <w:proofErr w:type="gramStart"/>
+      <w:r>
+        <w:rPr>
+          <w:lang w:val="en-US"/>
+        </w:rPr>
+        <w:t>BASIC, but</w:t>
+      </w:r>
+      <w:proofErr w:type="gramEnd"/>
+      <w:r>
+        <w:rPr>
+          <w:lang w:val="en-US"/>
+        </w:rPr>
+        <w:t xml:space="preserve"> will likely be re-written in either Forth (</w:t>
       </w:r>
       <w:proofErr w:type="spellStart"/>
       <w:r>
@@ -288,7 +318,21 @@
         <w:rPr>
           <w:lang w:val="en-US"/>
         </w:rPr>
-        <w:t xml:space="preserve">eptember 2021 : </w:t>
+        <w:t xml:space="preserve">eptember </w:t>
+      </w:r>
+      <w:proofErr w:type="gramStart"/>
+      <w:r>
+        <w:rPr>
+          <w:lang w:val="en-US"/>
+        </w:rPr>
+        <w:t>2021 :</w:t>
+      </w:r>
+      <w:proofErr w:type="gramEnd"/>
+      <w:r>
+        <w:rPr>
+          <w:lang w:val="en-US"/>
+        </w:rPr>
+        <w:t xml:space="preserve"> </w:t>
       </w:r>
       <w:r>
         <w:rPr>
@@ -517,7 +561,14 @@
         <w:rPr>
           <w:lang w:val="en-US"/>
         </w:rPr>
-        <w:t xml:space="preserve"> This initially worked</w:t>
+        <w:t xml:space="preserve"> This initially </w:t>
+      </w:r>
+      <w:proofErr w:type="gramStart"/>
+      <w:r>
+        <w:rPr>
+          <w:lang w:val="en-US"/>
+        </w:rPr>
+        <w:t>worked</w:t>
       </w:r>
       <w:r>
         <w:rPr>
@@ -525,6 +576,7 @@
         </w:rPr>
         <w:t>!:</w:t>
       </w:r>
+      <w:proofErr w:type="gramEnd"/>
     </w:p>
     <w:p>
       <w:pPr>
@@ -693,7 +745,21 @@
         <w:rPr>
           <w:lang w:val="en-US"/>
         </w:rPr>
-        <w:t xml:space="preserve">didn’t fix the lack of movement issue. I have ordered a few replacement DC motors as an option to fix the issue. An alternative </w:t>
+        <w:t xml:space="preserve">didn’t fix the lack of movement issue. I have ordered a few </w:t>
+      </w:r>
+      <w:proofErr w:type="gramStart"/>
+      <w:r>
+        <w:rPr>
+          <w:lang w:val="en-US"/>
+        </w:rPr>
+        <w:t>replacement</w:t>
+      </w:r>
+      <w:proofErr w:type="gramEnd"/>
+      <w:r>
+        <w:rPr>
+          <w:lang w:val="en-US"/>
+        </w:rPr>
+        <w:t xml:space="preserve"> DC motors as an option to fix the issue. An alternative </w:t>
       </w:r>
       <w:r>
         <w:rPr>
@@ -705,7 +771,21 @@
         <w:rPr>
           <w:lang w:val="en-US"/>
         </w:rPr>
-        <w:t xml:space="preserve"> to replace the steering mechanism with a servo motor. Here is how the current DC motor controls the steering:</w:t>
+        <w:t xml:space="preserve"> to replace the steering mechanism with a servo motor. Here </w:t>
+      </w:r>
+      <w:proofErr w:type="gramStart"/>
+      <w:r>
+        <w:rPr>
+          <w:lang w:val="en-US"/>
+        </w:rPr>
+        <w:t>is</w:t>
+      </w:r>
+      <w:proofErr w:type="gramEnd"/>
+      <w:r>
+        <w:rPr>
+          <w:lang w:val="en-US"/>
+        </w:rPr>
+        <w:t xml:space="preserve"> how the current DC motor controls the steering:</w:t>
       </w:r>
     </w:p>
     <w:p>
@@ -892,7 +972,21 @@
         <w:rPr>
           <w:lang w:val="en-US"/>
         </w:rPr>
-        <w:t xml:space="preserve">           , or something like this</w:t>
+        <w:t xml:space="preserve">         </w:t>
+      </w:r>
+      <w:proofErr w:type="gramStart"/>
+      <w:r>
+        <w:rPr>
+          <w:lang w:val="en-US"/>
+        </w:rPr>
+        <w:t xml:space="preserve">  ,</w:t>
+      </w:r>
+      <w:proofErr w:type="gramEnd"/>
+      <w:r>
+        <w:rPr>
+          <w:lang w:val="en-US"/>
+        </w:rPr>
+        <w:t xml:space="preserve"> or something like this</w:t>
       </w:r>
     </w:p>
     <w:p>
@@ -1102,7 +1196,21 @@
         <w:rPr>
           <w:lang w:val="en-US"/>
         </w:rPr>
-        <w:t>56321 ($DC01). In BASIC this would be PEEK(56321).</w:t>
+        <w:t xml:space="preserve">56321 ($DC01). In BASIC this would be </w:t>
+      </w:r>
+      <w:proofErr w:type="gramStart"/>
+      <w:r>
+        <w:rPr>
+          <w:lang w:val="en-US"/>
+        </w:rPr>
+        <w:t>PEEK(</w:t>
+      </w:r>
+      <w:proofErr w:type="gramEnd"/>
+      <w:r>
+        <w:rPr>
+          <w:lang w:val="en-US"/>
+        </w:rPr>
+        <w:t>56321).</w:t>
       </w:r>
     </w:p>
     <w:p>
@@ -1170,7 +1278,21 @@
         <w:rPr>
           <w:lang w:val="en-US"/>
         </w:rPr>
-        <w:t xml:space="preserve"> i.e. 255</w:t>
+        <w:t xml:space="preserve"> </w:t>
+      </w:r>
+      <w:proofErr w:type="gramStart"/>
+      <w:r>
+        <w:rPr>
+          <w:lang w:val="en-US"/>
+        </w:rPr>
+        <w:t>i.e.</w:t>
+      </w:r>
+      <w:proofErr w:type="gramEnd"/>
+      <w:r>
+        <w:rPr>
+          <w:lang w:val="en-US"/>
+        </w:rPr>
+        <w:t xml:space="preserve"> 255</w:t>
       </w:r>
       <w:r>
         <w:rPr>
@@ -1228,6 +1350,7 @@
         <w:t xml:space="preserve">. Fire on </w:t>
       </w:r>
       <w:proofErr w:type="spellStart"/>
+      <w:proofErr w:type="gramStart"/>
       <w:r>
         <w:rPr>
           <w:lang w:val="en-US"/>
@@ -1235,6 +1358,7 @@
         <w:t>it’s</w:t>
       </w:r>
       <w:proofErr w:type="spellEnd"/>
+      <w:proofErr w:type="gramEnd"/>
       <w:r>
         <w:rPr>
           <w:lang w:val="en-US"/>
@@ -1359,11 +1483,19 @@
         <w:t xml:space="preserve">and </w:t>
       </w:r>
       <w:proofErr w:type="spellStart"/>
-      <w:r>
-        <w:rPr>
-          <w:lang w:val="en-US"/>
-        </w:rPr>
-        <w:t>Down&amp;Right</w:t>
+      <w:proofErr w:type="gramStart"/>
+      <w:r>
+        <w:rPr>
+          <w:lang w:val="en-US"/>
+        </w:rPr>
+        <w:t>Down</w:t>
+      </w:r>
+      <w:proofErr w:type="gramEnd"/>
+      <w:r>
+        <w:rPr>
+          <w:lang w:val="en-US"/>
+        </w:rPr>
+        <w:t>&amp;Right</w:t>
       </w:r>
       <w:proofErr w:type="spellEnd"/>
       <w:r>
@@ -2342,7 +2474,21 @@
         <w:rPr>
           <w:lang w:val="en-US"/>
         </w:rPr>
-        <w:t>full to hold (i.e. 250 down to 150).</w:t>
+        <w:t>full to hold (</w:t>
+      </w:r>
+      <w:proofErr w:type="gramStart"/>
+      <w:r>
+        <w:rPr>
+          <w:lang w:val="en-US"/>
+        </w:rPr>
+        <w:t>i.e.</w:t>
+      </w:r>
+      <w:proofErr w:type="gramEnd"/>
+      <w:r>
+        <w:rPr>
+          <w:lang w:val="en-US"/>
+        </w:rPr>
+        <w:t xml:space="preserve"> 250 down to 150).</w:t>
       </w:r>
       <w:r>
         <w:rPr>
@@ -2462,7 +2608,21 @@
         <w:rPr>
           <w:lang w:val="en-US"/>
         </w:rPr>
-        <w:t xml:space="preserve">-current/heating protection but this is resulting in jerky </w:t>
+        <w:t xml:space="preserve">-current/heating </w:t>
+      </w:r>
+      <w:proofErr w:type="gramStart"/>
+      <w:r>
+        <w:rPr>
+          <w:lang w:val="en-US"/>
+        </w:rPr>
+        <w:t>protection</w:t>
+      </w:r>
+      <w:proofErr w:type="gramEnd"/>
+      <w:r>
+        <w:rPr>
+          <w:lang w:val="en-US"/>
+        </w:rPr>
+        <w:t xml:space="preserve"> but this is resulting in jerky </w:t>
       </w:r>
       <w:r>
         <w:rPr>
@@ -2677,16 +2837,8 @@
         <w:rPr>
           <w:lang w:val="en-US"/>
         </w:rPr>
-        <w:t xml:space="preserve">Arthur </w:t>
-      </w:r>
-      <w:proofErr w:type="spellStart"/>
-      <w:r>
-        <w:rPr>
-          <w:lang w:val="en-US"/>
-        </w:rPr>
-        <w:t>Jordison</w:t>
-      </w:r>
-      <w:proofErr w:type="spellEnd"/>
+        <w:t>Arthur Jordison</w:t>
+      </w:r>
       <w:r>
         <w:rPr>
           <w:lang w:val="en-US"/>
@@ -2833,11 +2985,19 @@
         </w:rPr>
         <w:t>th</w:t>
       </w:r>
-      <w:r>
-        <w:rPr>
-          <w:lang w:val="en-US"/>
-        </w:rPr>
-        <w:t xml:space="preserve"> 2021 – Testing </w:t>
+      <w:proofErr w:type="gramStart"/>
+      <w:r>
+        <w:rPr>
+          <w:lang w:val="en-US"/>
+        </w:rPr>
+        <w:t xml:space="preserve"> 2021</w:t>
+      </w:r>
+      <w:proofErr w:type="gramEnd"/>
+      <w:r>
+        <w:rPr>
+          <w:lang w:val="en-US"/>
+        </w:rPr>
+        <w:t xml:space="preserve"> – Testing </w:t>
       </w:r>
       <w:r>
         <w:rPr>
@@ -2966,11 +3126,19 @@
         </w:rPr>
         <w:t>th</w:t>
       </w:r>
-      <w:r>
-        <w:rPr>
-          <w:lang w:val="en-US"/>
-        </w:rPr>
-        <w:t xml:space="preserve"> 2021 – Starting to write the ‘function’ that will </w:t>
+      <w:proofErr w:type="gramStart"/>
+      <w:r>
+        <w:rPr>
+          <w:lang w:val="en-US"/>
+        </w:rPr>
+        <w:t xml:space="preserve"> 2021</w:t>
+      </w:r>
+      <w:proofErr w:type="gramEnd"/>
+      <w:r>
+        <w:rPr>
+          <w:lang w:val="en-US"/>
+        </w:rPr>
+        <w:t xml:space="preserve"> – Starting to write the ‘function’ that will </w:t>
       </w:r>
       <w:r>
         <w:rPr>
@@ -3093,7 +3261,21 @@
         <w:rPr>
           <w:lang w:val="en-US"/>
         </w:rPr>
-        <w:t>most significant byte (of a 3 byte sequence) at $</w:t>
+        <w:t xml:space="preserve">most significant byte (of a </w:t>
+      </w:r>
+      <w:proofErr w:type="gramStart"/>
+      <w:r>
+        <w:rPr>
+          <w:lang w:val="en-US"/>
+        </w:rPr>
+        <w:t>3 byte</w:t>
+      </w:r>
+      <w:proofErr w:type="gramEnd"/>
+      <w:r>
+        <w:rPr>
+          <w:lang w:val="en-US"/>
+        </w:rPr>
+        <w:t xml:space="preserve"> sequence) at $</w:t>
       </w:r>
       <w:r>
         <w:rPr>
@@ -3255,7 +3437,21 @@
         <w:rPr>
           <w:lang w:val="en-US"/>
         </w:rPr>
-        <w:t xml:space="preserve"> (i.e. joystick movement)</w:t>
+        <w:t xml:space="preserve"> (</w:t>
+      </w:r>
+      <w:proofErr w:type="gramStart"/>
+      <w:r>
+        <w:rPr>
+          <w:lang w:val="en-US"/>
+        </w:rPr>
+        <w:t>i.e.</w:t>
+      </w:r>
+      <w:proofErr w:type="gramEnd"/>
+      <w:r>
+        <w:rPr>
+          <w:lang w:val="en-US"/>
+        </w:rPr>
+        <w:t xml:space="preserve"> joystick movement)</w:t>
       </w:r>
       <w:r>
         <w:rPr>
@@ -3333,7 +3529,21 @@
         <w:rPr>
           <w:lang w:val="en-US"/>
         </w:rPr>
-        <w:t xml:space="preserve">won’t be realistic for some driving sequences (i.e. someone could want to have the car drive forward for 10 seconds before </w:t>
+        <w:t>won’t be realistic for some driving sequences (</w:t>
+      </w:r>
+      <w:proofErr w:type="gramStart"/>
+      <w:r>
+        <w:rPr>
+          <w:lang w:val="en-US"/>
+        </w:rPr>
+        <w:t>i.e.</w:t>
+      </w:r>
+      <w:proofErr w:type="gramEnd"/>
+      <w:r>
+        <w:rPr>
+          <w:lang w:val="en-US"/>
+        </w:rPr>
+        <w:t xml:space="preserve"> someone could want to have the car drive forward for 10 seconds before </w:t>
       </w:r>
       <w:r>
         <w:rPr>
@@ -3368,11 +3578,19 @@
         </w:rPr>
         <w:t>th</w:t>
       </w:r>
-      <w:r>
-        <w:rPr>
-          <w:lang w:val="en-US"/>
-        </w:rPr>
-        <w:t xml:space="preserve"> 2021 – Getting heavy into 6510 machine code programming (Assembler)</w:t>
+      <w:proofErr w:type="gramStart"/>
+      <w:r>
+        <w:rPr>
+          <w:lang w:val="en-US"/>
+        </w:rPr>
+        <w:t xml:space="preserve"> 2021</w:t>
+      </w:r>
+      <w:proofErr w:type="gramEnd"/>
+      <w:r>
+        <w:rPr>
+          <w:lang w:val="en-US"/>
+        </w:rPr>
+        <w:t xml:space="preserve"> – Getting heavy into 6510 machine code programming (Assembler)</w:t>
       </w:r>
     </w:p>
     <w:p>
@@ -3503,6 +3721,7 @@
         </w:rPr>
       </w:pPr>
       <w:proofErr w:type="spellStart"/>
+      <w:proofErr w:type="gramStart"/>
       <w:r>
         <w:rPr>
           <w:color w:val="000000"/>
@@ -3530,6 +3749,7 @@
         <w:t>ldx</w:t>
       </w:r>
       <w:proofErr w:type="spellEnd"/>
+      <w:proofErr w:type="gramEnd"/>
       <w:r>
         <w:rPr>
           <w:color w:val="000000"/>
@@ -3617,17 +3837,37 @@
           <w:sz w:val="18"/>
           <w:szCs w:val="18"/>
         </w:rPr>
-        <w:t xml:space="preserve">      </w:t>
-      </w:r>
-      <w:r>
-        <w:rPr>
-          <w:i/>
-          <w:iCs/>
-          <w:color w:val="A52A2A"/>
-          <w:sz w:val="18"/>
-          <w:szCs w:val="18"/>
-        </w:rPr>
-        <w:t>; as output</w:t>
+        <w:t xml:space="preserve">    </w:t>
+      </w:r>
+      <w:proofErr w:type="gramStart"/>
+      <w:r>
+        <w:rPr>
+          <w:color w:val="000000"/>
+          <w:sz w:val="18"/>
+          <w:szCs w:val="18"/>
+        </w:rPr>
+        <w:t xml:space="preserve">  </w:t>
+      </w:r>
+      <w:r>
+        <w:rPr>
+          <w:i/>
+          <w:iCs/>
+          <w:color w:val="A52A2A"/>
+          <w:sz w:val="18"/>
+          <w:szCs w:val="18"/>
+        </w:rPr>
+        <w:t>;</w:t>
+      </w:r>
+      <w:proofErr w:type="gramEnd"/>
+      <w:r>
+        <w:rPr>
+          <w:i/>
+          <w:iCs/>
+          <w:color w:val="A52A2A"/>
+          <w:sz w:val="18"/>
+          <w:szCs w:val="18"/>
+        </w:rPr>
+        <w:t xml:space="preserve"> as output</w:t>
       </w:r>
     </w:p>
     <w:p>
@@ -3682,17 +3922,37 @@
           <w:sz w:val="18"/>
           <w:szCs w:val="18"/>
         </w:rPr>
-        <w:t xml:space="preserve">       </w:t>
-      </w:r>
-      <w:r>
-        <w:rPr>
-          <w:i/>
-          <w:iCs/>
-          <w:color w:val="A52A2A"/>
-          <w:sz w:val="18"/>
-          <w:szCs w:val="18"/>
-        </w:rPr>
-        <w:t>; Command to be sent to RC car</w:t>
+        <w:t xml:space="preserve">     </w:t>
+      </w:r>
+      <w:proofErr w:type="gramStart"/>
+      <w:r>
+        <w:rPr>
+          <w:color w:val="000000"/>
+          <w:sz w:val="18"/>
+          <w:szCs w:val="18"/>
+        </w:rPr>
+        <w:t xml:space="preserve">  </w:t>
+      </w:r>
+      <w:r>
+        <w:rPr>
+          <w:i/>
+          <w:iCs/>
+          <w:color w:val="A52A2A"/>
+          <w:sz w:val="18"/>
+          <w:szCs w:val="18"/>
+        </w:rPr>
+        <w:t>;</w:t>
+      </w:r>
+      <w:proofErr w:type="gramEnd"/>
+      <w:r>
+        <w:rPr>
+          <w:i/>
+          <w:iCs/>
+          <w:color w:val="A52A2A"/>
+          <w:sz w:val="18"/>
+          <w:szCs w:val="18"/>
+        </w:rPr>
+        <w:t xml:space="preserve"> Command to be sent to RC car</w:t>
       </w:r>
     </w:p>
     <w:p>
@@ -3747,17 +4007,37 @@
           <w:sz w:val="18"/>
           <w:szCs w:val="18"/>
         </w:rPr>
-        <w:t xml:space="preserve">      </w:t>
-      </w:r>
-      <w:r>
-        <w:rPr>
-          <w:i/>
-          <w:iCs/>
-          <w:color w:val="A52A2A"/>
-          <w:sz w:val="18"/>
-          <w:szCs w:val="18"/>
-        </w:rPr>
-        <w:t>; send the byte</w:t>
+        <w:t xml:space="preserve">    </w:t>
+      </w:r>
+      <w:proofErr w:type="gramStart"/>
+      <w:r>
+        <w:rPr>
+          <w:color w:val="000000"/>
+          <w:sz w:val="18"/>
+          <w:szCs w:val="18"/>
+        </w:rPr>
+        <w:t xml:space="preserve">  </w:t>
+      </w:r>
+      <w:r>
+        <w:rPr>
+          <w:i/>
+          <w:iCs/>
+          <w:color w:val="A52A2A"/>
+          <w:sz w:val="18"/>
+          <w:szCs w:val="18"/>
+        </w:rPr>
+        <w:t>;</w:t>
+      </w:r>
+      <w:proofErr w:type="gramEnd"/>
+      <w:r>
+        <w:rPr>
+          <w:i/>
+          <w:iCs/>
+          <w:color w:val="A52A2A"/>
+          <w:sz w:val="18"/>
+          <w:szCs w:val="18"/>
+        </w:rPr>
+        <w:t xml:space="preserve"> send the byte</w:t>
       </w:r>
     </w:p>
     <w:p>
@@ -3810,17 +4090,37 @@
           <w:sz w:val="18"/>
           <w:szCs w:val="18"/>
         </w:rPr>
-        <w:t xml:space="preserve">          </w:t>
-      </w:r>
-      <w:r>
-        <w:rPr>
-          <w:i/>
-          <w:iCs/>
-          <w:color w:val="A52A2A"/>
-          <w:sz w:val="18"/>
-          <w:szCs w:val="18"/>
-        </w:rPr>
-        <w:t>; The screen</w:t>
+        <w:t xml:space="preserve">        </w:t>
+      </w:r>
+      <w:proofErr w:type="gramStart"/>
+      <w:r>
+        <w:rPr>
+          <w:color w:val="000000"/>
+          <w:sz w:val="18"/>
+          <w:szCs w:val="18"/>
+        </w:rPr>
+        <w:t xml:space="preserve">  </w:t>
+      </w:r>
+      <w:r>
+        <w:rPr>
+          <w:i/>
+          <w:iCs/>
+          <w:color w:val="A52A2A"/>
+          <w:sz w:val="18"/>
+          <w:szCs w:val="18"/>
+        </w:rPr>
+        <w:t>;</w:t>
+      </w:r>
+      <w:proofErr w:type="gramEnd"/>
+      <w:r>
+        <w:rPr>
+          <w:i/>
+          <w:iCs/>
+          <w:color w:val="A52A2A"/>
+          <w:sz w:val="18"/>
+          <w:szCs w:val="18"/>
+        </w:rPr>
+        <w:t xml:space="preserve"> The screen</w:t>
       </w:r>
     </w:p>
     <w:p>
@@ -4023,17 +4323,37 @@
           <w:sz w:val="18"/>
           <w:szCs w:val="18"/>
         </w:rPr>
-        <w:t xml:space="preserve">      </w:t>
-      </w:r>
-      <w:r>
-        <w:rPr>
-          <w:i/>
-          <w:iCs/>
-          <w:color w:val="A52A2A"/>
-          <w:sz w:val="18"/>
-          <w:szCs w:val="18"/>
-        </w:rPr>
-        <w:t>; What position are we at</w:t>
+        <w:t xml:space="preserve">    </w:t>
+      </w:r>
+      <w:proofErr w:type="gramStart"/>
+      <w:r>
+        <w:rPr>
+          <w:color w:val="000000"/>
+          <w:sz w:val="18"/>
+          <w:szCs w:val="18"/>
+        </w:rPr>
+        <w:t xml:space="preserve">  </w:t>
+      </w:r>
+      <w:r>
+        <w:rPr>
+          <w:i/>
+          <w:iCs/>
+          <w:color w:val="A52A2A"/>
+          <w:sz w:val="18"/>
+          <w:szCs w:val="18"/>
+        </w:rPr>
+        <w:t>;</w:t>
+      </w:r>
+      <w:proofErr w:type="gramEnd"/>
+      <w:r>
+        <w:rPr>
+          <w:i/>
+          <w:iCs/>
+          <w:color w:val="A52A2A"/>
+          <w:sz w:val="18"/>
+          <w:szCs w:val="18"/>
+        </w:rPr>
+        <w:t xml:space="preserve"> What position are we at</w:t>
       </w:r>
     </w:p>
     <w:p>
@@ -4086,17 +4406,37 @@
           <w:sz w:val="18"/>
           <w:szCs w:val="18"/>
         </w:rPr>
-        <w:t xml:space="preserve">          </w:t>
-      </w:r>
-      <w:r>
-        <w:rPr>
-          <w:i/>
-          <w:iCs/>
-          <w:color w:val="A52A2A"/>
-          <w:sz w:val="18"/>
-          <w:szCs w:val="18"/>
-        </w:rPr>
-        <w:t>; this needs to be multiplied by 3</w:t>
+        <w:t xml:space="preserve">        </w:t>
+      </w:r>
+      <w:proofErr w:type="gramStart"/>
+      <w:r>
+        <w:rPr>
+          <w:color w:val="000000"/>
+          <w:sz w:val="18"/>
+          <w:szCs w:val="18"/>
+        </w:rPr>
+        <w:t xml:space="preserve">  </w:t>
+      </w:r>
+      <w:r>
+        <w:rPr>
+          <w:i/>
+          <w:iCs/>
+          <w:color w:val="A52A2A"/>
+          <w:sz w:val="18"/>
+          <w:szCs w:val="18"/>
+        </w:rPr>
+        <w:t>;</w:t>
+      </w:r>
+      <w:proofErr w:type="gramEnd"/>
+      <w:r>
+        <w:rPr>
+          <w:i/>
+          <w:iCs/>
+          <w:color w:val="A52A2A"/>
+          <w:sz w:val="18"/>
+          <w:szCs w:val="18"/>
+        </w:rPr>
+        <w:t xml:space="preserve"> this needs to be multiplied by 3</w:t>
       </w:r>
     </w:p>
     <w:p>
@@ -4133,17 +4473,37 @@
           <w:sz w:val="18"/>
           <w:szCs w:val="18"/>
         </w:rPr>
-        <w:t xml:space="preserve"> multi       </w:t>
-      </w:r>
-      <w:r>
-        <w:rPr>
-          <w:i/>
-          <w:iCs/>
-          <w:color w:val="A52A2A"/>
-          <w:sz w:val="18"/>
-          <w:szCs w:val="18"/>
-        </w:rPr>
-        <w:t>; Result acc = Hi Byte, x = Lo byte</w:t>
+        <w:t xml:space="preserve"> multi     </w:t>
+      </w:r>
+      <w:proofErr w:type="gramStart"/>
+      <w:r>
+        <w:rPr>
+          <w:color w:val="000000"/>
+          <w:sz w:val="18"/>
+          <w:szCs w:val="18"/>
+        </w:rPr>
+        <w:t xml:space="preserve">  </w:t>
+      </w:r>
+      <w:r>
+        <w:rPr>
+          <w:i/>
+          <w:iCs/>
+          <w:color w:val="A52A2A"/>
+          <w:sz w:val="18"/>
+          <w:szCs w:val="18"/>
+        </w:rPr>
+        <w:t>;</w:t>
+      </w:r>
+      <w:proofErr w:type="gramEnd"/>
+      <w:r>
+        <w:rPr>
+          <w:i/>
+          <w:iCs/>
+          <w:color w:val="A52A2A"/>
+          <w:sz w:val="18"/>
+          <w:szCs w:val="18"/>
+        </w:rPr>
+        <w:t xml:space="preserve"> Result acc = Hi Byte, x = Lo byte</w:t>
       </w:r>
     </w:p>
     <w:p>
@@ -4198,17 +4558,37 @@
           <w:sz w:val="18"/>
           <w:szCs w:val="18"/>
         </w:rPr>
-        <w:t xml:space="preserve">     </w:t>
-      </w:r>
-      <w:r>
-        <w:rPr>
-          <w:i/>
-          <w:iCs/>
-          <w:color w:val="A52A2A"/>
-          <w:sz w:val="18"/>
-          <w:szCs w:val="18"/>
-        </w:rPr>
-        <w:t>; store in Lo byte</w:t>
+        <w:t xml:space="preserve">   </w:t>
+      </w:r>
+      <w:proofErr w:type="gramStart"/>
+      <w:r>
+        <w:rPr>
+          <w:color w:val="000000"/>
+          <w:sz w:val="18"/>
+          <w:szCs w:val="18"/>
+        </w:rPr>
+        <w:t xml:space="preserve">  </w:t>
+      </w:r>
+      <w:r>
+        <w:rPr>
+          <w:i/>
+          <w:iCs/>
+          <w:color w:val="A52A2A"/>
+          <w:sz w:val="18"/>
+          <w:szCs w:val="18"/>
+        </w:rPr>
+        <w:t>;</w:t>
+      </w:r>
+      <w:proofErr w:type="gramEnd"/>
+      <w:r>
+        <w:rPr>
+          <w:i/>
+          <w:iCs/>
+          <w:color w:val="A52A2A"/>
+          <w:sz w:val="18"/>
+          <w:szCs w:val="18"/>
+        </w:rPr>
+        <w:t xml:space="preserve"> store in Lo byte</w:t>
       </w:r>
     </w:p>
     <w:p>
@@ -4335,17 +4715,37 @@
           <w:sz w:val="18"/>
           <w:szCs w:val="18"/>
         </w:rPr>
-        <w:t xml:space="preserve">   </w:t>
-      </w:r>
-      <w:r>
-        <w:rPr>
-          <w:i/>
-          <w:iCs/>
-          <w:color w:val="A52A2A"/>
-          <w:sz w:val="18"/>
-          <w:szCs w:val="18"/>
-        </w:rPr>
-        <w:t>; Hi byte order</w:t>
+        <w:t xml:space="preserve"> </w:t>
+      </w:r>
+      <w:proofErr w:type="gramStart"/>
+      <w:r>
+        <w:rPr>
+          <w:color w:val="000000"/>
+          <w:sz w:val="18"/>
+          <w:szCs w:val="18"/>
+        </w:rPr>
+        <w:t xml:space="preserve">  </w:t>
+      </w:r>
+      <w:r>
+        <w:rPr>
+          <w:i/>
+          <w:iCs/>
+          <w:color w:val="A52A2A"/>
+          <w:sz w:val="18"/>
+          <w:szCs w:val="18"/>
+        </w:rPr>
+        <w:t>;</w:t>
+      </w:r>
+      <w:proofErr w:type="gramEnd"/>
+      <w:r>
+        <w:rPr>
+          <w:i/>
+          <w:iCs/>
+          <w:color w:val="A52A2A"/>
+          <w:sz w:val="18"/>
+          <w:szCs w:val="18"/>
+        </w:rPr>
+        <w:t xml:space="preserve"> Hi byte order</w:t>
       </w:r>
     </w:p>
     <w:p>
@@ -4398,17 +4798,37 @@
           <w:sz w:val="18"/>
           <w:szCs w:val="18"/>
         </w:rPr>
-        <w:t xml:space="preserve">          </w:t>
-      </w:r>
-      <w:r>
-        <w:rPr>
-          <w:i/>
-          <w:iCs/>
-          <w:color w:val="A52A2A"/>
-          <w:sz w:val="18"/>
-          <w:szCs w:val="18"/>
-        </w:rPr>
-        <w:t xml:space="preserve">; initial offset from where </w:t>
+        <w:t xml:space="preserve">        </w:t>
+      </w:r>
+      <w:proofErr w:type="gramStart"/>
+      <w:r>
+        <w:rPr>
+          <w:color w:val="000000"/>
+          <w:sz w:val="18"/>
+          <w:szCs w:val="18"/>
+        </w:rPr>
+        <w:t xml:space="preserve">  </w:t>
+      </w:r>
+      <w:r>
+        <w:rPr>
+          <w:i/>
+          <w:iCs/>
+          <w:color w:val="A52A2A"/>
+          <w:sz w:val="18"/>
+          <w:szCs w:val="18"/>
+        </w:rPr>
+        <w:t>;</w:t>
+      </w:r>
+      <w:proofErr w:type="gramEnd"/>
+      <w:r>
+        <w:rPr>
+          <w:i/>
+          <w:iCs/>
+          <w:color w:val="A52A2A"/>
+          <w:sz w:val="18"/>
+          <w:szCs w:val="18"/>
+        </w:rPr>
+        <w:t xml:space="preserve"> initial offset from where </w:t>
       </w:r>
       <w:proofErr w:type="spellStart"/>
       <w:r>
@@ -4483,17 +4903,37 @@
           <w:sz w:val="18"/>
           <w:szCs w:val="18"/>
         </w:rPr>
-        <w:t xml:space="preserve">         </w:t>
-      </w:r>
-      <w:r>
-        <w:rPr>
-          <w:i/>
-          <w:iCs/>
-          <w:color w:val="A52A2A"/>
-          <w:sz w:val="18"/>
-          <w:szCs w:val="18"/>
-        </w:rPr>
-        <w:t>; High Byte of Jiffies since last Reset</w:t>
+        <w:t xml:space="preserve">       </w:t>
+      </w:r>
+      <w:proofErr w:type="gramStart"/>
+      <w:r>
+        <w:rPr>
+          <w:color w:val="000000"/>
+          <w:sz w:val="18"/>
+          <w:szCs w:val="18"/>
+        </w:rPr>
+        <w:t xml:space="preserve">  </w:t>
+      </w:r>
+      <w:r>
+        <w:rPr>
+          <w:i/>
+          <w:iCs/>
+          <w:color w:val="A52A2A"/>
+          <w:sz w:val="18"/>
+          <w:szCs w:val="18"/>
+        </w:rPr>
+        <w:t>;</w:t>
+      </w:r>
+      <w:proofErr w:type="gramEnd"/>
+      <w:r>
+        <w:rPr>
+          <w:i/>
+          <w:iCs/>
+          <w:color w:val="A52A2A"/>
+          <w:sz w:val="18"/>
+          <w:szCs w:val="18"/>
+        </w:rPr>
+        <w:t xml:space="preserve"> High Byte of Jiffies since last Reset</w:t>
       </w:r>
     </w:p>
     <w:p>
@@ -4542,13 +4982,23 @@
         <w:t>RCarray</w:t>
       </w:r>
       <w:proofErr w:type="spellEnd"/>
-      <w:r>
-        <w:rPr>
-          <w:color w:val="000000"/>
-          <w:sz w:val="18"/>
-          <w:szCs w:val="18"/>
-        </w:rPr>
-        <w:t xml:space="preserve">),y  </w:t>
+      <w:proofErr w:type="gramStart"/>
+      <w:r>
+        <w:rPr>
+          <w:color w:val="000000"/>
+          <w:sz w:val="18"/>
+          <w:szCs w:val="18"/>
+        </w:rPr>
+        <w:t>),y</w:t>
+      </w:r>
+      <w:proofErr w:type="gramEnd"/>
+      <w:r>
+        <w:rPr>
+          <w:color w:val="000000"/>
+          <w:sz w:val="18"/>
+          <w:szCs w:val="18"/>
+        </w:rPr>
+        <w:t xml:space="preserve">  </w:t>
       </w:r>
       <w:r>
         <w:rPr>
@@ -4662,17 +5112,37 @@
           <w:sz w:val="18"/>
           <w:szCs w:val="18"/>
         </w:rPr>
-        <w:t xml:space="preserve">         </w:t>
-      </w:r>
-      <w:r>
-        <w:rPr>
-          <w:i/>
-          <w:iCs/>
-          <w:color w:val="A52A2A"/>
-          <w:sz w:val="18"/>
-          <w:szCs w:val="18"/>
-        </w:rPr>
-        <w:t>; Low Byte of Jiffies</w:t>
+        <w:t xml:space="preserve">       </w:t>
+      </w:r>
+      <w:proofErr w:type="gramStart"/>
+      <w:r>
+        <w:rPr>
+          <w:color w:val="000000"/>
+          <w:sz w:val="18"/>
+          <w:szCs w:val="18"/>
+        </w:rPr>
+        <w:t xml:space="preserve">  </w:t>
+      </w:r>
+      <w:r>
+        <w:rPr>
+          <w:i/>
+          <w:iCs/>
+          <w:color w:val="A52A2A"/>
+          <w:sz w:val="18"/>
+          <w:szCs w:val="18"/>
+        </w:rPr>
+        <w:t>;</w:t>
+      </w:r>
+      <w:proofErr w:type="gramEnd"/>
+      <w:r>
+        <w:rPr>
+          <w:i/>
+          <w:iCs/>
+          <w:color w:val="A52A2A"/>
+          <w:sz w:val="18"/>
+          <w:szCs w:val="18"/>
+        </w:rPr>
+        <w:t xml:space="preserve"> Low Byte of Jiffies</w:t>
       </w:r>
     </w:p>
     <w:p>
@@ -4721,13 +5191,23 @@
         <w:t>RCarray</w:t>
       </w:r>
       <w:proofErr w:type="spellEnd"/>
-      <w:r>
-        <w:rPr>
-          <w:color w:val="000000"/>
-          <w:sz w:val="18"/>
-          <w:szCs w:val="18"/>
-        </w:rPr>
-        <w:t xml:space="preserve">),y </w:t>
+      <w:proofErr w:type="gramStart"/>
+      <w:r>
+        <w:rPr>
+          <w:color w:val="000000"/>
+          <w:sz w:val="18"/>
+          <w:szCs w:val="18"/>
+        </w:rPr>
+        <w:t>),y</w:t>
+      </w:r>
+      <w:proofErr w:type="gramEnd"/>
+      <w:r>
+        <w:rPr>
+          <w:color w:val="000000"/>
+          <w:sz w:val="18"/>
+          <w:szCs w:val="18"/>
+        </w:rPr>
+        <w:t xml:space="preserve"> </w:t>
       </w:r>
     </w:p>
     <w:p>
@@ -4811,17 +5291,37 @@
           <w:sz w:val="18"/>
           <w:szCs w:val="18"/>
         </w:rPr>
-        <w:t xml:space="preserve">       </w:t>
-      </w:r>
-      <w:r>
-        <w:rPr>
-          <w:i/>
-          <w:iCs/>
-          <w:color w:val="A52A2A"/>
-          <w:sz w:val="18"/>
-          <w:szCs w:val="18"/>
-        </w:rPr>
-        <w:t>; load the command byte to be sent and stored</w:t>
+        <w:t xml:space="preserve">     </w:t>
+      </w:r>
+      <w:proofErr w:type="gramStart"/>
+      <w:r>
+        <w:rPr>
+          <w:color w:val="000000"/>
+          <w:sz w:val="18"/>
+          <w:szCs w:val="18"/>
+        </w:rPr>
+        <w:t xml:space="preserve">  </w:t>
+      </w:r>
+      <w:r>
+        <w:rPr>
+          <w:i/>
+          <w:iCs/>
+          <w:color w:val="A52A2A"/>
+          <w:sz w:val="18"/>
+          <w:szCs w:val="18"/>
+        </w:rPr>
+        <w:t>;</w:t>
+      </w:r>
+      <w:proofErr w:type="gramEnd"/>
+      <w:r>
+        <w:rPr>
+          <w:i/>
+          <w:iCs/>
+          <w:color w:val="A52A2A"/>
+          <w:sz w:val="18"/>
+          <w:szCs w:val="18"/>
+        </w:rPr>
+        <w:t xml:space="preserve"> load the command byte to be sent and stored</w:t>
       </w:r>
     </w:p>
     <w:p>
@@ -4870,6 +5370,7 @@
         <w:t>RCarray</w:t>
       </w:r>
       <w:proofErr w:type="spellEnd"/>
+      <w:proofErr w:type="gramStart"/>
       <w:r>
         <w:rPr>
           <w:color w:val="000000"/>
@@ -4878,6 +5379,7 @@
         </w:rPr>
         <w:t>),y</w:t>
       </w:r>
+      <w:proofErr w:type="gramEnd"/>
     </w:p>
     <w:p>
       <w:pPr>
@@ -4929,17 +5431,37 @@
           <w:sz w:val="18"/>
           <w:szCs w:val="18"/>
         </w:rPr>
-        <w:t xml:space="preserve">        </w:t>
-      </w:r>
-      <w:r>
-        <w:rPr>
-          <w:i/>
-          <w:iCs/>
-          <w:color w:val="A52A2A"/>
-          <w:sz w:val="18"/>
-          <w:szCs w:val="18"/>
-        </w:rPr>
-        <w:t>; Set device</w:t>
+        <w:t xml:space="preserve">      </w:t>
+      </w:r>
+      <w:proofErr w:type="gramStart"/>
+      <w:r>
+        <w:rPr>
+          <w:color w:val="000000"/>
+          <w:sz w:val="18"/>
+          <w:szCs w:val="18"/>
+        </w:rPr>
+        <w:t xml:space="preserve">  </w:t>
+      </w:r>
+      <w:r>
+        <w:rPr>
+          <w:i/>
+          <w:iCs/>
+          <w:color w:val="A52A2A"/>
+          <w:sz w:val="18"/>
+          <w:szCs w:val="18"/>
+        </w:rPr>
+        <w:t>;</w:t>
+      </w:r>
+      <w:proofErr w:type="gramEnd"/>
+      <w:r>
+        <w:rPr>
+          <w:i/>
+          <w:iCs/>
+          <w:color w:val="A52A2A"/>
+          <w:sz w:val="18"/>
+          <w:szCs w:val="18"/>
+        </w:rPr>
+        <w:t xml:space="preserve"> Set device</w:t>
       </w:r>
     </w:p>
     <w:p>
@@ -4994,17 +5516,37 @@
           <w:sz w:val="18"/>
           <w:szCs w:val="18"/>
         </w:rPr>
-        <w:t xml:space="preserve">      </w:t>
-      </w:r>
-      <w:r>
-        <w:rPr>
-          <w:i/>
-          <w:iCs/>
-          <w:color w:val="A52A2A"/>
-          <w:sz w:val="18"/>
-          <w:szCs w:val="18"/>
-        </w:rPr>
-        <w:t>; as output</w:t>
+        <w:t xml:space="preserve">    </w:t>
+      </w:r>
+      <w:proofErr w:type="gramStart"/>
+      <w:r>
+        <w:rPr>
+          <w:color w:val="000000"/>
+          <w:sz w:val="18"/>
+          <w:szCs w:val="18"/>
+        </w:rPr>
+        <w:t xml:space="preserve">  </w:t>
+      </w:r>
+      <w:r>
+        <w:rPr>
+          <w:i/>
+          <w:iCs/>
+          <w:color w:val="A52A2A"/>
+          <w:sz w:val="18"/>
+          <w:szCs w:val="18"/>
+        </w:rPr>
+        <w:t>;</w:t>
+      </w:r>
+      <w:proofErr w:type="gramEnd"/>
+      <w:r>
+        <w:rPr>
+          <w:i/>
+          <w:iCs/>
+          <w:color w:val="A52A2A"/>
+          <w:sz w:val="18"/>
+          <w:szCs w:val="18"/>
+        </w:rPr>
+        <w:t xml:space="preserve"> as output</w:t>
       </w:r>
     </w:p>
     <w:p>
@@ -5059,17 +5601,37 @@
           <w:sz w:val="18"/>
           <w:szCs w:val="18"/>
         </w:rPr>
-        <w:t xml:space="preserve">       </w:t>
-      </w:r>
-      <w:r>
-        <w:rPr>
-          <w:i/>
-          <w:iCs/>
-          <w:color w:val="A52A2A"/>
-          <w:sz w:val="18"/>
-          <w:szCs w:val="18"/>
-        </w:rPr>
-        <w:t>; Command to be sent to RC car</w:t>
+        <w:t xml:space="preserve">     </w:t>
+      </w:r>
+      <w:proofErr w:type="gramStart"/>
+      <w:r>
+        <w:rPr>
+          <w:color w:val="000000"/>
+          <w:sz w:val="18"/>
+          <w:szCs w:val="18"/>
+        </w:rPr>
+        <w:t xml:space="preserve">  </w:t>
+      </w:r>
+      <w:r>
+        <w:rPr>
+          <w:i/>
+          <w:iCs/>
+          <w:color w:val="A52A2A"/>
+          <w:sz w:val="18"/>
+          <w:szCs w:val="18"/>
+        </w:rPr>
+        <w:t>;</w:t>
+      </w:r>
+      <w:proofErr w:type="gramEnd"/>
+      <w:r>
+        <w:rPr>
+          <w:i/>
+          <w:iCs/>
+          <w:color w:val="A52A2A"/>
+          <w:sz w:val="18"/>
+          <w:szCs w:val="18"/>
+        </w:rPr>
+        <w:t xml:space="preserve"> Command to be sent to RC car</w:t>
       </w:r>
     </w:p>
     <w:p>
@@ -5169,17 +5731,37 @@
           <w:sz w:val="18"/>
           <w:szCs w:val="18"/>
         </w:rPr>
-        <w:t xml:space="preserve">          </w:t>
-      </w:r>
-      <w:r>
-        <w:rPr>
-          <w:i/>
-          <w:iCs/>
-          <w:color w:val="A52A2A"/>
-          <w:sz w:val="18"/>
-          <w:szCs w:val="18"/>
-        </w:rPr>
-        <w:t>; The screen</w:t>
+        <w:t xml:space="preserve">        </w:t>
+      </w:r>
+      <w:proofErr w:type="gramStart"/>
+      <w:r>
+        <w:rPr>
+          <w:color w:val="000000"/>
+          <w:sz w:val="18"/>
+          <w:szCs w:val="18"/>
+        </w:rPr>
+        <w:t xml:space="preserve">  </w:t>
+      </w:r>
+      <w:r>
+        <w:rPr>
+          <w:i/>
+          <w:iCs/>
+          <w:color w:val="A52A2A"/>
+          <w:sz w:val="18"/>
+          <w:szCs w:val="18"/>
+        </w:rPr>
+        <w:t>;</w:t>
+      </w:r>
+      <w:proofErr w:type="gramEnd"/>
+      <w:r>
+        <w:rPr>
+          <w:i/>
+          <w:iCs/>
+          <w:color w:val="A52A2A"/>
+          <w:sz w:val="18"/>
+          <w:szCs w:val="18"/>
+        </w:rPr>
+        <w:t xml:space="preserve"> The screen</w:t>
       </w:r>
     </w:p>
     <w:p>
@@ -5310,17 +5892,1673 @@
           <w:sz w:val="18"/>
           <w:szCs w:val="18"/>
         </w:rPr>
-        <w:t xml:space="preserve"> Reset       </w:t>
-      </w:r>
-      <w:r>
-        <w:rPr>
-          <w:i/>
-          <w:iCs/>
-          <w:color w:val="A52A2A"/>
-          <w:sz w:val="18"/>
-          <w:szCs w:val="18"/>
-        </w:rPr>
-        <w:t>; reset the jiffy clock timer</w:t>
+        <w:t xml:space="preserve"> Reset     </w:t>
+      </w:r>
+      <w:proofErr w:type="gramStart"/>
+      <w:r>
+        <w:rPr>
+          <w:color w:val="000000"/>
+          <w:sz w:val="18"/>
+          <w:szCs w:val="18"/>
+        </w:rPr>
+        <w:t xml:space="preserve">  </w:t>
+      </w:r>
+      <w:r>
+        <w:rPr>
+          <w:i/>
+          <w:iCs/>
+          <w:color w:val="A52A2A"/>
+          <w:sz w:val="18"/>
+          <w:szCs w:val="18"/>
+        </w:rPr>
+        <w:t>;</w:t>
+      </w:r>
+      <w:proofErr w:type="gramEnd"/>
+      <w:r>
+        <w:rPr>
+          <w:i/>
+          <w:iCs/>
+          <w:color w:val="A52A2A"/>
+          <w:sz w:val="18"/>
+          <w:szCs w:val="18"/>
+        </w:rPr>
+        <w:t xml:space="preserve"> reset the jiffy clock timer</w:t>
+      </w:r>
+    </w:p>
+    <w:p>
+      <w:pPr>
+        <w:pStyle w:val="HTMLPreformatted"/>
+      </w:pPr>
+      <w:r>
+        <w:rPr>
+          <w:color w:val="000000"/>
+          <w:sz w:val="18"/>
+          <w:szCs w:val="18"/>
+        </w:rPr>
+        <w:t xml:space="preserve">        </w:t>
+      </w:r>
+      <w:proofErr w:type="spellStart"/>
+      <w:r>
+        <w:rPr>
+          <w:color w:val="6495ED"/>
+          <w:sz w:val="18"/>
+          <w:szCs w:val="18"/>
+        </w:rPr>
+        <w:t>rts</w:t>
+      </w:r>
+      <w:proofErr w:type="spellEnd"/>
+    </w:p>
+    <w:p>
+      <w:pPr>
+        <w:rPr>
+          <w:lang w:val="en-US"/>
+        </w:rPr>
+      </w:pPr>
+    </w:p>
+    <w:p>
+      <w:pPr>
+        <w:rPr>
+          <w:lang w:val="en-US"/>
+        </w:rPr>
+      </w:pPr>
+      <w:r>
+        <w:rPr>
+          <w:lang w:val="en-US"/>
+        </w:rPr>
+        <w:t>October 11</w:t>
+      </w:r>
+      <w:r>
+        <w:rPr>
+          <w:vertAlign w:val="superscript"/>
+          <w:lang w:val="en-US"/>
+        </w:rPr>
+        <w:t>th</w:t>
+      </w:r>
+      <w:proofErr w:type="gramStart"/>
+      <w:r>
+        <w:rPr>
+          <w:lang w:val="en-US"/>
+        </w:rPr>
+        <w:t xml:space="preserve"> 2021</w:t>
+      </w:r>
+      <w:proofErr w:type="gramEnd"/>
+      <w:r>
+        <w:rPr>
+          <w:lang w:val="en-US"/>
+        </w:rPr>
+        <w:t xml:space="preserve"> </w:t>
+      </w:r>
+      <w:r>
+        <w:rPr>
+          <w:lang w:val="en-US"/>
+        </w:rPr>
+        <w:t>–</w:t>
+      </w:r>
+      <w:r>
+        <w:rPr>
+          <w:lang w:val="en-US"/>
+        </w:rPr>
+        <w:t xml:space="preserve"> </w:t>
+      </w:r>
+      <w:r>
+        <w:rPr>
+          <w:lang w:val="en-US"/>
+        </w:rPr>
+        <w:t xml:space="preserve">Added ability to prompt for a filename to be given to save </w:t>
+      </w:r>
+      <w:r>
+        <w:rPr>
+          <w:lang w:val="en-US"/>
+        </w:rPr>
+        <w:t>a sequence file</w:t>
+      </w:r>
+    </w:p>
+    <w:p>
+      <w:pPr>
+        <w:pStyle w:val="HTMLPreformatted"/>
+        <w:spacing w:line="195" w:lineRule="atLeast"/>
+        <w:rPr>
+          <w:i/>
+          <w:iCs/>
+          <w:color w:val="A52A2A"/>
+          <w:sz w:val="18"/>
+          <w:szCs w:val="18"/>
+        </w:rPr>
+      </w:pPr>
+      <w:r>
+        <w:rPr>
+          <w:i/>
+          <w:iCs/>
+          <w:color w:val="A52A2A"/>
+          <w:sz w:val="18"/>
+          <w:szCs w:val="18"/>
+        </w:rPr>
+        <w:t>; Get file name</w:t>
+      </w:r>
+    </w:p>
+    <w:p>
+      <w:pPr>
+        <w:pStyle w:val="HTMLPreformatted"/>
+        <w:spacing w:line="195" w:lineRule="atLeast"/>
+        <w:rPr>
+          <w:i/>
+          <w:iCs/>
+          <w:color w:val="A52A2A"/>
+          <w:sz w:val="18"/>
+          <w:szCs w:val="18"/>
+        </w:rPr>
+      </w:pPr>
+      <w:r>
+        <w:rPr>
+          <w:i/>
+          <w:iCs/>
+          <w:color w:val="A52A2A"/>
+          <w:sz w:val="18"/>
+          <w:szCs w:val="18"/>
+        </w:rPr>
+        <w:t xml:space="preserve">; stores filename text at </w:t>
+      </w:r>
+      <w:proofErr w:type="spellStart"/>
+      <w:r>
+        <w:rPr>
+          <w:i/>
+          <w:iCs/>
+          <w:color w:val="A52A2A"/>
+          <w:sz w:val="18"/>
+          <w:szCs w:val="18"/>
+        </w:rPr>
+        <w:t>filetxt</w:t>
+      </w:r>
+      <w:proofErr w:type="spellEnd"/>
+      <w:r>
+        <w:rPr>
+          <w:i/>
+          <w:iCs/>
+          <w:color w:val="A52A2A"/>
+          <w:sz w:val="18"/>
+          <w:szCs w:val="18"/>
+        </w:rPr>
+        <w:t xml:space="preserve"> = $3f6c up to 18 characters</w:t>
+      </w:r>
+    </w:p>
+    <w:p>
+      <w:pPr>
+        <w:pStyle w:val="HTMLPreformatted"/>
+        <w:spacing w:line="195" w:lineRule="atLeast"/>
+        <w:rPr>
+          <w:i/>
+          <w:iCs/>
+          <w:color w:val="A52A2A"/>
+          <w:sz w:val="18"/>
+          <w:szCs w:val="18"/>
+        </w:rPr>
+      </w:pPr>
+      <w:r>
+        <w:rPr>
+          <w:i/>
+          <w:iCs/>
+          <w:color w:val="A52A2A"/>
+          <w:sz w:val="18"/>
+          <w:szCs w:val="18"/>
+        </w:rPr>
+        <w:t>; will need to support backspace to delete back to fix file name error</w:t>
+      </w:r>
+    </w:p>
+    <w:p>
+      <w:pPr>
+        <w:pStyle w:val="HTMLPreformatted"/>
+        <w:spacing w:line="195" w:lineRule="atLeast"/>
+        <w:rPr>
+          <w:color w:val="000000"/>
+          <w:sz w:val="18"/>
+          <w:szCs w:val="18"/>
+        </w:rPr>
+      </w:pPr>
+      <w:r>
+        <w:rPr>
+          <w:i/>
+          <w:iCs/>
+          <w:color w:val="A52A2A"/>
+          <w:sz w:val="18"/>
+          <w:szCs w:val="18"/>
+        </w:rPr>
+        <w:t xml:space="preserve">; stores filename length in </w:t>
+      </w:r>
+      <w:proofErr w:type="spellStart"/>
+      <w:r>
+        <w:rPr>
+          <w:i/>
+          <w:iCs/>
+          <w:color w:val="A52A2A"/>
+          <w:sz w:val="18"/>
+          <w:szCs w:val="18"/>
+        </w:rPr>
+        <w:t>filnaml</w:t>
+      </w:r>
+      <w:proofErr w:type="spellEnd"/>
+      <w:r>
+        <w:rPr>
+          <w:i/>
+          <w:iCs/>
+          <w:color w:val="A52A2A"/>
+          <w:sz w:val="18"/>
+          <w:szCs w:val="18"/>
+        </w:rPr>
+        <w:t xml:space="preserve"> = $65</w:t>
+      </w:r>
+    </w:p>
+    <w:p>
+      <w:pPr>
+        <w:pStyle w:val="HTMLPreformatted"/>
+        <w:spacing w:line="195" w:lineRule="atLeast"/>
+        <w:rPr>
+          <w:color w:val="000000"/>
+          <w:sz w:val="18"/>
+          <w:szCs w:val="18"/>
+        </w:rPr>
+      </w:pPr>
+    </w:p>
+    <w:p>
+      <w:pPr>
+        <w:pStyle w:val="HTMLPreformatted"/>
+        <w:spacing w:line="195" w:lineRule="atLeast"/>
+        <w:rPr>
+          <w:color w:val="000000"/>
+          <w:sz w:val="18"/>
+          <w:szCs w:val="18"/>
+        </w:rPr>
+      </w:pPr>
+      <w:proofErr w:type="spellStart"/>
+      <w:r>
+        <w:rPr>
+          <w:color w:val="000000"/>
+          <w:sz w:val="18"/>
+          <w:szCs w:val="18"/>
+        </w:rPr>
+        <w:t>getflnm</w:t>
+      </w:r>
+      <w:proofErr w:type="spellEnd"/>
+      <w:r>
+        <w:rPr>
+          <w:color w:val="000000"/>
+          <w:sz w:val="18"/>
+          <w:szCs w:val="18"/>
+        </w:rPr>
+        <w:t xml:space="preserve"> </w:t>
+      </w:r>
+      <w:proofErr w:type="spellStart"/>
+      <w:r>
+        <w:rPr>
+          <w:color w:val="6495ED"/>
+          <w:sz w:val="18"/>
+          <w:szCs w:val="18"/>
+        </w:rPr>
+        <w:t>lda</w:t>
+      </w:r>
+      <w:proofErr w:type="spellEnd"/>
+      <w:r>
+        <w:rPr>
+          <w:color w:val="000000"/>
+          <w:sz w:val="18"/>
+          <w:szCs w:val="18"/>
+        </w:rPr>
+        <w:t xml:space="preserve"> #</w:t>
+      </w:r>
+      <w:r>
+        <w:rPr>
+          <w:color w:val="228B22"/>
+          <w:sz w:val="18"/>
+          <w:szCs w:val="18"/>
+        </w:rPr>
+        <w:t>0</w:t>
+      </w:r>
+      <w:r>
+        <w:rPr>
+          <w:color w:val="000000"/>
+          <w:sz w:val="18"/>
+          <w:szCs w:val="18"/>
+        </w:rPr>
+        <w:t xml:space="preserve">        </w:t>
+      </w:r>
+      <w:proofErr w:type="gramStart"/>
+      <w:r>
+        <w:rPr>
+          <w:color w:val="000000"/>
+          <w:sz w:val="18"/>
+          <w:szCs w:val="18"/>
+        </w:rPr>
+        <w:t xml:space="preserve">  </w:t>
+      </w:r>
+      <w:r>
+        <w:rPr>
+          <w:i/>
+          <w:iCs/>
+          <w:color w:val="A52A2A"/>
+          <w:sz w:val="18"/>
+          <w:szCs w:val="18"/>
+        </w:rPr>
+        <w:t>;</w:t>
+      </w:r>
+      <w:proofErr w:type="gramEnd"/>
+      <w:r>
+        <w:rPr>
+          <w:i/>
+          <w:iCs/>
+          <w:color w:val="A52A2A"/>
+          <w:sz w:val="18"/>
+          <w:szCs w:val="18"/>
+        </w:rPr>
+        <w:t xml:space="preserve"> Use </w:t>
+      </w:r>
+      <w:proofErr w:type="spellStart"/>
+      <w:r>
+        <w:rPr>
+          <w:i/>
+          <w:iCs/>
+          <w:color w:val="A52A2A"/>
+          <w:sz w:val="18"/>
+          <w:szCs w:val="18"/>
+        </w:rPr>
+        <w:t>filnaml</w:t>
+      </w:r>
+      <w:proofErr w:type="spellEnd"/>
+      <w:r>
+        <w:rPr>
+          <w:i/>
+          <w:iCs/>
+          <w:color w:val="A52A2A"/>
+          <w:sz w:val="18"/>
+          <w:szCs w:val="18"/>
+        </w:rPr>
+        <w:t xml:space="preserve"> to store filename length</w:t>
+      </w:r>
+    </w:p>
+    <w:p>
+      <w:pPr>
+        <w:pStyle w:val="HTMLPreformatted"/>
+        <w:spacing w:line="195" w:lineRule="atLeast"/>
+        <w:rPr>
+          <w:color w:val="000000"/>
+          <w:sz w:val="18"/>
+          <w:szCs w:val="18"/>
+        </w:rPr>
+      </w:pPr>
+      <w:r>
+        <w:rPr>
+          <w:color w:val="000000"/>
+          <w:sz w:val="18"/>
+          <w:szCs w:val="18"/>
+        </w:rPr>
+        <w:t xml:space="preserve">        </w:t>
+      </w:r>
+      <w:proofErr w:type="spellStart"/>
+      <w:r>
+        <w:rPr>
+          <w:color w:val="6495ED"/>
+          <w:sz w:val="18"/>
+          <w:szCs w:val="18"/>
+        </w:rPr>
+        <w:t>sta</w:t>
+      </w:r>
+      <w:proofErr w:type="spellEnd"/>
+      <w:r>
+        <w:rPr>
+          <w:color w:val="000000"/>
+          <w:sz w:val="18"/>
+          <w:szCs w:val="18"/>
+        </w:rPr>
+        <w:t xml:space="preserve"> </w:t>
+      </w:r>
+      <w:proofErr w:type="spellStart"/>
+      <w:r>
+        <w:rPr>
+          <w:color w:val="000000"/>
+          <w:sz w:val="18"/>
+          <w:szCs w:val="18"/>
+        </w:rPr>
+        <w:t>filnaml</w:t>
+      </w:r>
+      <w:proofErr w:type="spellEnd"/>
+      <w:r>
+        <w:rPr>
+          <w:color w:val="000000"/>
+          <w:sz w:val="18"/>
+          <w:szCs w:val="18"/>
+        </w:rPr>
+        <w:t xml:space="preserve">   </w:t>
+      </w:r>
+      <w:proofErr w:type="gramStart"/>
+      <w:r>
+        <w:rPr>
+          <w:color w:val="000000"/>
+          <w:sz w:val="18"/>
+          <w:szCs w:val="18"/>
+        </w:rPr>
+        <w:t xml:space="preserve">  </w:t>
+      </w:r>
+      <w:r>
+        <w:rPr>
+          <w:i/>
+          <w:iCs/>
+          <w:color w:val="A52A2A"/>
+          <w:sz w:val="18"/>
+          <w:szCs w:val="18"/>
+        </w:rPr>
+        <w:t>;</w:t>
+      </w:r>
+      <w:proofErr w:type="gramEnd"/>
+      <w:r>
+        <w:rPr>
+          <w:i/>
+          <w:iCs/>
+          <w:color w:val="A52A2A"/>
+          <w:sz w:val="18"/>
+          <w:szCs w:val="18"/>
+        </w:rPr>
+        <w:t xml:space="preserve"> starting at 0</w:t>
+      </w:r>
+    </w:p>
+    <w:p>
+      <w:pPr>
+        <w:pStyle w:val="HTMLPreformatted"/>
+        <w:spacing w:line="195" w:lineRule="atLeast"/>
+        <w:rPr>
+          <w:color w:val="000000"/>
+          <w:sz w:val="18"/>
+          <w:szCs w:val="18"/>
+        </w:rPr>
+      </w:pPr>
+      <w:r>
+        <w:rPr>
+          <w:color w:val="000000"/>
+          <w:sz w:val="18"/>
+          <w:szCs w:val="18"/>
+        </w:rPr>
+        <w:t xml:space="preserve">        </w:t>
+      </w:r>
+      <w:proofErr w:type="spellStart"/>
+      <w:r>
+        <w:rPr>
+          <w:color w:val="6495ED"/>
+          <w:sz w:val="18"/>
+          <w:szCs w:val="18"/>
+        </w:rPr>
+        <w:t>sta</w:t>
+      </w:r>
+      <w:proofErr w:type="spellEnd"/>
+      <w:r>
+        <w:rPr>
+          <w:color w:val="000000"/>
+          <w:sz w:val="18"/>
+          <w:szCs w:val="18"/>
+        </w:rPr>
+        <w:t xml:space="preserve"> BLNSW     </w:t>
+      </w:r>
+      <w:proofErr w:type="gramStart"/>
+      <w:r>
+        <w:rPr>
+          <w:color w:val="000000"/>
+          <w:sz w:val="18"/>
+          <w:szCs w:val="18"/>
+        </w:rPr>
+        <w:t xml:space="preserve">  </w:t>
+      </w:r>
+      <w:r>
+        <w:rPr>
+          <w:i/>
+          <w:iCs/>
+          <w:color w:val="A52A2A"/>
+          <w:sz w:val="18"/>
+          <w:szCs w:val="18"/>
+        </w:rPr>
+        <w:t>;</w:t>
+      </w:r>
+      <w:proofErr w:type="gramEnd"/>
+      <w:r>
+        <w:rPr>
+          <w:i/>
+          <w:iCs/>
+          <w:color w:val="A52A2A"/>
+          <w:sz w:val="18"/>
+          <w:szCs w:val="18"/>
+        </w:rPr>
+        <w:t xml:space="preserve"> make sure cursor is flashing</w:t>
+      </w:r>
+    </w:p>
+    <w:p>
+      <w:pPr>
+        <w:pStyle w:val="HTMLPreformatted"/>
+        <w:spacing w:line="195" w:lineRule="atLeast"/>
+        <w:rPr>
+          <w:color w:val="000000"/>
+          <w:sz w:val="18"/>
+          <w:szCs w:val="18"/>
+        </w:rPr>
+      </w:pPr>
+      <w:r>
+        <w:rPr>
+          <w:color w:val="000000"/>
+          <w:sz w:val="18"/>
+          <w:szCs w:val="18"/>
+        </w:rPr>
+        <w:t xml:space="preserve">@loop   </w:t>
+      </w:r>
+      <w:proofErr w:type="spellStart"/>
+      <w:r>
+        <w:rPr>
+          <w:color w:val="6495ED"/>
+          <w:sz w:val="18"/>
+          <w:szCs w:val="18"/>
+        </w:rPr>
+        <w:t>jsr</w:t>
+      </w:r>
+      <w:proofErr w:type="spellEnd"/>
+      <w:r>
+        <w:rPr>
+          <w:color w:val="000000"/>
+          <w:sz w:val="18"/>
+          <w:szCs w:val="18"/>
+        </w:rPr>
+        <w:t xml:space="preserve"> </w:t>
+      </w:r>
+      <w:proofErr w:type="spellStart"/>
+      <w:r>
+        <w:rPr>
+          <w:color w:val="000000"/>
+          <w:sz w:val="18"/>
+          <w:szCs w:val="18"/>
+        </w:rPr>
+        <w:t>chrin</w:t>
+      </w:r>
+      <w:proofErr w:type="spellEnd"/>
+      <w:r>
+        <w:rPr>
+          <w:color w:val="000000"/>
+          <w:sz w:val="18"/>
+          <w:szCs w:val="18"/>
+        </w:rPr>
+        <w:t xml:space="preserve">     </w:t>
+      </w:r>
+      <w:proofErr w:type="gramStart"/>
+      <w:r>
+        <w:rPr>
+          <w:color w:val="000000"/>
+          <w:sz w:val="18"/>
+          <w:szCs w:val="18"/>
+        </w:rPr>
+        <w:t xml:space="preserve">  </w:t>
+      </w:r>
+      <w:r>
+        <w:rPr>
+          <w:i/>
+          <w:iCs/>
+          <w:color w:val="A52A2A"/>
+          <w:sz w:val="18"/>
+          <w:szCs w:val="18"/>
+        </w:rPr>
+        <w:t>;</w:t>
+      </w:r>
+      <w:proofErr w:type="gramEnd"/>
+      <w:r>
+        <w:rPr>
+          <w:i/>
+          <w:iCs/>
+          <w:color w:val="A52A2A"/>
+          <w:sz w:val="18"/>
+          <w:szCs w:val="18"/>
+        </w:rPr>
+        <w:t xml:space="preserve"> read keyboard buffer</w:t>
+      </w:r>
+    </w:p>
+    <w:p>
+      <w:pPr>
+        <w:pStyle w:val="HTMLPreformatted"/>
+        <w:spacing w:line="195" w:lineRule="atLeast"/>
+        <w:rPr>
+          <w:color w:val="000000"/>
+          <w:sz w:val="18"/>
+          <w:szCs w:val="18"/>
+        </w:rPr>
+      </w:pPr>
+      <w:r>
+        <w:rPr>
+          <w:color w:val="000000"/>
+          <w:sz w:val="18"/>
+          <w:szCs w:val="18"/>
+        </w:rPr>
+        <w:t xml:space="preserve">        </w:t>
+      </w:r>
+      <w:proofErr w:type="spellStart"/>
+      <w:r>
+        <w:rPr>
+          <w:color w:val="6495ED"/>
+          <w:sz w:val="18"/>
+          <w:szCs w:val="18"/>
+        </w:rPr>
+        <w:t>beq</w:t>
+      </w:r>
+      <w:proofErr w:type="spellEnd"/>
+      <w:r>
+        <w:rPr>
+          <w:color w:val="000000"/>
+          <w:sz w:val="18"/>
+          <w:szCs w:val="18"/>
+        </w:rPr>
+        <w:t xml:space="preserve"> @loop     </w:t>
+      </w:r>
+      <w:proofErr w:type="gramStart"/>
+      <w:r>
+        <w:rPr>
+          <w:color w:val="000000"/>
+          <w:sz w:val="18"/>
+          <w:szCs w:val="18"/>
+        </w:rPr>
+        <w:t xml:space="preserve">  </w:t>
+      </w:r>
+      <w:r>
+        <w:rPr>
+          <w:i/>
+          <w:iCs/>
+          <w:color w:val="A52A2A"/>
+          <w:sz w:val="18"/>
+          <w:szCs w:val="18"/>
+        </w:rPr>
+        <w:t>;</w:t>
+      </w:r>
+      <w:proofErr w:type="gramEnd"/>
+      <w:r>
+        <w:rPr>
+          <w:i/>
+          <w:iCs/>
+          <w:color w:val="A52A2A"/>
+          <w:sz w:val="18"/>
+          <w:szCs w:val="18"/>
+        </w:rPr>
+        <w:t xml:space="preserve"> loop if no character entered</w:t>
+      </w:r>
+    </w:p>
+    <w:p>
+      <w:pPr>
+        <w:pStyle w:val="HTMLPreformatted"/>
+        <w:spacing w:line="195" w:lineRule="atLeast"/>
+        <w:rPr>
+          <w:color w:val="000000"/>
+          <w:sz w:val="18"/>
+          <w:szCs w:val="18"/>
+        </w:rPr>
+      </w:pPr>
+      <w:r>
+        <w:rPr>
+          <w:color w:val="000000"/>
+          <w:sz w:val="18"/>
+          <w:szCs w:val="18"/>
+        </w:rPr>
+        <w:lastRenderedPageBreak/>
+        <w:t xml:space="preserve">        </w:t>
+      </w:r>
+      <w:proofErr w:type="spellStart"/>
+      <w:r>
+        <w:rPr>
+          <w:color w:val="6495ED"/>
+          <w:sz w:val="18"/>
+          <w:szCs w:val="18"/>
+        </w:rPr>
+        <w:t>cmp</w:t>
+      </w:r>
+      <w:proofErr w:type="spellEnd"/>
+      <w:r>
+        <w:rPr>
+          <w:color w:val="000000"/>
+          <w:sz w:val="18"/>
+          <w:szCs w:val="18"/>
+        </w:rPr>
+        <w:t xml:space="preserve"> #</w:t>
+      </w:r>
+      <w:r>
+        <w:rPr>
+          <w:color w:val="228B22"/>
+          <w:sz w:val="18"/>
+          <w:szCs w:val="18"/>
+        </w:rPr>
+        <w:t>13</w:t>
+      </w:r>
+      <w:r>
+        <w:rPr>
+          <w:color w:val="000000"/>
+          <w:sz w:val="18"/>
+          <w:szCs w:val="18"/>
+        </w:rPr>
+        <w:t xml:space="preserve">       </w:t>
+      </w:r>
+      <w:proofErr w:type="gramStart"/>
+      <w:r>
+        <w:rPr>
+          <w:color w:val="000000"/>
+          <w:sz w:val="18"/>
+          <w:szCs w:val="18"/>
+        </w:rPr>
+        <w:t xml:space="preserve">  </w:t>
+      </w:r>
+      <w:r>
+        <w:rPr>
+          <w:i/>
+          <w:iCs/>
+          <w:color w:val="A52A2A"/>
+          <w:sz w:val="18"/>
+          <w:szCs w:val="18"/>
+        </w:rPr>
+        <w:t>;</w:t>
+      </w:r>
+      <w:proofErr w:type="gramEnd"/>
+      <w:r>
+        <w:rPr>
+          <w:i/>
+          <w:iCs/>
+          <w:color w:val="A52A2A"/>
+          <w:sz w:val="18"/>
+          <w:szCs w:val="18"/>
+        </w:rPr>
+        <w:t xml:space="preserve"> Has a CR been pressed</w:t>
+      </w:r>
+    </w:p>
+    <w:p>
+      <w:pPr>
+        <w:pStyle w:val="HTMLPreformatted"/>
+        <w:spacing w:line="195" w:lineRule="atLeast"/>
+        <w:rPr>
+          <w:color w:val="000000"/>
+          <w:sz w:val="18"/>
+          <w:szCs w:val="18"/>
+        </w:rPr>
+      </w:pPr>
+      <w:r>
+        <w:rPr>
+          <w:color w:val="000000"/>
+          <w:sz w:val="18"/>
+          <w:szCs w:val="18"/>
+        </w:rPr>
+        <w:t xml:space="preserve">        </w:t>
+      </w:r>
+      <w:proofErr w:type="spellStart"/>
+      <w:r>
+        <w:rPr>
+          <w:color w:val="6495ED"/>
+          <w:sz w:val="18"/>
+          <w:szCs w:val="18"/>
+        </w:rPr>
+        <w:t>beq</w:t>
+      </w:r>
+      <w:proofErr w:type="spellEnd"/>
+      <w:r>
+        <w:rPr>
+          <w:color w:val="000000"/>
+          <w:sz w:val="18"/>
+          <w:szCs w:val="18"/>
+        </w:rPr>
+        <w:t xml:space="preserve"> @end      </w:t>
+      </w:r>
+      <w:proofErr w:type="gramStart"/>
+      <w:r>
+        <w:rPr>
+          <w:color w:val="000000"/>
+          <w:sz w:val="18"/>
+          <w:szCs w:val="18"/>
+        </w:rPr>
+        <w:t xml:space="preserve">  </w:t>
+      </w:r>
+      <w:r>
+        <w:rPr>
+          <w:i/>
+          <w:iCs/>
+          <w:color w:val="A52A2A"/>
+          <w:sz w:val="18"/>
+          <w:szCs w:val="18"/>
+        </w:rPr>
+        <w:t>;</w:t>
+      </w:r>
+      <w:proofErr w:type="gramEnd"/>
+      <w:r>
+        <w:rPr>
+          <w:i/>
+          <w:iCs/>
+          <w:color w:val="A52A2A"/>
+          <w:sz w:val="18"/>
+          <w:szCs w:val="18"/>
+        </w:rPr>
+        <w:t xml:space="preserve"> If so go end</w:t>
+      </w:r>
+    </w:p>
+    <w:p>
+      <w:pPr>
+        <w:pStyle w:val="HTMLPreformatted"/>
+        <w:spacing w:line="195" w:lineRule="atLeast"/>
+        <w:rPr>
+          <w:color w:val="000000"/>
+          <w:sz w:val="18"/>
+          <w:szCs w:val="18"/>
+        </w:rPr>
+      </w:pPr>
+      <w:r>
+        <w:rPr>
+          <w:color w:val="000000"/>
+          <w:sz w:val="18"/>
+          <w:szCs w:val="18"/>
+        </w:rPr>
+        <w:t xml:space="preserve">        </w:t>
+      </w:r>
+      <w:proofErr w:type="spellStart"/>
+      <w:r>
+        <w:rPr>
+          <w:color w:val="6495ED"/>
+          <w:sz w:val="18"/>
+          <w:szCs w:val="18"/>
+        </w:rPr>
+        <w:t>cmp</w:t>
+      </w:r>
+      <w:proofErr w:type="spellEnd"/>
+      <w:r>
+        <w:rPr>
+          <w:color w:val="000000"/>
+          <w:sz w:val="18"/>
+          <w:szCs w:val="18"/>
+        </w:rPr>
+        <w:t xml:space="preserve"> #</w:t>
+      </w:r>
+      <w:r>
+        <w:rPr>
+          <w:color w:val="228B22"/>
+          <w:sz w:val="18"/>
+          <w:szCs w:val="18"/>
+        </w:rPr>
+        <w:t>148</w:t>
+      </w:r>
+      <w:r>
+        <w:rPr>
+          <w:color w:val="000000"/>
+          <w:sz w:val="18"/>
+          <w:szCs w:val="18"/>
+        </w:rPr>
+        <w:t xml:space="preserve">      </w:t>
+      </w:r>
+      <w:proofErr w:type="gramStart"/>
+      <w:r>
+        <w:rPr>
+          <w:color w:val="000000"/>
+          <w:sz w:val="18"/>
+          <w:szCs w:val="18"/>
+        </w:rPr>
+        <w:t xml:space="preserve">  </w:t>
+      </w:r>
+      <w:r>
+        <w:rPr>
+          <w:i/>
+          <w:iCs/>
+          <w:color w:val="A52A2A"/>
+          <w:sz w:val="18"/>
+          <w:szCs w:val="18"/>
+        </w:rPr>
+        <w:t>;</w:t>
+      </w:r>
+      <w:proofErr w:type="gramEnd"/>
+      <w:r>
+        <w:rPr>
+          <w:i/>
+          <w:iCs/>
+          <w:color w:val="A52A2A"/>
+          <w:sz w:val="18"/>
+          <w:szCs w:val="18"/>
+        </w:rPr>
+        <w:t xml:space="preserve"> check if a backspace (del) has been pressed</w:t>
+      </w:r>
+    </w:p>
+    <w:p>
+      <w:pPr>
+        <w:pStyle w:val="HTMLPreformatted"/>
+        <w:spacing w:line="195" w:lineRule="atLeast"/>
+        <w:rPr>
+          <w:color w:val="000000"/>
+          <w:sz w:val="18"/>
+          <w:szCs w:val="18"/>
+        </w:rPr>
+      </w:pPr>
+      <w:r>
+        <w:rPr>
+          <w:color w:val="000000"/>
+          <w:sz w:val="18"/>
+          <w:szCs w:val="18"/>
+        </w:rPr>
+        <w:t xml:space="preserve">        </w:t>
+      </w:r>
+      <w:proofErr w:type="spellStart"/>
+      <w:r>
+        <w:rPr>
+          <w:color w:val="6495ED"/>
+          <w:sz w:val="18"/>
+          <w:szCs w:val="18"/>
+        </w:rPr>
+        <w:t>bne</w:t>
+      </w:r>
+      <w:proofErr w:type="spellEnd"/>
+      <w:r>
+        <w:rPr>
+          <w:color w:val="000000"/>
+          <w:sz w:val="18"/>
+          <w:szCs w:val="18"/>
+        </w:rPr>
+        <w:t xml:space="preserve"> @cont     </w:t>
+      </w:r>
+      <w:proofErr w:type="gramStart"/>
+      <w:r>
+        <w:rPr>
+          <w:color w:val="000000"/>
+          <w:sz w:val="18"/>
+          <w:szCs w:val="18"/>
+        </w:rPr>
+        <w:t xml:space="preserve">  </w:t>
+      </w:r>
+      <w:r>
+        <w:rPr>
+          <w:i/>
+          <w:iCs/>
+          <w:color w:val="A52A2A"/>
+          <w:sz w:val="18"/>
+          <w:szCs w:val="18"/>
+        </w:rPr>
+        <w:t>;</w:t>
+      </w:r>
+      <w:proofErr w:type="gramEnd"/>
+      <w:r>
+        <w:rPr>
+          <w:i/>
+          <w:iCs/>
+          <w:color w:val="A52A2A"/>
+          <w:sz w:val="18"/>
+          <w:szCs w:val="18"/>
+        </w:rPr>
+        <w:t xml:space="preserve"> if not then </w:t>
+      </w:r>
+      <w:proofErr w:type="spellStart"/>
+      <w:r>
+        <w:rPr>
+          <w:i/>
+          <w:iCs/>
+          <w:color w:val="A52A2A"/>
+          <w:sz w:val="18"/>
+          <w:szCs w:val="18"/>
+        </w:rPr>
+        <w:t>jmp</w:t>
+      </w:r>
+      <w:proofErr w:type="spellEnd"/>
+      <w:r>
+        <w:rPr>
+          <w:i/>
+          <w:iCs/>
+          <w:color w:val="A52A2A"/>
+          <w:sz w:val="18"/>
+          <w:szCs w:val="18"/>
+        </w:rPr>
+        <w:t xml:space="preserve"> ahead to add character to filename</w:t>
+      </w:r>
+    </w:p>
+    <w:p>
+      <w:pPr>
+        <w:pStyle w:val="HTMLPreformatted"/>
+        <w:spacing w:line="195" w:lineRule="atLeast"/>
+        <w:rPr>
+          <w:color w:val="000000"/>
+          <w:sz w:val="18"/>
+          <w:szCs w:val="18"/>
+        </w:rPr>
+      </w:pPr>
+      <w:r>
+        <w:rPr>
+          <w:color w:val="000000"/>
+          <w:sz w:val="18"/>
+          <w:szCs w:val="18"/>
+        </w:rPr>
+        <w:t xml:space="preserve">        </w:t>
+      </w:r>
+      <w:proofErr w:type="spellStart"/>
+      <w:r>
+        <w:rPr>
+          <w:color w:val="6495ED"/>
+          <w:sz w:val="18"/>
+          <w:szCs w:val="18"/>
+        </w:rPr>
+        <w:t>lda</w:t>
+      </w:r>
+      <w:proofErr w:type="spellEnd"/>
+      <w:r>
+        <w:rPr>
+          <w:color w:val="000000"/>
+          <w:sz w:val="18"/>
+          <w:szCs w:val="18"/>
+        </w:rPr>
+        <w:t xml:space="preserve"> </w:t>
+      </w:r>
+      <w:proofErr w:type="spellStart"/>
+      <w:r>
+        <w:rPr>
+          <w:color w:val="000000"/>
+          <w:sz w:val="18"/>
+          <w:szCs w:val="18"/>
+        </w:rPr>
+        <w:t>filnaml</w:t>
+      </w:r>
+      <w:proofErr w:type="spellEnd"/>
+    </w:p>
+    <w:p>
+      <w:pPr>
+        <w:pStyle w:val="HTMLPreformatted"/>
+        <w:spacing w:line="195" w:lineRule="atLeast"/>
+        <w:rPr>
+          <w:color w:val="000000"/>
+          <w:sz w:val="18"/>
+          <w:szCs w:val="18"/>
+        </w:rPr>
+      </w:pPr>
+      <w:r>
+        <w:rPr>
+          <w:color w:val="000000"/>
+          <w:sz w:val="18"/>
+          <w:szCs w:val="18"/>
+        </w:rPr>
+        <w:t xml:space="preserve">        </w:t>
+      </w:r>
+      <w:proofErr w:type="spellStart"/>
+      <w:r>
+        <w:rPr>
+          <w:color w:val="6495ED"/>
+          <w:sz w:val="18"/>
+          <w:szCs w:val="18"/>
+        </w:rPr>
+        <w:t>beq</w:t>
+      </w:r>
+      <w:proofErr w:type="spellEnd"/>
+      <w:r>
+        <w:rPr>
+          <w:color w:val="000000"/>
+          <w:sz w:val="18"/>
+          <w:szCs w:val="18"/>
+        </w:rPr>
+        <w:t xml:space="preserve"> @loop     </w:t>
+      </w:r>
+      <w:proofErr w:type="gramStart"/>
+      <w:r>
+        <w:rPr>
+          <w:color w:val="000000"/>
+          <w:sz w:val="18"/>
+          <w:szCs w:val="18"/>
+        </w:rPr>
+        <w:t xml:space="preserve">  </w:t>
+      </w:r>
+      <w:r>
+        <w:rPr>
+          <w:i/>
+          <w:iCs/>
+          <w:color w:val="A52A2A"/>
+          <w:sz w:val="18"/>
+          <w:szCs w:val="18"/>
+        </w:rPr>
+        <w:t>;</w:t>
+      </w:r>
+      <w:proofErr w:type="gramEnd"/>
+      <w:r>
+        <w:rPr>
+          <w:i/>
+          <w:iCs/>
+          <w:color w:val="A52A2A"/>
+          <w:sz w:val="18"/>
+          <w:szCs w:val="18"/>
+        </w:rPr>
+        <w:t xml:space="preserve"> if filename length is 0 then we can't backspace</w:t>
+      </w:r>
+    </w:p>
+    <w:p>
+      <w:pPr>
+        <w:pStyle w:val="HTMLPreformatted"/>
+        <w:spacing w:line="195" w:lineRule="atLeast"/>
+        <w:rPr>
+          <w:color w:val="000000"/>
+          <w:sz w:val="18"/>
+          <w:szCs w:val="18"/>
+        </w:rPr>
+      </w:pPr>
+      <w:r>
+        <w:rPr>
+          <w:color w:val="000000"/>
+          <w:sz w:val="18"/>
+          <w:szCs w:val="18"/>
+        </w:rPr>
+        <w:t xml:space="preserve">        </w:t>
+      </w:r>
+      <w:proofErr w:type="spellStart"/>
+      <w:r>
+        <w:rPr>
+          <w:color w:val="6495ED"/>
+          <w:sz w:val="18"/>
+          <w:szCs w:val="18"/>
+        </w:rPr>
+        <w:t>jmp</w:t>
+      </w:r>
+      <w:proofErr w:type="spellEnd"/>
+      <w:r>
+        <w:rPr>
+          <w:color w:val="000000"/>
+          <w:sz w:val="18"/>
+          <w:szCs w:val="18"/>
+        </w:rPr>
+        <w:t xml:space="preserve"> @loop</w:t>
+      </w:r>
+    </w:p>
+    <w:p>
+      <w:pPr>
+        <w:pStyle w:val="HTMLPreformatted"/>
+        <w:spacing w:line="195" w:lineRule="atLeast"/>
+        <w:rPr>
+          <w:color w:val="000000"/>
+          <w:sz w:val="18"/>
+          <w:szCs w:val="18"/>
+        </w:rPr>
+      </w:pPr>
+      <w:r>
+        <w:rPr>
+          <w:color w:val="000000"/>
+          <w:sz w:val="18"/>
+          <w:szCs w:val="18"/>
+        </w:rPr>
+        <w:t xml:space="preserve">@cont   </w:t>
+      </w:r>
+      <w:proofErr w:type="spellStart"/>
+      <w:r>
+        <w:rPr>
+          <w:color w:val="6495ED"/>
+          <w:sz w:val="18"/>
+          <w:szCs w:val="18"/>
+        </w:rPr>
+        <w:t>ldx</w:t>
+      </w:r>
+      <w:proofErr w:type="spellEnd"/>
+      <w:r>
+        <w:rPr>
+          <w:color w:val="000000"/>
+          <w:sz w:val="18"/>
+          <w:szCs w:val="18"/>
+        </w:rPr>
+        <w:t xml:space="preserve"> </w:t>
+      </w:r>
+      <w:proofErr w:type="spellStart"/>
+      <w:r>
+        <w:rPr>
+          <w:color w:val="000000"/>
+          <w:sz w:val="18"/>
+          <w:szCs w:val="18"/>
+        </w:rPr>
+        <w:t>filnaml</w:t>
+      </w:r>
+      <w:proofErr w:type="spellEnd"/>
+      <w:r>
+        <w:rPr>
+          <w:color w:val="000000"/>
+          <w:sz w:val="18"/>
+          <w:szCs w:val="18"/>
+        </w:rPr>
+        <w:t xml:space="preserve">   </w:t>
+      </w:r>
+      <w:proofErr w:type="gramStart"/>
+      <w:r>
+        <w:rPr>
+          <w:color w:val="000000"/>
+          <w:sz w:val="18"/>
+          <w:szCs w:val="18"/>
+        </w:rPr>
+        <w:t xml:space="preserve">  </w:t>
+      </w:r>
+      <w:r>
+        <w:rPr>
+          <w:i/>
+          <w:iCs/>
+          <w:color w:val="A52A2A"/>
+          <w:sz w:val="18"/>
+          <w:szCs w:val="18"/>
+        </w:rPr>
+        <w:t>;</w:t>
+      </w:r>
+      <w:proofErr w:type="gramEnd"/>
+      <w:r>
+        <w:rPr>
+          <w:i/>
+          <w:iCs/>
+          <w:color w:val="A52A2A"/>
+          <w:sz w:val="18"/>
+          <w:szCs w:val="18"/>
+        </w:rPr>
+        <w:t xml:space="preserve"> load x as offset for storing filename</w:t>
+      </w:r>
+    </w:p>
+    <w:p>
+      <w:pPr>
+        <w:pStyle w:val="HTMLPreformatted"/>
+        <w:spacing w:line="195" w:lineRule="atLeast"/>
+        <w:rPr>
+          <w:color w:val="000000"/>
+          <w:sz w:val="18"/>
+          <w:szCs w:val="18"/>
+        </w:rPr>
+      </w:pPr>
+      <w:r>
+        <w:rPr>
+          <w:color w:val="000000"/>
+          <w:sz w:val="18"/>
+          <w:szCs w:val="18"/>
+        </w:rPr>
+        <w:t xml:space="preserve">        </w:t>
+      </w:r>
+      <w:proofErr w:type="spellStart"/>
+      <w:r>
+        <w:rPr>
+          <w:color w:val="6495ED"/>
+          <w:sz w:val="18"/>
+          <w:szCs w:val="18"/>
+        </w:rPr>
+        <w:t>sta</w:t>
+      </w:r>
+      <w:proofErr w:type="spellEnd"/>
+      <w:r>
+        <w:rPr>
+          <w:color w:val="000000"/>
+          <w:sz w:val="18"/>
+          <w:szCs w:val="18"/>
+        </w:rPr>
+        <w:t xml:space="preserve"> </w:t>
+      </w:r>
+      <w:proofErr w:type="spellStart"/>
+      <w:proofErr w:type="gramStart"/>
+      <w:r>
+        <w:rPr>
+          <w:color w:val="000000"/>
+          <w:sz w:val="18"/>
+          <w:szCs w:val="18"/>
+        </w:rPr>
+        <w:t>filetxt,x</w:t>
+      </w:r>
+      <w:proofErr w:type="spellEnd"/>
+      <w:proofErr w:type="gramEnd"/>
+      <w:r>
+        <w:rPr>
+          <w:color w:val="000000"/>
+          <w:sz w:val="18"/>
+          <w:szCs w:val="18"/>
+        </w:rPr>
+        <w:t xml:space="preserve">   </w:t>
+      </w:r>
+      <w:r>
+        <w:rPr>
+          <w:i/>
+          <w:iCs/>
+          <w:color w:val="A52A2A"/>
+          <w:sz w:val="18"/>
+          <w:szCs w:val="18"/>
+        </w:rPr>
+        <w:t xml:space="preserve">; Store each </w:t>
+      </w:r>
+      <w:proofErr w:type="spellStart"/>
+      <w:r>
+        <w:rPr>
+          <w:i/>
+          <w:iCs/>
+          <w:color w:val="A52A2A"/>
+          <w:sz w:val="18"/>
+          <w:szCs w:val="18"/>
+        </w:rPr>
+        <w:t>charater</w:t>
+      </w:r>
+      <w:proofErr w:type="spellEnd"/>
+      <w:r>
+        <w:rPr>
+          <w:i/>
+          <w:iCs/>
+          <w:color w:val="A52A2A"/>
+          <w:sz w:val="18"/>
+          <w:szCs w:val="18"/>
+        </w:rPr>
+        <w:t xml:space="preserve"> at </w:t>
+      </w:r>
+      <w:proofErr w:type="spellStart"/>
+      <w:r>
+        <w:rPr>
+          <w:i/>
+          <w:iCs/>
+          <w:color w:val="A52A2A"/>
+          <w:sz w:val="18"/>
+          <w:szCs w:val="18"/>
+        </w:rPr>
+        <w:t>filetxt</w:t>
+      </w:r>
+      <w:proofErr w:type="spellEnd"/>
+    </w:p>
+    <w:p>
+      <w:pPr>
+        <w:pStyle w:val="HTMLPreformatted"/>
+        <w:spacing w:line="195" w:lineRule="atLeast"/>
+        <w:rPr>
+          <w:color w:val="000000"/>
+          <w:sz w:val="18"/>
+          <w:szCs w:val="18"/>
+        </w:rPr>
+      </w:pPr>
+      <w:r>
+        <w:rPr>
+          <w:color w:val="000000"/>
+          <w:sz w:val="18"/>
+          <w:szCs w:val="18"/>
+        </w:rPr>
+        <w:t xml:space="preserve">        </w:t>
+      </w:r>
+      <w:proofErr w:type="spellStart"/>
+      <w:r>
+        <w:rPr>
+          <w:color w:val="6495ED"/>
+          <w:sz w:val="18"/>
+          <w:szCs w:val="18"/>
+        </w:rPr>
+        <w:t>inc</w:t>
+      </w:r>
+      <w:proofErr w:type="spellEnd"/>
+      <w:r>
+        <w:rPr>
+          <w:color w:val="000000"/>
+          <w:sz w:val="18"/>
+          <w:szCs w:val="18"/>
+        </w:rPr>
+        <w:t xml:space="preserve"> </w:t>
+      </w:r>
+      <w:proofErr w:type="spellStart"/>
+      <w:r>
+        <w:rPr>
+          <w:color w:val="000000"/>
+          <w:sz w:val="18"/>
+          <w:szCs w:val="18"/>
+        </w:rPr>
+        <w:t>filnaml</w:t>
+      </w:r>
+      <w:proofErr w:type="spellEnd"/>
+      <w:r>
+        <w:rPr>
+          <w:color w:val="000000"/>
+          <w:sz w:val="18"/>
+          <w:szCs w:val="18"/>
+        </w:rPr>
+        <w:t xml:space="preserve">   </w:t>
+      </w:r>
+      <w:proofErr w:type="gramStart"/>
+      <w:r>
+        <w:rPr>
+          <w:color w:val="000000"/>
+          <w:sz w:val="18"/>
+          <w:szCs w:val="18"/>
+        </w:rPr>
+        <w:t xml:space="preserve">  </w:t>
+      </w:r>
+      <w:r>
+        <w:rPr>
+          <w:i/>
+          <w:iCs/>
+          <w:color w:val="A52A2A"/>
+          <w:sz w:val="18"/>
+          <w:szCs w:val="18"/>
+        </w:rPr>
+        <w:t>;</w:t>
+      </w:r>
+      <w:proofErr w:type="gramEnd"/>
+      <w:r>
+        <w:rPr>
+          <w:i/>
+          <w:iCs/>
+          <w:color w:val="A52A2A"/>
+          <w:sz w:val="18"/>
+          <w:szCs w:val="18"/>
+        </w:rPr>
+        <w:t xml:space="preserve"> Increment </w:t>
+      </w:r>
+      <w:proofErr w:type="spellStart"/>
+      <w:r>
+        <w:rPr>
+          <w:i/>
+          <w:iCs/>
+          <w:color w:val="A52A2A"/>
+          <w:sz w:val="18"/>
+          <w:szCs w:val="18"/>
+        </w:rPr>
+        <w:t>filnaml</w:t>
+      </w:r>
+      <w:proofErr w:type="spellEnd"/>
+      <w:r>
+        <w:rPr>
+          <w:i/>
+          <w:iCs/>
+          <w:color w:val="A52A2A"/>
+          <w:sz w:val="18"/>
+          <w:szCs w:val="18"/>
+        </w:rPr>
+        <w:t xml:space="preserve"> for each character stored </w:t>
+      </w:r>
+    </w:p>
+    <w:p>
+      <w:pPr>
+        <w:pStyle w:val="HTMLPreformatted"/>
+        <w:spacing w:line="195" w:lineRule="atLeast"/>
+        <w:rPr>
+          <w:color w:val="000000"/>
+          <w:sz w:val="18"/>
+          <w:szCs w:val="18"/>
+        </w:rPr>
+      </w:pPr>
+      <w:r>
+        <w:rPr>
+          <w:color w:val="000000"/>
+          <w:sz w:val="18"/>
+          <w:szCs w:val="18"/>
+        </w:rPr>
+        <w:t xml:space="preserve">        </w:t>
+      </w:r>
+      <w:proofErr w:type="spellStart"/>
+      <w:r>
+        <w:rPr>
+          <w:color w:val="6495ED"/>
+          <w:sz w:val="18"/>
+          <w:szCs w:val="18"/>
+        </w:rPr>
+        <w:t>jmp</w:t>
+      </w:r>
+      <w:proofErr w:type="spellEnd"/>
+      <w:r>
+        <w:rPr>
+          <w:color w:val="000000"/>
+          <w:sz w:val="18"/>
+          <w:szCs w:val="18"/>
+        </w:rPr>
+        <w:t xml:space="preserve"> @loop     </w:t>
+      </w:r>
+      <w:proofErr w:type="gramStart"/>
+      <w:r>
+        <w:rPr>
+          <w:color w:val="000000"/>
+          <w:sz w:val="18"/>
+          <w:szCs w:val="18"/>
+        </w:rPr>
+        <w:t xml:space="preserve">  </w:t>
+      </w:r>
+      <w:r>
+        <w:rPr>
+          <w:i/>
+          <w:iCs/>
+          <w:color w:val="A52A2A"/>
+          <w:sz w:val="18"/>
+          <w:szCs w:val="18"/>
+        </w:rPr>
+        <w:t>;</w:t>
+      </w:r>
+      <w:proofErr w:type="gramEnd"/>
+      <w:r>
+        <w:rPr>
+          <w:i/>
+          <w:iCs/>
+          <w:color w:val="A52A2A"/>
+          <w:sz w:val="18"/>
+          <w:szCs w:val="18"/>
+        </w:rPr>
+        <w:t xml:space="preserve"> return back to get more char or a CR</w:t>
+      </w:r>
+    </w:p>
+    <w:p>
+      <w:pPr>
+        <w:pStyle w:val="HTMLPreformatted"/>
+        <w:spacing w:line="195" w:lineRule="atLeast"/>
+        <w:rPr>
+          <w:color w:val="000000"/>
+          <w:sz w:val="18"/>
+          <w:szCs w:val="18"/>
+        </w:rPr>
+      </w:pPr>
+      <w:r>
+        <w:rPr>
+          <w:color w:val="000000"/>
+          <w:sz w:val="18"/>
+          <w:szCs w:val="18"/>
+        </w:rPr>
+        <w:t xml:space="preserve">@end    </w:t>
+      </w:r>
+      <w:proofErr w:type="spellStart"/>
+      <w:r>
+        <w:rPr>
+          <w:color w:val="6495ED"/>
+          <w:sz w:val="18"/>
+          <w:szCs w:val="18"/>
+        </w:rPr>
+        <w:t>lda</w:t>
+      </w:r>
+      <w:proofErr w:type="spellEnd"/>
+      <w:r>
+        <w:rPr>
+          <w:color w:val="000000"/>
+          <w:sz w:val="18"/>
+          <w:szCs w:val="18"/>
+        </w:rPr>
+        <w:t xml:space="preserve"> #</w:t>
+      </w:r>
+      <w:r>
+        <w:rPr>
+          <w:color w:val="228B22"/>
+          <w:sz w:val="18"/>
+          <w:szCs w:val="18"/>
+        </w:rPr>
+        <w:t>1</w:t>
+      </w:r>
+      <w:r>
+        <w:rPr>
+          <w:color w:val="000000"/>
+          <w:sz w:val="18"/>
+          <w:szCs w:val="18"/>
+        </w:rPr>
+        <w:t xml:space="preserve">        </w:t>
+      </w:r>
+      <w:proofErr w:type="gramStart"/>
+      <w:r>
+        <w:rPr>
+          <w:color w:val="000000"/>
+          <w:sz w:val="18"/>
+          <w:szCs w:val="18"/>
+        </w:rPr>
+        <w:t xml:space="preserve">  </w:t>
+      </w:r>
+      <w:r>
+        <w:rPr>
+          <w:i/>
+          <w:iCs/>
+          <w:color w:val="A52A2A"/>
+          <w:sz w:val="18"/>
+          <w:szCs w:val="18"/>
+        </w:rPr>
+        <w:t>;</w:t>
+      </w:r>
+      <w:proofErr w:type="gramEnd"/>
+      <w:r>
+        <w:rPr>
+          <w:i/>
+          <w:iCs/>
+          <w:color w:val="A52A2A"/>
+          <w:sz w:val="18"/>
+          <w:szCs w:val="18"/>
+        </w:rPr>
+        <w:t xml:space="preserve"> Flag to turn the cursor blink back off</w:t>
+      </w:r>
+    </w:p>
+    <w:p>
+      <w:pPr>
+        <w:pStyle w:val="HTMLPreformatted"/>
+        <w:spacing w:line="195" w:lineRule="atLeast"/>
+        <w:rPr>
+          <w:color w:val="000000"/>
+          <w:sz w:val="18"/>
+          <w:szCs w:val="18"/>
+        </w:rPr>
+      </w:pPr>
+      <w:r>
+        <w:rPr>
+          <w:color w:val="000000"/>
+          <w:sz w:val="18"/>
+          <w:szCs w:val="18"/>
+        </w:rPr>
+        <w:t xml:space="preserve">        </w:t>
+      </w:r>
+      <w:proofErr w:type="spellStart"/>
+      <w:r>
+        <w:rPr>
+          <w:color w:val="6495ED"/>
+          <w:sz w:val="18"/>
+          <w:szCs w:val="18"/>
+        </w:rPr>
+        <w:t>sta</w:t>
+      </w:r>
+      <w:proofErr w:type="spellEnd"/>
+      <w:r>
+        <w:rPr>
+          <w:color w:val="000000"/>
+          <w:sz w:val="18"/>
+          <w:szCs w:val="18"/>
+        </w:rPr>
+        <w:t xml:space="preserve"> BLNSW     </w:t>
+      </w:r>
+      <w:proofErr w:type="gramStart"/>
+      <w:r>
+        <w:rPr>
+          <w:color w:val="000000"/>
+          <w:sz w:val="18"/>
+          <w:szCs w:val="18"/>
+        </w:rPr>
+        <w:t xml:space="preserve">  </w:t>
+      </w:r>
+      <w:r>
+        <w:rPr>
+          <w:i/>
+          <w:iCs/>
+          <w:color w:val="A52A2A"/>
+          <w:sz w:val="18"/>
+          <w:szCs w:val="18"/>
+        </w:rPr>
+        <w:t>;</w:t>
+      </w:r>
+      <w:proofErr w:type="gramEnd"/>
+      <w:r>
+        <w:rPr>
+          <w:i/>
+          <w:iCs/>
+          <w:color w:val="A52A2A"/>
+          <w:sz w:val="18"/>
+          <w:szCs w:val="18"/>
+        </w:rPr>
+        <w:t xml:space="preserve"> Turn off the flashing cursor</w:t>
       </w:r>
     </w:p>
     <w:p>

</xml_diff>

<commit_message>
C64 controls an RC car - code update - Replay
This Word document shows progress of my Commodore 64 project that will control an RC car using the joystick and sent via RS232 via an Arduino with a radio transceiver to an RC car. The code now allows a sequence to be stored in memory, played back, and saved to disk.
</commit_message>
<xml_diff>
--- a/RetroChallenge 2021-10 Using a Commodore 64 to control a remote control car.docx
+++ b/RetroChallenge 2021-10 Using a Commodore 64 to control a remote control car.docx
@@ -16261,6 +16261,142 @@
           <w:lang w:val="en-US"/>
         </w:rPr>
       </w:pPr>
+    </w:p>
+    <w:p>
+      <w:pPr>
+        <w:rPr>
+          <w:lang w:val="en-US"/>
+        </w:rPr>
+      </w:pPr>
+      <w:r>
+        <w:rPr>
+          <w:lang w:val="en-US"/>
+        </w:rPr>
+        <w:br w:type="page"/>
+      </w:r>
+    </w:p>
+    <w:p>
+      <w:pPr>
+        <w:rPr>
+          <w:lang w:val="en-US"/>
+        </w:rPr>
+      </w:pPr>
+      <w:r>
+        <w:rPr>
+          <w:lang w:val="en-US"/>
+        </w:rPr>
+        <w:lastRenderedPageBreak/>
+        <w:t>18</w:t>
+      </w:r>
+      <w:r>
+        <w:rPr>
+          <w:vertAlign w:val="superscript"/>
+          <w:lang w:val="en-US"/>
+        </w:rPr>
+        <w:t>th</w:t>
+      </w:r>
+      <w:r>
+        <w:rPr>
+          <w:lang w:val="en-US"/>
+        </w:rPr>
+        <w:t xml:space="preserve"> October 2021 – Coding for </w:t>
+      </w:r>
+      <w:r>
+        <w:rPr>
+          <w:lang w:val="en-US"/>
+        </w:rPr>
+        <w:t>replaying</w:t>
+      </w:r>
+    </w:p>
+    <w:p>
+      <w:pPr>
+        <w:rPr>
+          <w:lang w:val="en-US"/>
+        </w:rPr>
+      </w:pPr>
+      <w:r>
+        <w:rPr>
+          <w:lang w:val="en-US"/>
+        </w:rPr>
+        <w:t xml:space="preserve">I now have code that on the emulator (Vice64) is working </w:t>
+      </w:r>
+      <w:r>
+        <w:rPr>
+          <w:lang w:val="en-US"/>
+        </w:rPr>
+        <w:t>to allow the user to replay any sequence before deciding if they want to save it or not</w:t>
+      </w:r>
+      <w:r>
+        <w:rPr>
+          <w:lang w:val="en-US"/>
+        </w:rPr>
+        <w:t xml:space="preserve"> (when using F3 from the main menu). However, for some reason, on a real C64 </w:t>
+      </w:r>
+      <w:r>
+        <w:rPr>
+          <w:lang w:val="en-US"/>
+        </w:rPr>
+        <w:t>the fire button isn’t initiating the recording mode, but rather going straight to the optio</w:t>
+      </w:r>
+      <w:r>
+        <w:rPr>
+          <w:lang w:val="en-US"/>
+        </w:rPr>
+        <w:t xml:space="preserve">n to replay sequence. Even the </w:t>
+      </w:r>
+      <w:r>
+        <w:rPr>
+          <w:lang w:val="en-US"/>
+        </w:rPr>
+        <w:t>keyboard selection for yes or no isn’t working on the C64 but is in the emulator.</w:t>
+      </w:r>
+    </w:p>
+    <w:p>
+      <w:pPr>
+        <w:rPr>
+          <w:lang w:val="en-US"/>
+        </w:rPr>
+      </w:pPr>
+      <w:r>
+        <w:rPr>
+          <w:lang w:val="en-US"/>
+        </w:rPr>
+        <w:t xml:space="preserve">I’m still very pleased with the progress and I suspect the issue lies in handling the bounce in the </w:t>
+      </w:r>
+      <w:r>
+        <w:rPr>
+          <w:lang w:val="en-US"/>
+        </w:rPr>
+        <w:t xml:space="preserve">joystick fire button. I will tidy my code to see if I can exclusively filter for the fire button being released when pressed before </w:t>
+      </w:r>
+      <w:r>
+        <w:rPr>
+          <w:lang w:val="en-US"/>
+        </w:rPr>
+        <w:t>moving to the next stage in the code.</w:t>
+      </w:r>
+    </w:p>
+    <w:p>
+      <w:pPr>
+        <w:rPr>
+          <w:lang w:val="en-US"/>
+        </w:rPr>
+      </w:pPr>
+      <w:hyperlink r:id="rId34" w:history="1">
+        <w:r>
+          <w:rPr>
+            <w:rStyle w:val="Hyperlink"/>
+            <w:lang w:val="en-US"/>
+          </w:rPr>
+          <w:t>https://www.youtube.com/watch?v=l0moorJZzT8</w:t>
+        </w:r>
+      </w:hyperlink>
+      <w:r>
+        <w:rPr>
+          <w:lang w:val="en-US"/>
+        </w:rPr>
+        <w:t xml:space="preserve"> </w:t>
+      </w:r>
     </w:p>
     <w:sectPr>
       <w:pgSz w:w="12240" w:h="15840"/>

</xml_diff>

<commit_message>
Update 21st Oct code for playing saved sequences
The code (written in 6510 assembly language) can now read the directory of a disk and display a list of any SEQ files it finds on the disk. As the sequenced saved for using the RC car are stored as SEQ files, this neatly only shows files that are relevant for loading. Once the user has selected the file they want to load, the next step is to load this into memory and offer the user to play this sequence back.
</commit_message>
<xml_diff>
--- a/RetroChallenge 2021-10 Using a Commodore 64 to control a remote control car.docx
+++ b/RetroChallenge 2021-10 Using a Commodore 64 to control a remote control car.docx
@@ -16388,7 +16388,21 @@
             <w:rStyle w:val="Hyperlink"/>
             <w:lang w:val="en-US"/>
           </w:rPr>
-          <w:t>https://www.youtube.com/watch?v=l0moorJZzT8</w:t>
+          <w:t>https://www.youtube.com/watch?v=l</w:t>
+        </w:r>
+        <w:r>
+          <w:rPr>
+            <w:rStyle w:val="Hyperlink"/>
+            <w:lang w:val="en-US"/>
+          </w:rPr>
+          <w:t>0</w:t>
+        </w:r>
+        <w:r>
+          <w:rPr>
+            <w:rStyle w:val="Hyperlink"/>
+            <w:lang w:val="en-US"/>
+          </w:rPr>
+          <w:t>moorJZzT8</w:t>
         </w:r>
       </w:hyperlink>
       <w:r>
@@ -16397,6 +16411,203 @@
         </w:rPr>
         <w:t xml:space="preserve"> </w:t>
       </w:r>
+    </w:p>
+    <w:p>
+      <w:pPr>
+        <w:rPr>
+          <w:lang w:val="en-US"/>
+        </w:rPr>
+      </w:pPr>
+      <w:r>
+        <w:rPr>
+          <w:lang w:val="en-US"/>
+        </w:rPr>
+        <w:t>21</w:t>
+      </w:r>
+      <w:r>
+        <w:rPr>
+          <w:vertAlign w:val="superscript"/>
+          <w:lang w:val="en-US"/>
+        </w:rPr>
+        <w:t>st</w:t>
+      </w:r>
+      <w:r>
+        <w:rPr>
+          <w:lang w:val="en-US"/>
+        </w:rPr>
+        <w:t xml:space="preserve"> of October </w:t>
+      </w:r>
+      <w:r>
+        <w:rPr>
+          <w:lang w:val="en-US"/>
+        </w:rPr>
+        <w:t>– Code for selecting previously saved sequences on the floppy disk</w:t>
+      </w:r>
+    </w:p>
+    <w:p>
+      <w:pPr>
+        <w:rPr>
+          <w:lang w:val="en-US"/>
+        </w:rPr>
+      </w:pPr>
+      <w:r>
+        <w:rPr>
+          <w:lang w:val="en-US"/>
+        </w:rPr>
+        <w:t xml:space="preserve">The way Commodore </w:t>
+      </w:r>
+      <w:r>
+        <w:rPr>
+          <w:lang w:val="en-US"/>
+        </w:rPr>
+        <w:t xml:space="preserve">disk drives worked to get a directory is to use the Load “$”,8 command. I had to write code that collected the text that returned from this and create an array of only the SEQ (sequential) files. This is </w:t>
+      </w:r>
+      <w:r>
+        <w:rPr>
+          <w:lang w:val="en-US"/>
+        </w:rPr>
+        <w:t xml:space="preserve">cool as the RC car commands and the delays between </w:t>
+      </w:r>
+      <w:proofErr w:type="gramStart"/>
+      <w:r>
+        <w:rPr>
+          <w:lang w:val="en-US"/>
+        </w:rPr>
+        <w:t>them</w:t>
+      </w:r>
+      <w:proofErr w:type="gramEnd"/>
+      <w:r>
+        <w:rPr>
+          <w:lang w:val="en-US"/>
+        </w:rPr>
+        <w:t xml:space="preserve"> I am calling a sequence, so SEQ is very appropriate.</w:t>
+      </w:r>
+    </w:p>
+    <w:p>
+      <w:pPr>
+        <w:rPr>
+          <w:lang w:val="en-US"/>
+        </w:rPr>
+      </w:pPr>
+      <w:hyperlink r:id="rId35" w:history="1">
+        <w:r>
+          <w:rPr>
+            <w:rStyle w:val="Hyperlink"/>
+            <w:lang w:val="en-US"/>
+          </w:rPr>
+          <w:t>https://www.youtube.com/watch?v=XvLg5ZHbv_w</w:t>
+        </w:r>
+      </w:hyperlink>
+    </w:p>
+    <w:p>
+      <w:pPr>
+        <w:rPr>
+          <w:lang w:val="en-US"/>
+        </w:rPr>
+      </w:pPr>
+      <w:r>
+        <w:rPr>
+          <w:lang w:val="en-US"/>
+        </w:rPr>
+        <w:t xml:space="preserve">I then wrote code to be able to list these sequences in a box. I decided to only show up to 10 in the box. </w:t>
+      </w:r>
+      <w:r>
+        <w:rPr>
+          <w:lang w:val="en-US"/>
+        </w:rPr>
+        <w:t xml:space="preserve">If the number of sequences on the disk is more than 10, I also wrote code to allow </w:t>
+      </w:r>
+      <w:r>
+        <w:rPr>
+          <w:lang w:val="en-US"/>
+        </w:rPr>
+        <w:t xml:space="preserve">the list to scroll up to see the extra files. Once the user has </w:t>
+      </w:r>
+      <w:r>
+        <w:rPr>
+          <w:lang w:val="en-US"/>
+        </w:rPr>
+        <w:t>moved to the file they wish to load, pressing enter loads that sequence into memory and I wrote a new screen where the loaded s</w:t>
+      </w:r>
+      <w:r>
+        <w:rPr>
+          <w:lang w:val="en-US"/>
+        </w:rPr>
+        <w:t>equence can then be ‘played’. Even re-played if wanted again after playing.</w:t>
+      </w:r>
+    </w:p>
+    <w:bookmarkStart w:id="1" w:name="_Hlk85815200"/>
+    <w:p>
+      <w:pPr>
+        <w:rPr>
+          <w:lang w:val="en-US"/>
+        </w:rPr>
+      </w:pPr>
+      <w:r>
+        <w:rPr>
+          <w:lang w:val="en-US"/>
+        </w:rPr>
+        <w:fldChar w:fldCharType="begin"/>
+      </w:r>
+      <w:r>
+        <w:rPr>
+          <w:lang w:val="en-US"/>
+        </w:rPr>
+        <w:instrText xml:space="preserve"> HYPERLINK "</w:instrText>
+      </w:r>
+      <w:r>
+        <w:rPr>
+          <w:lang w:val="en-US"/>
+        </w:rPr>
+        <w:instrText>https://www.youtube.com/watch?v=XvLg5ZHbv_w</w:instrText>
+      </w:r>
+      <w:r>
+        <w:rPr>
+          <w:lang w:val="en-US"/>
+        </w:rPr>
+        <w:instrText xml:space="preserve">" </w:instrText>
+      </w:r>
+      <w:r>
+        <w:rPr>
+          <w:lang w:val="en-US"/>
+        </w:rPr>
+        <w:fldChar w:fldCharType="separate"/>
+      </w:r>
+      <w:r>
+        <w:rPr>
+          <w:rStyle w:val="Hyperlink"/>
+          <w:lang w:val="en-US"/>
+        </w:rPr>
+        <w:t>https://www.youtube.com/watch?v=XvLg5ZHbv_w</w:t>
+      </w:r>
+      <w:r>
+        <w:rPr>
+          <w:lang w:val="en-US"/>
+        </w:rPr>
+        <w:fldChar w:fldCharType="end"/>
+      </w:r>
+    </w:p>
+    <w:bookmarkEnd w:id="1"/>
+    <w:p>
+      <w:pPr>
+        <w:rPr>
+          <w:lang w:val="en-US"/>
+        </w:rPr>
+      </w:pPr>
+    </w:p>
+    <w:p>
+      <w:pPr>
+        <w:rPr>
+          <w:lang w:val="en-US"/>
+        </w:rPr>
+      </w:pPr>
+    </w:p>
+    <w:p>
+      <w:pPr>
+        <w:rPr>
+          <w:lang w:val="en-US"/>
+        </w:rPr>
+      </w:pPr>
     </w:p>
     <w:sectPr>
       <w:pgSz w:w="12240" w:h="15840"/>

</xml_diff>